<commit_message>
spike shoot, but a bit buggy still, no pull
</commit_message>
<xml_diff>
--- a/1-Documents/FeatureDescription.docx
+++ b/1-Documents/FeatureDescription.docx
@@ -353,6 +353,26 @@
           <w:lang w:val="en-US"/>
         </w:rPr>
         <w:t>Object Dissolve (The faster speed the faster dissolve)</w:t>
+      </w:r>
+    </w:p>
+    <w:p>
+      <w:pPr>
+        <w:pStyle w:val="Listenabsatz"/>
+        <w:numPr>
+          <w:ilvl w:val="0"/>
+          <w:numId w:val="5"/>
+        </w:numPr>
+        <w:rPr>
+          <w:rFonts w:ascii="Arial" w:hAnsi="Arial" w:cs="Arial"/>
+          <w:lang w:val="en-US"/>
+        </w:rPr>
+      </w:pPr>
+      <w:r>
+        <w:rPr>
+          <w:rFonts w:ascii="Arial" w:hAnsi="Arial" w:cs="Arial"/>
+          <w:lang w:val="en-US"/>
+        </w:rPr>
+        <w:t>Post processing</w:t>
       </w:r>
     </w:p>
     <w:p>
@@ -587,7 +607,7 @@
           </mc:Choice>
           <mc:Fallback>
             <w:pict>
-              <v:shapetype w14:anchorId="3317E7E6" id="_x0000_t34" coordsize="21600,21600" o:spt="34" o:oned="t" adj="10800" path="m,l@0,0@0,21600,21600,21600e" filled="f">
+              <v:shapetype w14:anchorId="050F942F" id="_x0000_t34" coordsize="21600,21600" o:spt="34" o:oned="t" adj="10800" path="m,l@0,0@0,21600,21600,21600e" filled="f">
                 <v:stroke joinstyle="miter"/>
                 <v:formulas>
                   <v:f eqn="val #0"/>
@@ -665,7 +685,7 @@
           </mc:Choice>
           <mc:Fallback>
             <w:pict>
-              <v:shape w14:anchorId="6D5E885A" id="Verbinder: gewinkelt 2" o:spid="_x0000_s1026" type="#_x0000_t34" style="position:absolute;margin-left:87.35pt;margin-top:28.35pt;width:86.25pt;height:11.25pt;flip:y;z-index:251664384;visibility:visible;mso-wrap-style:square;mso-wrap-distance-left:9pt;mso-wrap-distance-top:0;mso-wrap-distance-right:9pt;mso-wrap-distance-bottom:0;mso-position-horizontal:absolute;mso-position-horizontal-relative:text;mso-position-vertical:absolute;mso-position-vertical-relative:text" o:gfxdata="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" strokecolor="#4472c4 [3204]" strokeweight=".5pt">
+              <v:shape w14:anchorId="7AEC041E" id="Verbinder: gewinkelt 2" o:spid="_x0000_s1026" type="#_x0000_t34" style="position:absolute;margin-left:87.35pt;margin-top:28.35pt;width:86.25pt;height:11.25pt;flip:y;z-index:251664384;visibility:visible;mso-wrap-style:square;mso-wrap-distance-left:9pt;mso-wrap-distance-top:0;mso-wrap-distance-right:9pt;mso-wrap-distance-bottom:0;mso-position-horizontal:absolute;mso-position-horizontal-relative:text;mso-position-vertical:absolute;mso-position-vertical-relative:text" o:gfxdata="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" strokecolor="#4472c4 [3204]" strokeweight=".5pt">
                 <v:stroke endarrow="block"/>
               </v:shape>
             </w:pict>

</xml_diff>

<commit_message>
basic Enemy Move + Camera
</commit_message>
<xml_diff>
--- a/1-Documents/FeatureDescription.docx
+++ b/1-Documents/FeatureDescription.docx
@@ -173,6 +173,24 @@
           <w:rFonts w:ascii="Arial" w:hAnsi="Arial" w:cs="Arial"/>
         </w:rPr>
         <w:t>Level System</w:t>
+      </w:r>
+    </w:p>
+    <w:p>
+      <w:pPr>
+        <w:pStyle w:val="Listenabsatz"/>
+        <w:numPr>
+          <w:ilvl w:val="0"/>
+          <w:numId w:val="2"/>
+        </w:numPr>
+        <w:rPr>
+          <w:rFonts w:ascii="Arial" w:hAnsi="Arial" w:cs="Arial"/>
+        </w:rPr>
+      </w:pPr>
+      <w:r>
+        <w:rPr>
+          <w:rFonts w:ascii="Arial" w:hAnsi="Arial" w:cs="Arial"/>
+        </w:rPr>
+        <w:t>Pressure meter</w:t>
       </w:r>
     </w:p>
     <w:p>
@@ -607,7 +625,7 @@
           </mc:Choice>
           <mc:Fallback>
             <w:pict>
-              <v:shapetype w14:anchorId="050F942F" id="_x0000_t34" coordsize="21600,21600" o:spt="34" o:oned="t" adj="10800" path="m,l@0,0@0,21600,21600,21600e" filled="f">
+              <v:shapetype w14:anchorId="5350C05D" id="_x0000_t34" coordsize="21600,21600" o:spt="34" o:oned="t" adj="10800" path="m,l@0,0@0,21600,21600,21600e" filled="f">
                 <v:stroke joinstyle="miter"/>
                 <v:formulas>
                   <v:f eqn="val #0"/>
@@ -685,7 +703,7 @@
           </mc:Choice>
           <mc:Fallback>
             <w:pict>
-              <v:shape w14:anchorId="7AEC041E" id="Verbinder: gewinkelt 2" o:spid="_x0000_s1026" type="#_x0000_t34" style="position:absolute;margin-left:87.35pt;margin-top:28.35pt;width:86.25pt;height:11.25pt;flip:y;z-index:251664384;visibility:visible;mso-wrap-style:square;mso-wrap-distance-left:9pt;mso-wrap-distance-top:0;mso-wrap-distance-right:9pt;mso-wrap-distance-bottom:0;mso-position-horizontal:absolute;mso-position-horizontal-relative:text;mso-position-vertical:absolute;mso-position-vertical-relative:text" o:gfxdata="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" strokecolor="#4472c4 [3204]" strokeweight=".5pt">
+              <v:shape w14:anchorId="45D82C8B" id="Verbinder: gewinkelt 2" o:spid="_x0000_s1026" type="#_x0000_t34" style="position:absolute;margin-left:87.35pt;margin-top:28.35pt;width:86.25pt;height:11.25pt;flip:y;z-index:251664384;visibility:visible;mso-wrap-style:square;mso-wrap-distance-left:9pt;mso-wrap-distance-top:0;mso-wrap-distance-right:9pt;mso-wrap-distance-bottom:0;mso-position-horizontal:absolute;mso-position-horizontal-relative:text;mso-position-vertical:absolute;mso-position-vertical-relative:text" o:gfxdata="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" strokecolor="#4472c4 [3204]" strokeweight=".5pt">
                 <v:stroke endarrow="block"/>
               </v:shape>
             </w:pict>
@@ -1234,20 +1252,6 @@
           <w:rFonts w:ascii="Arial" w:hAnsi="Arial" w:cs="Arial"/>
         </w:rPr>
       </w:pPr>
-    </w:p>
-    <w:p>
-      <w:pPr>
-        <w:rPr>
-          <w:rFonts w:ascii="Arial" w:hAnsi="Arial" w:cs="Arial"/>
-        </w:rPr>
-      </w:pPr>
-    </w:p>
-    <w:p>
-      <w:pPr>
-        <w:rPr>
-          <w:rFonts w:ascii="Arial" w:hAnsi="Arial" w:cs="Arial"/>
-        </w:rPr>
-      </w:pPr>
       <w:r>
         <w:rPr>
           <w:rFonts w:ascii="Arial" w:hAnsi="Arial" w:cs="Arial"/>
@@ -1402,6 +1406,37 @@
         </w:rPr>
         <w:t>lock tentacle impact point, pull Player to impactpoint</w:t>
       </w:r>
+    </w:p>
+    <w:p>
+      <w:pPr>
+        <w:rPr>
+          <w:rFonts w:ascii="Arial" w:hAnsi="Arial" w:cs="Arial"/>
+          <w:lang w:val="en-US"/>
+        </w:rPr>
+      </w:pPr>
+    </w:p>
+    <w:p>
+      <w:pPr>
+        <w:rPr>
+          <w:rFonts w:ascii="Arial" w:hAnsi="Arial" w:cs="Arial"/>
+          <w:lang w:val="en-US"/>
+        </w:rPr>
+      </w:pPr>
+      <w:r>
+        <w:rPr>
+          <w:rFonts w:ascii="Arial" w:hAnsi="Arial" w:cs="Arial"/>
+          <w:lang w:val="en-US"/>
+        </w:rPr>
+        <w:t>Manager:</w:t>
+      </w:r>
+    </w:p>
+    <w:p>
+      <w:pPr>
+        <w:rPr>
+          <w:rFonts w:ascii="Arial" w:hAnsi="Arial" w:cs="Arial"/>
+          <w:lang w:val="en-US"/>
+        </w:rPr>
+      </w:pPr>
     </w:p>
     <w:sectPr>
       <w:headerReference w:type="default" r:id="rId7"/>

</xml_diff>

<commit_message>
fade - win condidtion - working alpha regulation - backgroundshader
</commit_message>
<xml_diff>
--- a/1-Documents/FeatureDescription.docx
+++ b/1-Documents/FeatureDescription.docx
@@ -982,6 +982,75 @@
         <w:t>Controler</w:t>
       </w:r>
       <w:proofErr w:type="spellEnd"/>
+    </w:p>
+    <w:p>
+      <w:pPr>
+        <w:pStyle w:val="Listenabsatz"/>
+        <w:numPr>
+          <w:ilvl w:val="0"/>
+          <w:numId w:val="4"/>
+        </w:numPr>
+        <w:rPr>
+          <w:rFonts w:ascii="Arial" w:hAnsi="Arial" w:cs="Arial"/>
+          <w:lang w:val="en-US"/>
+        </w:rPr>
+      </w:pPr>
+      <w:r>
+        <w:rPr>
+          <w:rFonts w:ascii="Arial" w:hAnsi="Arial" w:cs="Arial"/>
+          <w:lang w:val="en-US"/>
+        </w:rPr>
+        <w:t>Change lighting with player h</w:t>
+      </w:r>
+      <w:r>
+        <w:rPr>
+          <w:rFonts w:ascii="Arial" w:hAnsi="Arial" w:cs="Arial"/>
+          <w:lang w:val="en-US"/>
+        </w:rPr>
+        <w:t>eight</w:t>
+      </w:r>
+    </w:p>
+    <w:p>
+      <w:pPr>
+        <w:pStyle w:val="Listenabsatz"/>
+        <w:numPr>
+          <w:ilvl w:val="0"/>
+          <w:numId w:val="4"/>
+        </w:numPr>
+        <w:rPr>
+          <w:rFonts w:ascii="Arial" w:hAnsi="Arial" w:cs="Arial"/>
+          <w:lang w:val="en-US"/>
+        </w:rPr>
+      </w:pPr>
+      <w:r>
+        <w:rPr>
+          <w:rFonts w:ascii="Arial" w:hAnsi="Arial" w:cs="Arial"/>
+          <w:lang w:val="en-US"/>
+        </w:rPr>
+        <w:t>Change water alpha with player height</w:t>
+      </w:r>
+    </w:p>
+    <w:p>
+      <w:pPr>
+        <w:pStyle w:val="Listenabsatz"/>
+        <w:numPr>
+          <w:ilvl w:val="0"/>
+          <w:numId w:val="4"/>
+        </w:numPr>
+        <w:rPr>
+          <w:rFonts w:ascii="Arial" w:hAnsi="Arial" w:cs="Arial"/>
+          <w:color w:val="70AD47" w:themeColor="accent6"/>
+          <w:lang w:val="en-US"/>
+        </w:rPr>
+      </w:pPr>
+      <w:r>
+        <w:rPr>
+          <w:rFonts w:ascii="Arial" w:hAnsi="Arial" w:cs="Arial"/>
+          <w:color w:val="70AD47" w:themeColor="accent6"/>
+          <w:lang w:val="en-US"/>
+        </w:rPr>
+        <w:t>Black fade</w:t>
+      </w:r>
     </w:p>
     <w:p>
       <w:pPr>
@@ -1086,7 +1155,7 @@
           </mc:Choice>
           <mc:Fallback>
             <w:pict>
-              <v:shapetype w14:anchorId="45334727" id="_x0000_t34" coordsize="21600,21600" o:spt="34" o:oned="t" adj="10800" path="m,l@0,0@0,21600,21600,21600e" filled="f">
+              <v:shapetype w14:anchorId="6EF852C5" id="_x0000_t34" coordsize="21600,21600" o:spt="34" o:oned="t" adj="10800" path="m,l@0,0@0,21600,21600,21600e" filled="f">
                 <v:stroke joinstyle="miter"/>
                 <v:formulas>
                   <v:f eqn="val #0"/>
@@ -1164,7 +1233,7 @@
           </mc:Choice>
           <mc:Fallback>
             <w:pict>
-              <v:shape w14:anchorId="146860FA" id="Verbinder: gewinkelt 2" o:spid="_x0000_s1026" type="#_x0000_t34" style="position:absolute;margin-left:87.35pt;margin-top:28.35pt;width:86.25pt;height:11.25pt;flip:y;z-index:251664384;visibility:visible;mso-wrap-style:square;mso-wrap-distance-left:9pt;mso-wrap-distance-top:0;mso-wrap-distance-right:9pt;mso-wrap-distance-bottom:0;mso-position-horizontal:absolute;mso-position-horizontal-relative:text;mso-position-vertical:absolute;mso-position-vertical-relative:text" o:gfxdata="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" strokecolor="#4472c4 [3204]" strokeweight=".5pt">
+              <v:shape w14:anchorId="20BE56E2" id="Verbinder: gewinkelt 2" o:spid="_x0000_s1026" type="#_x0000_t34" style="position:absolute;margin-left:87.35pt;margin-top:28.35pt;width:86.25pt;height:11.25pt;flip:y;z-index:251664384;visibility:visible;mso-wrap-style:square;mso-wrap-distance-left:9pt;mso-wrap-distance-top:0;mso-wrap-distance-right:9pt;mso-wrap-distance-bottom:0;mso-position-horizontal:absolute;mso-position-horizontal-relative:text;mso-position-vertical:absolute;mso-position-vertical-relative:text" o:gfxdata="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" strokecolor="#4472c4 [3204]" strokeweight=".5pt">
                 <v:stroke endarrow="block"/>
               </v:shape>
             </w:pict>
@@ -1508,6 +1577,7 @@
               <w:rPr>
                 <w:rFonts w:ascii="Arial" w:hAnsi="Arial" w:cs="Arial"/>
               </w:rPr>
+              <w:lastRenderedPageBreak/>
               <w:t>Depth</w:t>
             </w:r>
           </w:p>
@@ -1588,7 +1658,6 @@
               <w:rPr>
                 <w:rFonts w:ascii="Arial" w:hAnsi="Arial" w:cs="Arial"/>
               </w:rPr>
-              <w:lastRenderedPageBreak/>
               <w:t>300-700</w:t>
             </w:r>
           </w:p>
@@ -2414,12 +2483,14 @@
         </w:numPr>
         <w:rPr>
           <w:rFonts w:ascii="Arial" w:hAnsi="Arial" w:cs="Arial"/>
-          <w:lang w:val="en-US"/>
-        </w:rPr>
-      </w:pPr>
-      <w:r>
-        <w:rPr>
-          <w:rFonts w:ascii="Arial" w:hAnsi="Arial" w:cs="Arial"/>
+          <w:color w:val="70AD47" w:themeColor="accent6"/>
+          <w:lang w:val="en-US"/>
+        </w:rPr>
+      </w:pPr>
+      <w:r>
+        <w:rPr>
+          <w:rFonts w:ascii="Arial" w:hAnsi="Arial" w:cs="Arial"/>
+          <w:color w:val="70AD47" w:themeColor="accent6"/>
           <w:lang w:val="en-US"/>
         </w:rPr>
         <w:t>Bomb</w:t>
@@ -2540,15 +2611,45 @@
         </w:numPr>
         <w:rPr>
           <w:rFonts w:ascii="Arial" w:hAnsi="Arial" w:cs="Arial"/>
-          <w:lang w:val="en-US"/>
-        </w:rPr>
-      </w:pPr>
-      <w:r>
-        <w:rPr>
-          <w:rFonts w:ascii="Arial" w:hAnsi="Arial" w:cs="Arial"/>
-          <w:lang w:val="en-US"/>
-        </w:rPr>
-        <w:t>skybox</w:t>
+          <w:color w:val="70AD47" w:themeColor="accent6"/>
+          <w:lang w:val="en-US"/>
+        </w:rPr>
+      </w:pPr>
+      <w:r>
+        <w:rPr>
+          <w:rFonts w:ascii="Arial" w:hAnsi="Arial" w:cs="Arial"/>
+          <w:color w:val="70AD47" w:themeColor="accent6"/>
+          <w:lang w:val="en-US"/>
+        </w:rPr>
+        <w:t>S</w:t>
+      </w:r>
+      <w:r>
+        <w:rPr>
+          <w:rFonts w:ascii="Arial" w:hAnsi="Arial" w:cs="Arial"/>
+          <w:color w:val="70AD47" w:themeColor="accent6"/>
+          <w:lang w:val="en-US"/>
+        </w:rPr>
+        <w:t>kybox</w:t>
+      </w:r>
+    </w:p>
+    <w:p>
+      <w:pPr>
+        <w:pStyle w:val="Listenabsatz"/>
+        <w:numPr>
+          <w:ilvl w:val="0"/>
+          <w:numId w:val="15"/>
+        </w:numPr>
+        <w:rPr>
+          <w:rFonts w:ascii="Arial" w:hAnsi="Arial" w:cs="Arial"/>
+          <w:lang w:val="en-US"/>
+        </w:rPr>
+      </w:pPr>
+      <w:r>
+        <w:rPr>
+          <w:rFonts w:ascii="Arial" w:hAnsi="Arial" w:cs="Arial"/>
+          <w:lang w:val="en-US"/>
+        </w:rPr>
+        <w:t>Bloom Shader</w:t>
       </w:r>
     </w:p>
     <w:p>

</xml_diff>

<commit_message>
tutorial + hitstop + oil in water
</commit_message>
<xml_diff>
--- a/1-Documents/FeatureDescription.docx
+++ b/1-Documents/FeatureDescription.docx
@@ -40,35 +40,7 @@
         <w:rPr>
           <w:rFonts w:ascii="Arial" w:hAnsi="Arial" w:cs="Arial"/>
         </w:rPr>
-        <w:t xml:space="preserve"> (</w:t>
-      </w:r>
-      <w:proofErr w:type="spellStart"/>
-      <w:r>
-        <w:rPr>
-          <w:rFonts w:ascii="Arial" w:hAnsi="Arial" w:cs="Arial"/>
-        </w:rPr>
-        <w:t>isGrabbed</w:t>
-      </w:r>
-      <w:proofErr w:type="spellEnd"/>
-      <w:r>
-        <w:rPr>
-          <w:rFonts w:ascii="Arial" w:hAnsi="Arial" w:cs="Arial"/>
-        </w:rPr>
-        <w:t xml:space="preserve">, </w:t>
-      </w:r>
-      <w:proofErr w:type="spellStart"/>
-      <w:r>
-        <w:rPr>
-          <w:rFonts w:ascii="Arial" w:hAnsi="Arial" w:cs="Arial"/>
-        </w:rPr>
-        <w:t>grabCooldown</w:t>
-      </w:r>
-      <w:proofErr w:type="spellEnd"/>
-      <w:r>
-        <w:rPr>
-          <w:rFonts w:ascii="Arial" w:hAnsi="Arial" w:cs="Arial"/>
-        </w:rPr>
-        <w:t>)</w:t>
+        <w:t xml:space="preserve"> (isGrabbed, grabCooldown)</w:t>
       </w:r>
     </w:p>
     <w:p>
@@ -138,14 +110,12 @@
           <w:rFonts w:ascii="Arial" w:hAnsi="Arial" w:cs="Arial"/>
         </w:rPr>
       </w:pPr>
-      <w:proofErr w:type="spellStart"/>
       <w:r>
         <w:rPr>
           <w:rFonts w:ascii="Arial" w:hAnsi="Arial" w:cs="Arial"/>
         </w:rPr>
         <w:t>Animations</w:t>
       </w:r>
-      <w:proofErr w:type="spellEnd"/>
     </w:p>
     <w:p>
       <w:pPr>
@@ -159,7 +129,6 @@
           <w:color w:val="70AD47" w:themeColor="accent6"/>
         </w:rPr>
       </w:pPr>
-      <w:proofErr w:type="spellStart"/>
       <w:r>
         <w:rPr>
           <w:rFonts w:ascii="Arial" w:hAnsi="Arial" w:cs="Arial"/>
@@ -167,7 +136,6 @@
         </w:rPr>
         <w:t>Camera</w:t>
       </w:r>
-      <w:proofErr w:type="spellEnd"/>
     </w:p>
     <w:p>
       <w:pPr>
@@ -193,23 +161,7 @@
           <w:rFonts w:ascii="Arial" w:hAnsi="Arial" w:cs="Arial"/>
           <w:color w:val="70AD47" w:themeColor="accent6"/>
         </w:rPr>
-        <w:t xml:space="preserve"> (</w:t>
-      </w:r>
-      <w:proofErr w:type="spellStart"/>
-      <w:r>
-        <w:rPr>
-          <w:rFonts w:ascii="Arial" w:hAnsi="Arial" w:cs="Arial"/>
-          <w:color w:val="70AD47" w:themeColor="accent6"/>
-        </w:rPr>
-        <w:t>heightMeterRatio</w:t>
-      </w:r>
-      <w:proofErr w:type="spellEnd"/>
-      <w:r>
-        <w:rPr>
-          <w:rFonts w:ascii="Arial" w:hAnsi="Arial" w:cs="Arial"/>
-          <w:color w:val="70AD47" w:themeColor="accent6"/>
-        </w:rPr>
-        <w:t>)</w:t>
+        <w:t xml:space="preserve"> (heightMeterRatio)</w:t>
       </w:r>
     </w:p>
     <w:p>
@@ -245,23 +197,7 @@
           <w:rFonts w:ascii="Arial" w:hAnsi="Arial" w:cs="Arial"/>
           <w:lang w:val="en-US"/>
         </w:rPr>
-        <w:t>(</w:t>
-      </w:r>
-      <w:proofErr w:type="spellStart"/>
-      <w:r>
-        <w:rPr>
-          <w:rFonts w:ascii="Arial" w:hAnsi="Arial" w:cs="Arial"/>
-          <w:lang w:val="en-US"/>
-        </w:rPr>
-        <w:t>todo</w:t>
-      </w:r>
-      <w:proofErr w:type="spellEnd"/>
-      <w:r>
-        <w:rPr>
-          <w:rFonts w:ascii="Arial" w:hAnsi="Arial" w:cs="Arial"/>
-          <w:lang w:val="en-US"/>
-        </w:rPr>
-        <w:t>: pop bubble in spike script)</w:t>
+        <w:t>(todo: pop bubble in spike script)</w:t>
       </w:r>
     </w:p>
     <w:p>
@@ -276,31 +212,13 @@
           <w:color w:val="70AD47" w:themeColor="accent6"/>
         </w:rPr>
       </w:pPr>
-      <w:proofErr w:type="spellStart"/>
-      <w:r>
-        <w:rPr>
-          <w:rFonts w:ascii="Arial" w:hAnsi="Arial" w:cs="Arial"/>
-          <w:color w:val="70AD47" w:themeColor="accent6"/>
-        </w:rPr>
-        <w:t>Pressure</w:t>
-      </w:r>
-      <w:proofErr w:type="spellEnd"/>
-      <w:r>
-        <w:rPr>
-          <w:rFonts w:ascii="Arial" w:hAnsi="Arial" w:cs="Arial"/>
-          <w:color w:val="70AD47" w:themeColor="accent6"/>
-        </w:rPr>
-        <w:t xml:space="preserve"> </w:t>
-      </w:r>
-      <w:proofErr w:type="spellStart"/>
-      <w:r>
-        <w:rPr>
-          <w:rFonts w:ascii="Arial" w:hAnsi="Arial" w:cs="Arial"/>
-          <w:color w:val="70AD47" w:themeColor="accent6"/>
-        </w:rPr>
-        <w:t>meter</w:t>
-      </w:r>
-      <w:proofErr w:type="spellEnd"/>
+      <w:r>
+        <w:rPr>
+          <w:rFonts w:ascii="Arial" w:hAnsi="Arial" w:cs="Arial"/>
+          <w:color w:val="70AD47" w:themeColor="accent6"/>
+        </w:rPr>
+        <w:t>Pressure meter</w:t>
+      </w:r>
     </w:p>
     <w:p>
       <w:pPr>
@@ -316,756 +234,519 @@
           <w:b/>
           <w:bCs/>
         </w:rPr>
-        <w:t xml:space="preserve">Enemy </w:t>
-      </w:r>
-      <w:proofErr w:type="spellStart"/>
-      <w:r>
+        <w:t>Enemy Feautures</w:t>
+      </w:r>
+    </w:p>
+    <w:p>
+      <w:pPr>
+        <w:pStyle w:val="Listenabsatz"/>
+        <w:numPr>
+          <w:ilvl w:val="0"/>
+          <w:numId w:val="3"/>
+        </w:numPr>
+        <w:rPr>
+          <w:rFonts w:ascii="Arial" w:hAnsi="Arial" w:cs="Arial"/>
+          <w:color w:val="70AD47" w:themeColor="accent6"/>
+        </w:rPr>
+      </w:pPr>
+      <w:r>
+        <w:rPr>
+          <w:rFonts w:ascii="Arial" w:hAnsi="Arial" w:cs="Arial"/>
+          <w:color w:val="70AD47" w:themeColor="accent6"/>
+        </w:rPr>
+        <w:t>Movement</w:t>
+      </w:r>
+    </w:p>
+    <w:p>
+      <w:pPr>
+        <w:pStyle w:val="Listenabsatz"/>
+        <w:numPr>
+          <w:ilvl w:val="0"/>
+          <w:numId w:val="3"/>
+        </w:numPr>
+        <w:rPr>
+          <w:rFonts w:ascii="Arial" w:hAnsi="Arial" w:cs="Arial"/>
+          <w:color w:val="70AD47" w:themeColor="accent6"/>
+        </w:rPr>
+      </w:pPr>
+      <w:r>
+        <w:rPr>
+          <w:rFonts w:ascii="Arial" w:hAnsi="Arial" w:cs="Arial"/>
+          <w:color w:val="70AD47" w:themeColor="accent6"/>
+        </w:rPr>
+        <w:t>Evolvement (with depth)</w:t>
+      </w:r>
+    </w:p>
+    <w:p>
+      <w:pPr>
+        <w:pStyle w:val="Listenabsatz"/>
+        <w:numPr>
+          <w:ilvl w:val="0"/>
+          <w:numId w:val="3"/>
+        </w:numPr>
+        <w:rPr>
+          <w:rFonts w:ascii="Arial" w:hAnsi="Arial" w:cs="Arial"/>
+          <w:color w:val="70AD47" w:themeColor="accent6"/>
+        </w:rPr>
+      </w:pPr>
+      <w:r>
+        <w:rPr>
+          <w:rFonts w:ascii="Arial" w:hAnsi="Arial" w:cs="Arial"/>
+          <w:color w:val="70AD47" w:themeColor="accent6"/>
+        </w:rPr>
+        <w:t>Pursue</w:t>
+      </w:r>
+    </w:p>
+    <w:p>
+      <w:pPr>
+        <w:pStyle w:val="Listenabsatz"/>
+        <w:numPr>
+          <w:ilvl w:val="0"/>
+          <w:numId w:val="3"/>
+        </w:numPr>
+        <w:rPr>
+          <w:rFonts w:ascii="Arial" w:hAnsi="Arial" w:cs="Arial"/>
+        </w:rPr>
+      </w:pPr>
+      <w:r>
+        <w:rPr>
+          <w:rFonts w:ascii="Arial" w:hAnsi="Arial" w:cs="Arial"/>
+        </w:rPr>
+        <w:t>Shoot Protectile</w:t>
+      </w:r>
+    </w:p>
+    <w:p>
+      <w:pPr>
+        <w:pStyle w:val="Listenabsatz"/>
+        <w:numPr>
+          <w:ilvl w:val="0"/>
+          <w:numId w:val="3"/>
+        </w:numPr>
+        <w:rPr>
+          <w:rFonts w:ascii="Arial" w:hAnsi="Arial" w:cs="Arial"/>
+        </w:rPr>
+      </w:pPr>
+      <w:r>
+        <w:rPr>
+          <w:rFonts w:ascii="Arial" w:hAnsi="Arial" w:cs="Arial"/>
+        </w:rPr>
+        <w:t>Fishbait</w:t>
+      </w:r>
+    </w:p>
+    <w:p>
+      <w:pPr>
         <w:rPr>
           <w:rFonts w:ascii="Arial" w:hAnsi="Arial" w:cs="Arial"/>
           <w:b/>
           <w:bCs/>
         </w:rPr>
-        <w:t>Feautures</w:t>
-      </w:r>
-      <w:proofErr w:type="spellEnd"/>
-    </w:p>
-    <w:p>
-      <w:pPr>
-        <w:pStyle w:val="Listenabsatz"/>
-        <w:numPr>
-          <w:ilvl w:val="0"/>
-          <w:numId w:val="3"/>
-        </w:numPr>
-        <w:rPr>
-          <w:rFonts w:ascii="Arial" w:hAnsi="Arial" w:cs="Arial"/>
-          <w:color w:val="70AD47" w:themeColor="accent6"/>
-        </w:rPr>
-      </w:pPr>
-      <w:r>
-        <w:rPr>
-          <w:rFonts w:ascii="Arial" w:hAnsi="Arial" w:cs="Arial"/>
-          <w:color w:val="70AD47" w:themeColor="accent6"/>
-        </w:rPr>
-        <w:t>Movement</w:t>
-      </w:r>
-    </w:p>
-    <w:p>
-      <w:pPr>
-        <w:pStyle w:val="Listenabsatz"/>
-        <w:numPr>
-          <w:ilvl w:val="0"/>
-          <w:numId w:val="3"/>
-        </w:numPr>
-        <w:rPr>
-          <w:rFonts w:ascii="Arial" w:hAnsi="Arial" w:cs="Arial"/>
-          <w:color w:val="70AD47" w:themeColor="accent6"/>
-        </w:rPr>
-      </w:pPr>
-      <w:proofErr w:type="spellStart"/>
-      <w:r>
-        <w:rPr>
-          <w:rFonts w:ascii="Arial" w:hAnsi="Arial" w:cs="Arial"/>
-          <w:color w:val="70AD47" w:themeColor="accent6"/>
-        </w:rPr>
-        <w:t>Evolvement</w:t>
-      </w:r>
-      <w:proofErr w:type="spellEnd"/>
-      <w:r>
-        <w:rPr>
-          <w:rFonts w:ascii="Arial" w:hAnsi="Arial" w:cs="Arial"/>
-          <w:color w:val="70AD47" w:themeColor="accent6"/>
-        </w:rPr>
-        <w:t xml:space="preserve"> (</w:t>
-      </w:r>
-      <w:proofErr w:type="spellStart"/>
-      <w:r>
-        <w:rPr>
-          <w:rFonts w:ascii="Arial" w:hAnsi="Arial" w:cs="Arial"/>
-          <w:color w:val="70AD47" w:themeColor="accent6"/>
-        </w:rPr>
-        <w:t>with</w:t>
-      </w:r>
-      <w:proofErr w:type="spellEnd"/>
-      <w:r>
-        <w:rPr>
-          <w:rFonts w:ascii="Arial" w:hAnsi="Arial" w:cs="Arial"/>
-          <w:color w:val="70AD47" w:themeColor="accent6"/>
-        </w:rPr>
-        <w:t xml:space="preserve"> </w:t>
-      </w:r>
-      <w:proofErr w:type="spellStart"/>
-      <w:r>
-        <w:rPr>
-          <w:rFonts w:ascii="Arial" w:hAnsi="Arial" w:cs="Arial"/>
-          <w:color w:val="70AD47" w:themeColor="accent6"/>
-        </w:rPr>
-        <w:t>depth</w:t>
-      </w:r>
-      <w:proofErr w:type="spellEnd"/>
-      <w:r>
-        <w:rPr>
-          <w:rFonts w:ascii="Arial" w:hAnsi="Arial" w:cs="Arial"/>
-          <w:color w:val="70AD47" w:themeColor="accent6"/>
-        </w:rPr>
-        <w:t>)</w:t>
-      </w:r>
-    </w:p>
-    <w:p>
-      <w:pPr>
-        <w:pStyle w:val="Listenabsatz"/>
-        <w:numPr>
-          <w:ilvl w:val="0"/>
-          <w:numId w:val="3"/>
-        </w:numPr>
-        <w:rPr>
-          <w:rFonts w:ascii="Arial" w:hAnsi="Arial" w:cs="Arial"/>
-          <w:color w:val="70AD47" w:themeColor="accent6"/>
-        </w:rPr>
-      </w:pPr>
-      <w:proofErr w:type="spellStart"/>
-      <w:r>
-        <w:rPr>
-          <w:rFonts w:ascii="Arial" w:hAnsi="Arial" w:cs="Arial"/>
-          <w:color w:val="70AD47" w:themeColor="accent6"/>
-        </w:rPr>
-        <w:t>Pursue</w:t>
-      </w:r>
-      <w:proofErr w:type="spellEnd"/>
-    </w:p>
-    <w:p>
-      <w:pPr>
-        <w:pStyle w:val="Listenabsatz"/>
-        <w:numPr>
-          <w:ilvl w:val="0"/>
-          <w:numId w:val="3"/>
-        </w:numPr>
-        <w:rPr>
-          <w:rFonts w:ascii="Arial" w:hAnsi="Arial" w:cs="Arial"/>
-        </w:rPr>
-      </w:pPr>
-      <w:r>
-        <w:rPr>
-          <w:rFonts w:ascii="Arial" w:hAnsi="Arial" w:cs="Arial"/>
-        </w:rPr>
-        <w:t xml:space="preserve">Shoot </w:t>
-      </w:r>
-      <w:proofErr w:type="spellStart"/>
-      <w:r>
-        <w:rPr>
-          <w:rFonts w:ascii="Arial" w:hAnsi="Arial" w:cs="Arial"/>
-        </w:rPr>
-        <w:t>Protectile</w:t>
-      </w:r>
-      <w:proofErr w:type="spellEnd"/>
-    </w:p>
-    <w:p>
-      <w:pPr>
-        <w:pStyle w:val="Listenabsatz"/>
-        <w:numPr>
-          <w:ilvl w:val="0"/>
-          <w:numId w:val="3"/>
-        </w:numPr>
-        <w:rPr>
-          <w:rFonts w:ascii="Arial" w:hAnsi="Arial" w:cs="Arial"/>
-        </w:rPr>
-      </w:pPr>
-      <w:proofErr w:type="spellStart"/>
-      <w:r>
-        <w:rPr>
-          <w:rFonts w:ascii="Arial" w:hAnsi="Arial" w:cs="Arial"/>
-        </w:rPr>
-        <w:t>Fishbait</w:t>
-      </w:r>
-      <w:proofErr w:type="spellEnd"/>
-    </w:p>
-    <w:p>
-      <w:pPr>
+      </w:pPr>
+      <w:r>
         <w:rPr>
           <w:rFonts w:ascii="Arial" w:hAnsi="Arial" w:cs="Arial"/>
           <w:b/>
           <w:bCs/>
         </w:rPr>
-      </w:pPr>
-      <w:proofErr w:type="spellStart"/>
-      <w:r>
+        <w:t>Enviroment</w:t>
+      </w:r>
+    </w:p>
+    <w:p>
+      <w:pPr>
+        <w:pStyle w:val="Listenabsatz"/>
+        <w:numPr>
+          <w:ilvl w:val="0"/>
+          <w:numId w:val="5"/>
+        </w:numPr>
+        <w:rPr>
+          <w:rFonts w:ascii="Arial" w:hAnsi="Arial" w:cs="Arial"/>
+        </w:rPr>
+      </w:pPr>
+      <w:r>
+        <w:rPr>
+          <w:rFonts w:ascii="Arial" w:hAnsi="Arial" w:cs="Arial"/>
+        </w:rPr>
+        <w:t>Sea Currents</w:t>
+      </w:r>
+    </w:p>
+    <w:p>
+      <w:pPr>
+        <w:pStyle w:val="Listenabsatz"/>
+        <w:numPr>
+          <w:ilvl w:val="0"/>
+          <w:numId w:val="5"/>
+        </w:numPr>
+        <w:rPr>
+          <w:rFonts w:ascii="Arial" w:hAnsi="Arial" w:cs="Arial"/>
+        </w:rPr>
+      </w:pPr>
+      <w:r>
+        <w:rPr>
+          <w:rFonts w:ascii="Arial" w:hAnsi="Arial" w:cs="Arial"/>
+        </w:rPr>
+        <w:t>Objects (weight, sinkingSpeed, …)</w:t>
+      </w:r>
+    </w:p>
+    <w:p>
+      <w:pPr>
+        <w:pStyle w:val="Listenabsatz"/>
+        <w:numPr>
+          <w:ilvl w:val="0"/>
+          <w:numId w:val="5"/>
+        </w:numPr>
+        <w:rPr>
+          <w:rFonts w:ascii="Arial" w:hAnsi="Arial" w:cs="Arial"/>
+          <w:lang w:val="en-US"/>
+        </w:rPr>
+      </w:pPr>
+      <w:r>
+        <w:rPr>
+          <w:rFonts w:ascii="Arial" w:hAnsi="Arial" w:cs="Arial"/>
+          <w:lang w:val="en-US"/>
+        </w:rPr>
+        <w:t>Object Dissolve (The faster speed the faster dissolve)</w:t>
+      </w:r>
+    </w:p>
+    <w:p>
+      <w:pPr>
+        <w:pStyle w:val="Listenabsatz"/>
+        <w:numPr>
+          <w:ilvl w:val="0"/>
+          <w:numId w:val="5"/>
+        </w:numPr>
+        <w:rPr>
+          <w:rFonts w:ascii="Arial" w:hAnsi="Arial" w:cs="Arial"/>
+          <w:lang w:val="en-US"/>
+        </w:rPr>
+      </w:pPr>
+      <w:r>
+        <w:rPr>
+          <w:rFonts w:ascii="Arial" w:hAnsi="Arial" w:cs="Arial"/>
+          <w:lang w:val="en-US"/>
+        </w:rPr>
+        <w:t>Post processing</w:t>
+      </w:r>
+    </w:p>
+    <w:p>
+      <w:pPr>
+        <w:pStyle w:val="Listenabsatz"/>
+        <w:numPr>
+          <w:ilvl w:val="0"/>
+          <w:numId w:val="5"/>
+        </w:numPr>
+        <w:rPr>
+          <w:rFonts w:ascii="Arial" w:hAnsi="Arial" w:cs="Arial"/>
+          <w:color w:val="70AD47" w:themeColor="accent6"/>
+          <w:lang w:val="en-US"/>
+        </w:rPr>
+      </w:pPr>
+      <w:r>
+        <w:rPr>
+          <w:rFonts w:ascii="Arial" w:hAnsi="Arial" w:cs="Arial"/>
+          <w:color w:val="70AD47" w:themeColor="accent6"/>
+          <w:lang w:val="en-US"/>
+        </w:rPr>
+        <w:t>Screenshake</w:t>
+      </w:r>
+    </w:p>
+    <w:p>
+      <w:pPr>
+        <w:pStyle w:val="Listenabsatz"/>
+        <w:numPr>
+          <w:ilvl w:val="0"/>
+          <w:numId w:val="5"/>
+        </w:numPr>
+        <w:rPr>
+          <w:rFonts w:ascii="Arial" w:hAnsi="Arial" w:cs="Arial"/>
+          <w:lang w:val="en-US"/>
+        </w:rPr>
+      </w:pPr>
+      <w:r>
+        <w:rPr>
+          <w:rFonts w:ascii="Arial" w:hAnsi="Arial" w:cs="Arial"/>
+          <w:lang w:val="en-US"/>
+        </w:rPr>
+        <w:t>hitstop</w:t>
+      </w:r>
+    </w:p>
+    <w:p>
+      <w:pPr>
         <w:rPr>
           <w:rFonts w:ascii="Arial" w:hAnsi="Arial" w:cs="Arial"/>
           <w:b/>
           <w:bCs/>
         </w:rPr>
-        <w:t>Enviroment</w:t>
-      </w:r>
-      <w:proofErr w:type="spellEnd"/>
-    </w:p>
-    <w:p>
-      <w:pPr>
-        <w:pStyle w:val="Listenabsatz"/>
-        <w:numPr>
-          <w:ilvl w:val="0"/>
-          <w:numId w:val="5"/>
-        </w:numPr>
-        <w:rPr>
-          <w:rFonts w:ascii="Arial" w:hAnsi="Arial" w:cs="Arial"/>
-        </w:rPr>
-      </w:pPr>
-      <w:proofErr w:type="spellStart"/>
-      <w:r>
-        <w:rPr>
-          <w:rFonts w:ascii="Arial" w:hAnsi="Arial" w:cs="Arial"/>
-        </w:rPr>
-        <w:t>Sea</w:t>
-      </w:r>
-      <w:proofErr w:type="spellEnd"/>
-      <w:r>
-        <w:rPr>
-          <w:rFonts w:ascii="Arial" w:hAnsi="Arial" w:cs="Arial"/>
-        </w:rPr>
-        <w:t xml:space="preserve"> </w:t>
-      </w:r>
-      <w:proofErr w:type="spellStart"/>
-      <w:r>
-        <w:rPr>
-          <w:rFonts w:ascii="Arial" w:hAnsi="Arial" w:cs="Arial"/>
-        </w:rPr>
-        <w:t>Currents</w:t>
-      </w:r>
-      <w:proofErr w:type="spellEnd"/>
-    </w:p>
-    <w:p>
-      <w:pPr>
-        <w:pStyle w:val="Listenabsatz"/>
-        <w:numPr>
-          <w:ilvl w:val="0"/>
-          <w:numId w:val="5"/>
-        </w:numPr>
-        <w:rPr>
-          <w:rFonts w:ascii="Arial" w:hAnsi="Arial" w:cs="Arial"/>
-        </w:rPr>
-      </w:pPr>
-      <w:r>
-        <w:rPr>
-          <w:rFonts w:ascii="Arial" w:hAnsi="Arial" w:cs="Arial"/>
-        </w:rPr>
-        <w:t>Objects (</w:t>
-      </w:r>
-      <w:proofErr w:type="spellStart"/>
-      <w:r>
-        <w:rPr>
-          <w:rFonts w:ascii="Arial" w:hAnsi="Arial" w:cs="Arial"/>
-        </w:rPr>
-        <w:t>weight</w:t>
-      </w:r>
-      <w:proofErr w:type="spellEnd"/>
-      <w:r>
-        <w:rPr>
-          <w:rFonts w:ascii="Arial" w:hAnsi="Arial" w:cs="Arial"/>
-        </w:rPr>
-        <w:t xml:space="preserve">, </w:t>
-      </w:r>
-      <w:proofErr w:type="spellStart"/>
-      <w:r>
-        <w:rPr>
-          <w:rFonts w:ascii="Arial" w:hAnsi="Arial" w:cs="Arial"/>
-        </w:rPr>
-        <w:t>sinkingSpeed</w:t>
-      </w:r>
-      <w:proofErr w:type="spellEnd"/>
-      <w:r>
-        <w:rPr>
-          <w:rFonts w:ascii="Arial" w:hAnsi="Arial" w:cs="Arial"/>
-        </w:rPr>
-        <w:t>, …)</w:t>
-      </w:r>
-    </w:p>
-    <w:p>
-      <w:pPr>
-        <w:pStyle w:val="Listenabsatz"/>
-        <w:numPr>
-          <w:ilvl w:val="0"/>
-          <w:numId w:val="5"/>
-        </w:numPr>
-        <w:rPr>
-          <w:rFonts w:ascii="Arial" w:hAnsi="Arial" w:cs="Arial"/>
-          <w:lang w:val="en-US"/>
-        </w:rPr>
-      </w:pPr>
-      <w:r>
-        <w:rPr>
-          <w:rFonts w:ascii="Arial" w:hAnsi="Arial" w:cs="Arial"/>
-          <w:lang w:val="en-US"/>
-        </w:rPr>
-        <w:t>Object Dissolve (The faster speed the faster dissolve)</w:t>
-      </w:r>
-    </w:p>
-    <w:p>
-      <w:pPr>
-        <w:pStyle w:val="Listenabsatz"/>
-        <w:numPr>
-          <w:ilvl w:val="0"/>
-          <w:numId w:val="5"/>
-        </w:numPr>
-        <w:rPr>
-          <w:rFonts w:ascii="Arial" w:hAnsi="Arial" w:cs="Arial"/>
-          <w:lang w:val="en-US"/>
-        </w:rPr>
-      </w:pPr>
-      <w:r>
-        <w:rPr>
-          <w:rFonts w:ascii="Arial" w:hAnsi="Arial" w:cs="Arial"/>
-          <w:lang w:val="en-US"/>
-        </w:rPr>
-        <w:t>Post processing</w:t>
-      </w:r>
-    </w:p>
-    <w:p>
-      <w:pPr>
-        <w:pStyle w:val="Listenabsatz"/>
-        <w:numPr>
-          <w:ilvl w:val="0"/>
-          <w:numId w:val="5"/>
-        </w:numPr>
-        <w:rPr>
-          <w:rFonts w:ascii="Arial" w:hAnsi="Arial" w:cs="Arial"/>
-          <w:color w:val="70AD47" w:themeColor="accent6"/>
-          <w:lang w:val="en-US"/>
-        </w:rPr>
-      </w:pPr>
-      <w:proofErr w:type="spellStart"/>
-      <w:r>
-        <w:rPr>
-          <w:rFonts w:ascii="Arial" w:hAnsi="Arial" w:cs="Arial"/>
-          <w:color w:val="70AD47" w:themeColor="accent6"/>
-          <w:lang w:val="en-US"/>
-        </w:rPr>
-        <w:t>Screenshake</w:t>
-      </w:r>
-      <w:proofErr w:type="spellEnd"/>
-    </w:p>
-    <w:p>
-      <w:pPr>
-        <w:pStyle w:val="Listenabsatz"/>
-        <w:numPr>
-          <w:ilvl w:val="0"/>
-          <w:numId w:val="5"/>
-        </w:numPr>
-        <w:rPr>
-          <w:rFonts w:ascii="Arial" w:hAnsi="Arial" w:cs="Arial"/>
-          <w:lang w:val="en-US"/>
-        </w:rPr>
-      </w:pPr>
-      <w:proofErr w:type="spellStart"/>
-      <w:r>
-        <w:rPr>
-          <w:rFonts w:ascii="Arial" w:hAnsi="Arial" w:cs="Arial"/>
-          <w:lang w:val="en-US"/>
-        </w:rPr>
-        <w:t>hitstop</w:t>
-      </w:r>
-      <w:proofErr w:type="spellEnd"/>
-    </w:p>
-    <w:p>
-      <w:pPr>
+      </w:pPr>
+      <w:r>
         <w:rPr>
           <w:rFonts w:ascii="Arial" w:hAnsi="Arial" w:cs="Arial"/>
           <w:b/>
           <w:bCs/>
         </w:rPr>
-      </w:pPr>
-      <w:proofErr w:type="spellStart"/>
-      <w:r>
+        <w:t>Others</w:t>
+      </w:r>
+    </w:p>
+    <w:p>
+      <w:pPr>
+        <w:pStyle w:val="Listenabsatz"/>
+        <w:numPr>
+          <w:ilvl w:val="0"/>
+          <w:numId w:val="4"/>
+        </w:numPr>
+        <w:rPr>
+          <w:rFonts w:ascii="Arial" w:hAnsi="Arial" w:cs="Arial"/>
+          <w:color w:val="70AD47" w:themeColor="accent6"/>
+        </w:rPr>
+      </w:pPr>
+      <w:r>
+        <w:rPr>
+          <w:rFonts w:ascii="Arial" w:hAnsi="Arial" w:cs="Arial"/>
+          <w:color w:val="70AD47" w:themeColor="accent6"/>
+        </w:rPr>
+        <w:t xml:space="preserve">Protectile </w:t>
+      </w:r>
+      <w:r>
+        <w:rPr>
+          <w:rFonts w:ascii="Arial" w:hAnsi="Arial" w:cs="Arial"/>
+          <w:color w:val="70AD47" w:themeColor="accent6"/>
+        </w:rPr>
+        <w:t>(Harpoon, Missile</w:t>
+      </w:r>
+      <w:r>
+        <w:rPr>
+          <w:rFonts w:ascii="Arial" w:hAnsi="Arial" w:cs="Arial"/>
+          <w:color w:val="70AD47" w:themeColor="accent6"/>
+        </w:rPr>
+        <w:t>, bomb</w:t>
+      </w:r>
+      <w:r>
+        <w:rPr>
+          <w:rFonts w:ascii="Arial" w:hAnsi="Arial" w:cs="Arial"/>
+          <w:color w:val="70AD47" w:themeColor="accent6"/>
+        </w:rPr>
+        <w:t>)</w:t>
+      </w:r>
+    </w:p>
+    <w:p>
+      <w:pPr>
+        <w:pStyle w:val="Listenabsatz"/>
+        <w:numPr>
+          <w:ilvl w:val="0"/>
+          <w:numId w:val="4"/>
+        </w:numPr>
+        <w:rPr>
+          <w:rFonts w:ascii="Arial" w:hAnsi="Arial" w:cs="Arial"/>
+        </w:rPr>
+      </w:pPr>
+      <w:r>
+        <w:rPr>
+          <w:rFonts w:ascii="Arial" w:hAnsi="Arial" w:cs="Arial"/>
+        </w:rPr>
+        <w:t>Win Condition</w:t>
+      </w:r>
+      <w:r>
+        <w:rPr>
+          <w:rFonts w:ascii="Arial" w:hAnsi="Arial" w:cs="Arial"/>
+        </w:rPr>
+        <w:t xml:space="preserve"> </w:t>
+      </w:r>
+    </w:p>
+    <w:p>
+      <w:pPr>
+        <w:pStyle w:val="Listenabsatz"/>
+        <w:numPr>
+          <w:ilvl w:val="1"/>
+          <w:numId w:val="4"/>
+        </w:numPr>
+        <w:rPr>
+          <w:rFonts w:ascii="Arial" w:hAnsi="Arial" w:cs="Arial"/>
+          <w:lang w:val="en-US"/>
+        </w:rPr>
+      </w:pPr>
+      <w:r>
+        <w:rPr>
+          <w:rFonts w:ascii="Arial" w:hAnsi="Arial" w:cs="Arial"/>
+          <w:lang w:val="en-US"/>
+        </w:rPr>
+        <w:t xml:space="preserve">When reaching height: maxheight (GameValues) win screen </w:t>
+      </w:r>
+    </w:p>
+    <w:p>
+      <w:pPr>
+        <w:pStyle w:val="Listenabsatz"/>
+        <w:numPr>
+          <w:ilvl w:val="1"/>
+          <w:numId w:val="4"/>
+        </w:numPr>
+        <w:rPr>
+          <w:rFonts w:ascii="Arial" w:hAnsi="Arial" w:cs="Arial"/>
+          <w:lang w:val="en-US"/>
+        </w:rPr>
+      </w:pPr>
+      <w:r>
+        <w:rPr>
+          <w:rFonts w:ascii="Arial" w:hAnsi="Arial" w:cs="Arial"/>
+          <w:lang w:val="en-US"/>
+        </w:rPr>
+        <w:t>Play animation on win (placeholder anim I guess)</w:t>
+      </w:r>
+    </w:p>
+    <w:p>
+      <w:pPr>
+        <w:pStyle w:val="Listenabsatz"/>
+        <w:numPr>
+          <w:ilvl w:val="1"/>
+          <w:numId w:val="4"/>
+        </w:numPr>
+        <w:rPr>
+          <w:rFonts w:ascii="Arial" w:hAnsi="Arial" w:cs="Arial"/>
+          <w:lang w:val="en-US"/>
+        </w:rPr>
+      </w:pPr>
+      <w:r>
+        <w:rPr>
+          <w:rFonts w:ascii="Arial" w:hAnsi="Arial" w:cs="Arial"/>
+          <w:lang w:val="en-US"/>
+        </w:rPr>
+        <w:t>Play credits</w:t>
+      </w:r>
+    </w:p>
+    <w:p>
+      <w:pPr>
+        <w:pStyle w:val="Listenabsatz"/>
+        <w:numPr>
+          <w:ilvl w:val="0"/>
+          <w:numId w:val="4"/>
+        </w:numPr>
+        <w:rPr>
+          <w:rFonts w:ascii="Arial" w:hAnsi="Arial" w:cs="Arial"/>
+        </w:rPr>
+      </w:pPr>
+      <w:r>
+        <w:rPr>
+          <w:rFonts w:ascii="Arial" w:hAnsi="Arial" w:cs="Arial"/>
+        </w:rPr>
+        <w:t>Audio Manager (Mixer)</w:t>
+      </w:r>
+    </w:p>
+    <w:p>
+      <w:pPr>
+        <w:pStyle w:val="Listenabsatz"/>
+        <w:numPr>
+          <w:ilvl w:val="1"/>
+          <w:numId w:val="4"/>
+        </w:numPr>
+        <w:rPr>
+          <w:rFonts w:ascii="Arial" w:hAnsi="Arial" w:cs="Arial"/>
+        </w:rPr>
+      </w:pPr>
+      <w:r>
+        <w:rPr>
+          <w:rFonts w:ascii="Arial" w:hAnsi="Arial" w:cs="Arial"/>
+        </w:rPr>
+        <w:t>Sound Controler</w:t>
+      </w:r>
+    </w:p>
+    <w:p>
+      <w:pPr>
+        <w:pStyle w:val="Listenabsatz"/>
+        <w:numPr>
+          <w:ilvl w:val="1"/>
+          <w:numId w:val="4"/>
+        </w:numPr>
+        <w:rPr>
+          <w:rFonts w:ascii="Arial" w:hAnsi="Arial" w:cs="Arial"/>
+        </w:rPr>
+      </w:pPr>
+      <w:r>
+        <w:rPr>
+          <w:rFonts w:ascii="Arial" w:hAnsi="Arial" w:cs="Arial"/>
+        </w:rPr>
+        <w:t>Ambient Controler</w:t>
+      </w:r>
+    </w:p>
+    <w:p>
+      <w:pPr>
+        <w:pStyle w:val="Listenabsatz"/>
+        <w:numPr>
+          <w:ilvl w:val="0"/>
+          <w:numId w:val="4"/>
+        </w:numPr>
+        <w:rPr>
+          <w:rFonts w:ascii="Arial" w:hAnsi="Arial" w:cs="Arial"/>
+          <w:lang w:val="en-US"/>
+        </w:rPr>
+      </w:pPr>
+      <w:r>
+        <w:rPr>
+          <w:rFonts w:ascii="Arial" w:hAnsi="Arial" w:cs="Arial"/>
+          <w:lang w:val="en-US"/>
+        </w:rPr>
+        <w:t>Change lighting with player h</w:t>
+      </w:r>
+      <w:r>
+        <w:rPr>
+          <w:rFonts w:ascii="Arial" w:hAnsi="Arial" w:cs="Arial"/>
+          <w:lang w:val="en-US"/>
+        </w:rPr>
+        <w:t>eight</w:t>
+      </w:r>
+    </w:p>
+    <w:p>
+      <w:pPr>
+        <w:pStyle w:val="Listenabsatz"/>
+        <w:numPr>
+          <w:ilvl w:val="0"/>
+          <w:numId w:val="4"/>
+        </w:numPr>
+        <w:rPr>
+          <w:rFonts w:ascii="Arial" w:hAnsi="Arial" w:cs="Arial"/>
+          <w:lang w:val="en-US"/>
+        </w:rPr>
+      </w:pPr>
+      <w:r>
+        <w:rPr>
+          <w:rFonts w:ascii="Arial" w:hAnsi="Arial" w:cs="Arial"/>
+          <w:lang w:val="en-US"/>
+        </w:rPr>
+        <w:t>Change water alpha with player height</w:t>
+      </w:r>
+    </w:p>
+    <w:p>
+      <w:pPr>
+        <w:pStyle w:val="Listenabsatz"/>
+        <w:numPr>
+          <w:ilvl w:val="0"/>
+          <w:numId w:val="4"/>
+        </w:numPr>
+        <w:rPr>
+          <w:rFonts w:ascii="Arial" w:hAnsi="Arial" w:cs="Arial"/>
+          <w:color w:val="70AD47" w:themeColor="accent6"/>
+          <w:lang w:val="en-US"/>
+        </w:rPr>
+      </w:pPr>
+      <w:r>
+        <w:rPr>
+          <w:rFonts w:ascii="Arial" w:hAnsi="Arial" w:cs="Arial"/>
+          <w:color w:val="70AD47" w:themeColor="accent6"/>
+          <w:lang w:val="en-US"/>
+        </w:rPr>
+        <w:t>Black fade</w:t>
+      </w:r>
+    </w:p>
+    <w:p>
+      <w:pPr>
         <w:rPr>
           <w:rFonts w:ascii="Arial" w:hAnsi="Arial" w:cs="Arial"/>
           <w:b/>
           <w:bCs/>
         </w:rPr>
-        <w:t>Others</w:t>
-      </w:r>
-      <w:proofErr w:type="spellEnd"/>
-    </w:p>
-    <w:p>
-      <w:pPr>
-        <w:pStyle w:val="Listenabsatz"/>
-        <w:numPr>
-          <w:ilvl w:val="0"/>
-          <w:numId w:val="4"/>
-        </w:numPr>
-        <w:rPr>
-          <w:rFonts w:ascii="Arial" w:hAnsi="Arial" w:cs="Arial"/>
-          <w:color w:val="70AD47" w:themeColor="accent6"/>
-        </w:rPr>
-      </w:pPr>
-      <w:proofErr w:type="spellStart"/>
-      <w:r>
-        <w:rPr>
-          <w:rFonts w:ascii="Arial" w:hAnsi="Arial" w:cs="Arial"/>
-          <w:color w:val="70AD47" w:themeColor="accent6"/>
-        </w:rPr>
-        <w:t>Protectile</w:t>
-      </w:r>
-      <w:proofErr w:type="spellEnd"/>
-      <w:r>
-        <w:rPr>
-          <w:rFonts w:ascii="Arial" w:hAnsi="Arial" w:cs="Arial"/>
-          <w:color w:val="70AD47" w:themeColor="accent6"/>
-        </w:rPr>
-        <w:t xml:space="preserve"> </w:t>
-      </w:r>
-      <w:r>
-        <w:rPr>
-          <w:rFonts w:ascii="Arial" w:hAnsi="Arial" w:cs="Arial"/>
-          <w:color w:val="70AD47" w:themeColor="accent6"/>
-        </w:rPr>
-        <w:t>(</w:t>
-      </w:r>
-      <w:proofErr w:type="spellStart"/>
-      <w:r>
-        <w:rPr>
-          <w:rFonts w:ascii="Arial" w:hAnsi="Arial" w:cs="Arial"/>
-          <w:color w:val="70AD47" w:themeColor="accent6"/>
-        </w:rPr>
-        <w:t>Harpoon</w:t>
-      </w:r>
-      <w:proofErr w:type="spellEnd"/>
-      <w:r>
-        <w:rPr>
-          <w:rFonts w:ascii="Arial" w:hAnsi="Arial" w:cs="Arial"/>
-          <w:color w:val="70AD47" w:themeColor="accent6"/>
-        </w:rPr>
-        <w:t>, Missile</w:t>
-      </w:r>
-      <w:r>
-        <w:rPr>
-          <w:rFonts w:ascii="Arial" w:hAnsi="Arial" w:cs="Arial"/>
-          <w:color w:val="70AD47" w:themeColor="accent6"/>
-        </w:rPr>
-        <w:t>, bomb</w:t>
-      </w:r>
-      <w:r>
-        <w:rPr>
-          <w:rFonts w:ascii="Arial" w:hAnsi="Arial" w:cs="Arial"/>
-          <w:color w:val="70AD47" w:themeColor="accent6"/>
-        </w:rPr>
-        <w:t>)</w:t>
-      </w:r>
-    </w:p>
-    <w:p>
-      <w:pPr>
-        <w:pStyle w:val="Listenabsatz"/>
-        <w:numPr>
-          <w:ilvl w:val="0"/>
-          <w:numId w:val="4"/>
-        </w:numPr>
-        <w:rPr>
-          <w:rFonts w:ascii="Arial" w:hAnsi="Arial" w:cs="Arial"/>
-        </w:rPr>
-      </w:pPr>
-      <w:proofErr w:type="spellStart"/>
-      <w:r>
-        <w:rPr>
-          <w:rFonts w:ascii="Arial" w:hAnsi="Arial" w:cs="Arial"/>
-        </w:rPr>
-        <w:t>Win</w:t>
-      </w:r>
-      <w:proofErr w:type="spellEnd"/>
-      <w:r>
-        <w:rPr>
-          <w:rFonts w:ascii="Arial" w:hAnsi="Arial" w:cs="Arial"/>
-        </w:rPr>
-        <w:t xml:space="preserve"> </w:t>
-      </w:r>
-      <w:proofErr w:type="spellStart"/>
-      <w:r>
-        <w:rPr>
-          <w:rFonts w:ascii="Arial" w:hAnsi="Arial" w:cs="Arial"/>
-        </w:rPr>
-        <w:t>Condition</w:t>
-      </w:r>
-      <w:proofErr w:type="spellEnd"/>
-      <w:r>
-        <w:rPr>
-          <w:rFonts w:ascii="Arial" w:hAnsi="Arial" w:cs="Arial"/>
-        </w:rPr>
-        <w:t xml:space="preserve"> </w:t>
-      </w:r>
-    </w:p>
-    <w:p>
-      <w:pPr>
-        <w:pStyle w:val="Listenabsatz"/>
-        <w:numPr>
-          <w:ilvl w:val="1"/>
-          <w:numId w:val="4"/>
-        </w:numPr>
-        <w:rPr>
-          <w:rFonts w:ascii="Arial" w:hAnsi="Arial" w:cs="Arial"/>
-          <w:lang w:val="en-US"/>
-        </w:rPr>
-      </w:pPr>
-      <w:r>
-        <w:rPr>
-          <w:rFonts w:ascii="Arial" w:hAnsi="Arial" w:cs="Arial"/>
-          <w:lang w:val="en-US"/>
-        </w:rPr>
-        <w:t xml:space="preserve">When reaching height: </w:t>
-      </w:r>
-      <w:proofErr w:type="spellStart"/>
-      <w:r>
-        <w:rPr>
-          <w:rFonts w:ascii="Arial" w:hAnsi="Arial" w:cs="Arial"/>
-          <w:lang w:val="en-US"/>
-        </w:rPr>
-        <w:t>maxheight</w:t>
-      </w:r>
-      <w:proofErr w:type="spellEnd"/>
-      <w:r>
-        <w:rPr>
-          <w:rFonts w:ascii="Arial" w:hAnsi="Arial" w:cs="Arial"/>
-          <w:lang w:val="en-US"/>
-        </w:rPr>
-        <w:t xml:space="preserve"> (</w:t>
-      </w:r>
-      <w:proofErr w:type="spellStart"/>
-      <w:r>
-        <w:rPr>
-          <w:rFonts w:ascii="Arial" w:hAnsi="Arial" w:cs="Arial"/>
-          <w:lang w:val="en-US"/>
-        </w:rPr>
-        <w:t>GameValues</w:t>
-      </w:r>
-      <w:proofErr w:type="spellEnd"/>
-      <w:r>
-        <w:rPr>
-          <w:rFonts w:ascii="Arial" w:hAnsi="Arial" w:cs="Arial"/>
-          <w:lang w:val="en-US"/>
-        </w:rPr>
-        <w:t xml:space="preserve">) win screen </w:t>
-      </w:r>
-    </w:p>
-    <w:p>
-      <w:pPr>
-        <w:pStyle w:val="Listenabsatz"/>
-        <w:numPr>
-          <w:ilvl w:val="1"/>
-          <w:numId w:val="4"/>
-        </w:numPr>
-        <w:rPr>
-          <w:rFonts w:ascii="Arial" w:hAnsi="Arial" w:cs="Arial"/>
-          <w:lang w:val="en-US"/>
-        </w:rPr>
-      </w:pPr>
-      <w:r>
-        <w:rPr>
-          <w:rFonts w:ascii="Arial" w:hAnsi="Arial" w:cs="Arial"/>
-          <w:lang w:val="en-US"/>
-        </w:rPr>
-        <w:t xml:space="preserve">Play animation on win (placeholder </w:t>
-      </w:r>
-      <w:proofErr w:type="spellStart"/>
-      <w:r>
-        <w:rPr>
-          <w:rFonts w:ascii="Arial" w:hAnsi="Arial" w:cs="Arial"/>
-          <w:lang w:val="en-US"/>
-        </w:rPr>
-        <w:t>anim</w:t>
-      </w:r>
-      <w:proofErr w:type="spellEnd"/>
-      <w:r>
-        <w:rPr>
-          <w:rFonts w:ascii="Arial" w:hAnsi="Arial" w:cs="Arial"/>
-          <w:lang w:val="en-US"/>
-        </w:rPr>
-        <w:t xml:space="preserve"> I guess)</w:t>
-      </w:r>
-    </w:p>
-    <w:p>
-      <w:pPr>
-        <w:pStyle w:val="Listenabsatz"/>
-        <w:numPr>
-          <w:ilvl w:val="1"/>
-          <w:numId w:val="4"/>
-        </w:numPr>
-        <w:rPr>
-          <w:rFonts w:ascii="Arial" w:hAnsi="Arial" w:cs="Arial"/>
-          <w:lang w:val="en-US"/>
-        </w:rPr>
-      </w:pPr>
-      <w:r>
-        <w:rPr>
-          <w:rFonts w:ascii="Arial" w:hAnsi="Arial" w:cs="Arial"/>
-          <w:lang w:val="en-US"/>
-        </w:rPr>
-        <w:t xml:space="preserve">Play </w:t>
-      </w:r>
-      <w:proofErr w:type="gramStart"/>
-      <w:r>
-        <w:rPr>
-          <w:rFonts w:ascii="Arial" w:hAnsi="Arial" w:cs="Arial"/>
-          <w:lang w:val="en-US"/>
-        </w:rPr>
-        <w:t>credits</w:t>
-      </w:r>
-      <w:proofErr w:type="gramEnd"/>
-    </w:p>
-    <w:p>
-      <w:pPr>
-        <w:pStyle w:val="Listenabsatz"/>
-        <w:numPr>
-          <w:ilvl w:val="0"/>
-          <w:numId w:val="4"/>
-        </w:numPr>
-        <w:rPr>
-          <w:rFonts w:ascii="Arial" w:hAnsi="Arial" w:cs="Arial"/>
-        </w:rPr>
-      </w:pPr>
-      <w:proofErr w:type="gramStart"/>
-      <w:r>
-        <w:rPr>
-          <w:rFonts w:ascii="Arial" w:hAnsi="Arial" w:cs="Arial"/>
-        </w:rPr>
-        <w:t>Audio Manager</w:t>
-      </w:r>
-      <w:proofErr w:type="gramEnd"/>
-      <w:r>
-        <w:rPr>
-          <w:rFonts w:ascii="Arial" w:hAnsi="Arial" w:cs="Arial"/>
-        </w:rPr>
-        <w:t xml:space="preserve"> (Mixer)</w:t>
-      </w:r>
-    </w:p>
-    <w:p>
-      <w:pPr>
-        <w:pStyle w:val="Listenabsatz"/>
-        <w:numPr>
-          <w:ilvl w:val="1"/>
-          <w:numId w:val="4"/>
-        </w:numPr>
-        <w:rPr>
-          <w:rFonts w:ascii="Arial" w:hAnsi="Arial" w:cs="Arial"/>
-        </w:rPr>
-      </w:pPr>
-      <w:r>
-        <w:rPr>
-          <w:rFonts w:ascii="Arial" w:hAnsi="Arial" w:cs="Arial"/>
-        </w:rPr>
-        <w:t xml:space="preserve">Sound </w:t>
-      </w:r>
-      <w:proofErr w:type="spellStart"/>
-      <w:r>
-        <w:rPr>
-          <w:rFonts w:ascii="Arial" w:hAnsi="Arial" w:cs="Arial"/>
-        </w:rPr>
-        <w:t>Controler</w:t>
-      </w:r>
-      <w:proofErr w:type="spellEnd"/>
-    </w:p>
-    <w:p>
-      <w:pPr>
-        <w:pStyle w:val="Listenabsatz"/>
-        <w:numPr>
-          <w:ilvl w:val="1"/>
-          <w:numId w:val="4"/>
-        </w:numPr>
-        <w:rPr>
-          <w:rFonts w:ascii="Arial" w:hAnsi="Arial" w:cs="Arial"/>
-        </w:rPr>
-      </w:pPr>
-      <w:r>
-        <w:rPr>
-          <w:rFonts w:ascii="Arial" w:hAnsi="Arial" w:cs="Arial"/>
-        </w:rPr>
-        <w:t xml:space="preserve">Ambient </w:t>
-      </w:r>
-      <w:proofErr w:type="spellStart"/>
-      <w:r>
-        <w:rPr>
-          <w:rFonts w:ascii="Arial" w:hAnsi="Arial" w:cs="Arial"/>
-        </w:rPr>
-        <w:t>Controler</w:t>
-      </w:r>
-      <w:proofErr w:type="spellEnd"/>
-    </w:p>
-    <w:p>
-      <w:pPr>
-        <w:pStyle w:val="Listenabsatz"/>
-        <w:numPr>
-          <w:ilvl w:val="0"/>
-          <w:numId w:val="4"/>
-        </w:numPr>
-        <w:rPr>
-          <w:rFonts w:ascii="Arial" w:hAnsi="Arial" w:cs="Arial"/>
-          <w:lang w:val="en-US"/>
-        </w:rPr>
-      </w:pPr>
-      <w:r>
-        <w:rPr>
-          <w:rFonts w:ascii="Arial" w:hAnsi="Arial" w:cs="Arial"/>
-          <w:lang w:val="en-US"/>
-        </w:rPr>
-        <w:t>Change lighting with player h</w:t>
-      </w:r>
-      <w:r>
-        <w:rPr>
-          <w:rFonts w:ascii="Arial" w:hAnsi="Arial" w:cs="Arial"/>
-          <w:lang w:val="en-US"/>
-        </w:rPr>
-        <w:t>eight</w:t>
-      </w:r>
-    </w:p>
-    <w:p>
-      <w:pPr>
-        <w:pStyle w:val="Listenabsatz"/>
-        <w:numPr>
-          <w:ilvl w:val="0"/>
-          <w:numId w:val="4"/>
-        </w:numPr>
-        <w:rPr>
-          <w:rFonts w:ascii="Arial" w:hAnsi="Arial" w:cs="Arial"/>
-          <w:lang w:val="en-US"/>
-        </w:rPr>
-      </w:pPr>
-      <w:r>
-        <w:rPr>
-          <w:rFonts w:ascii="Arial" w:hAnsi="Arial" w:cs="Arial"/>
-          <w:lang w:val="en-US"/>
-        </w:rPr>
-        <w:t>Change water alpha with player height</w:t>
-      </w:r>
-    </w:p>
-    <w:p>
-      <w:pPr>
-        <w:pStyle w:val="Listenabsatz"/>
-        <w:numPr>
-          <w:ilvl w:val="0"/>
-          <w:numId w:val="4"/>
-        </w:numPr>
-        <w:rPr>
-          <w:rFonts w:ascii="Arial" w:hAnsi="Arial" w:cs="Arial"/>
-          <w:color w:val="70AD47" w:themeColor="accent6"/>
-          <w:lang w:val="en-US"/>
-        </w:rPr>
-      </w:pPr>
-      <w:r>
-        <w:rPr>
-          <w:rFonts w:ascii="Arial" w:hAnsi="Arial" w:cs="Arial"/>
-          <w:color w:val="70AD47" w:themeColor="accent6"/>
-          <w:lang w:val="en-US"/>
-        </w:rPr>
-        <w:t>Black fade</w:t>
-      </w:r>
-    </w:p>
-    <w:p>
-      <w:pPr>
+      </w:pPr>
+      <w:r>
         <w:rPr>
           <w:rFonts w:ascii="Arial" w:hAnsi="Arial" w:cs="Arial"/>
           <w:b/>
           <w:bCs/>
         </w:rPr>
-      </w:pPr>
-      <w:r>
-        <w:rPr>
-          <w:rFonts w:ascii="Arial" w:hAnsi="Arial" w:cs="Arial"/>
-          <w:b/>
-          <w:bCs/>
-        </w:rPr>
         <w:t>Setting</w:t>
       </w:r>
     </w:p>
@@ -1080,14 +761,12 @@
           <w:rFonts w:ascii="Arial" w:hAnsi="Arial" w:cs="Arial"/>
         </w:rPr>
       </w:pPr>
-      <w:proofErr w:type="gramStart"/>
       <w:r>
         <w:rPr>
           <w:rFonts w:ascii="Arial" w:hAnsi="Arial" w:cs="Arial"/>
         </w:rPr>
         <w:t>Audio Settings</w:t>
       </w:r>
-      <w:proofErr w:type="gramEnd"/>
     </w:p>
     <w:p>
       <w:pPr>
@@ -1787,733 +1466,637 @@
           <w:rFonts w:ascii="Arial" w:hAnsi="Arial" w:cs="Arial"/>
         </w:rPr>
       </w:pPr>
-      <w:proofErr w:type="spellStart"/>
-      <w:r>
-        <w:rPr>
-          <w:rFonts w:ascii="Arial" w:hAnsi="Arial" w:cs="Arial"/>
-        </w:rPr>
-        <w:t>Have</w:t>
-      </w:r>
-      <w:proofErr w:type="spellEnd"/>
-      <w:r>
-        <w:rPr>
-          <w:rFonts w:ascii="Arial" w:hAnsi="Arial" w:cs="Arial"/>
+      <w:r>
+        <w:rPr>
+          <w:rFonts w:ascii="Arial" w:hAnsi="Arial" w:cs="Arial"/>
+        </w:rPr>
+        <w:t>Have Nearest Tentacle saved</w:t>
+      </w:r>
+    </w:p>
+    <w:p>
+      <w:pPr>
+        <w:pStyle w:val="Listenabsatz"/>
+        <w:numPr>
+          <w:ilvl w:val="0"/>
+          <w:numId w:val="6"/>
+        </w:numPr>
+        <w:rPr>
+          <w:rFonts w:ascii="Arial" w:hAnsi="Arial" w:cs="Arial"/>
+        </w:rPr>
+      </w:pPr>
+      <w:r>
+        <w:rPr>
+          <w:rFonts w:ascii="Arial" w:hAnsi="Arial" w:cs="Arial"/>
+        </w:rPr>
+        <w:t>Click</w:t>
+      </w:r>
+    </w:p>
+    <w:p>
+      <w:pPr>
+        <w:pStyle w:val="Listenabsatz"/>
+        <w:numPr>
+          <w:ilvl w:val="0"/>
+          <w:numId w:val="6"/>
+        </w:numPr>
+        <w:rPr>
+          <w:rFonts w:ascii="Arial" w:hAnsi="Arial" w:cs="Arial"/>
+        </w:rPr>
+      </w:pPr>
+      <w:r>
+        <w:rPr>
+          <w:rFonts w:ascii="Arial" w:hAnsi="Arial" w:cs="Arial"/>
+        </w:rPr>
+        <w:t>Release</w:t>
+      </w:r>
+    </w:p>
+    <w:p>
+      <w:pPr>
+        <w:pStyle w:val="Listenabsatz"/>
+        <w:numPr>
+          <w:ilvl w:val="0"/>
+          <w:numId w:val="6"/>
+        </w:numPr>
+        <w:rPr>
+          <w:rFonts w:ascii="Arial" w:hAnsi="Arial" w:cs="Arial"/>
+        </w:rPr>
+      </w:pPr>
+      <w:r>
+        <w:rPr>
+          <w:rFonts w:ascii="Arial" w:hAnsi="Arial" w:cs="Arial"/>
+        </w:rPr>
+        <w:t>Shoot (dir + range)</w:t>
+      </w:r>
+    </w:p>
+    <w:p>
+      <w:pPr>
+        <w:rPr>
+          <w:rFonts w:ascii="Arial" w:hAnsi="Arial" w:cs="Arial"/>
+        </w:rPr>
+      </w:pPr>
+      <w:r>
+        <w:rPr>
+          <w:rFonts w:ascii="Arial" w:hAnsi="Arial" w:cs="Arial"/>
+        </w:rPr>
+        <w:t>After Shoot:</w:t>
+      </w:r>
+    </w:p>
+    <w:p>
+      <w:pPr>
+        <w:pStyle w:val="Listenabsatz"/>
+        <w:numPr>
+          <w:ilvl w:val="0"/>
+          <w:numId w:val="7"/>
+        </w:numPr>
+        <w:rPr>
+          <w:rFonts w:ascii="Arial" w:hAnsi="Arial" w:cs="Arial"/>
+        </w:rPr>
+      </w:pPr>
+      <w:r>
+        <w:rPr>
+          <w:rFonts w:ascii="Arial" w:hAnsi="Arial" w:cs="Arial"/>
+        </w:rPr>
+        <w:t>Animate Tentacle</w:t>
+      </w:r>
+    </w:p>
+    <w:p>
+      <w:pPr>
+        <w:pStyle w:val="Listenabsatz"/>
+        <w:numPr>
+          <w:ilvl w:val="0"/>
+          <w:numId w:val="7"/>
+        </w:numPr>
+        <w:rPr>
+          <w:rFonts w:ascii="Arial" w:hAnsi="Arial" w:cs="Arial"/>
+        </w:rPr>
+      </w:pPr>
+      <w:r>
+        <w:rPr>
+          <w:rFonts w:ascii="Arial" w:hAnsi="Arial" w:cs="Arial"/>
+        </w:rPr>
+        <w:t>Check for hit</w:t>
+      </w:r>
+    </w:p>
+    <w:p>
+      <w:pPr>
+        <w:pStyle w:val="Listenabsatz"/>
+        <w:numPr>
+          <w:ilvl w:val="0"/>
+          <w:numId w:val="7"/>
+        </w:numPr>
+        <w:rPr>
+          <w:rFonts w:ascii="Arial" w:hAnsi="Arial" w:cs="Arial"/>
+          <w:lang w:val="en-US"/>
+        </w:rPr>
+      </w:pPr>
+      <w:r>
+        <w:rPr>
+          <w:rFonts w:ascii="Arial" w:hAnsi="Arial" w:cs="Arial"/>
+          <w:lang w:val="en-US"/>
+        </w:rPr>
+        <w:t xml:space="preserve">If hit: stop animate, </w:t>
+      </w:r>
+      <w:r>
+        <w:rPr>
+          <w:rFonts w:ascii="Arial" w:hAnsi="Arial" w:cs="Arial"/>
+          <w:lang w:val="en-US"/>
+        </w:rPr>
+        <w:t>lock tentacle impact point, pull Player to impactpoint</w:t>
+      </w:r>
+    </w:p>
+    <w:p>
+      <w:pPr>
+        <w:rPr>
+          <w:rFonts w:ascii="Arial" w:hAnsi="Arial" w:cs="Arial"/>
+          <w:lang w:val="en-US"/>
+        </w:rPr>
+      </w:pPr>
+    </w:p>
+    <w:p>
+      <w:pPr>
+        <w:rPr>
+          <w:rFonts w:ascii="Arial" w:hAnsi="Arial" w:cs="Arial"/>
+          <w:lang w:val="en-US"/>
+        </w:rPr>
+      </w:pPr>
+      <w:r>
+        <w:rPr>
+          <w:rFonts w:ascii="Arial" w:hAnsi="Arial" w:cs="Arial"/>
+          <w:lang w:val="en-US"/>
+        </w:rPr>
+        <w:t>Player</w:t>
+      </w:r>
+    </w:p>
+    <w:p>
+      <w:pPr>
+        <w:pStyle w:val="Listenabsatz"/>
+        <w:numPr>
+          <w:ilvl w:val="0"/>
+          <w:numId w:val="10"/>
+        </w:numPr>
+        <w:rPr>
+          <w:rFonts w:ascii="Arial" w:hAnsi="Arial" w:cs="Arial"/>
+          <w:color w:val="70AD47" w:themeColor="accent6"/>
+          <w:lang w:val="en-US"/>
+        </w:rPr>
+      </w:pPr>
+      <w:r>
+        <w:rPr>
+          <w:rFonts w:ascii="Arial" w:hAnsi="Arial" w:cs="Arial"/>
+          <w:color w:val="70AD47" w:themeColor="accent6"/>
+          <w:lang w:val="en-US"/>
+        </w:rPr>
+        <w:t>Spike Hit</w:t>
+      </w:r>
+    </w:p>
+    <w:p>
+      <w:pPr>
+        <w:pStyle w:val="Listenabsatz"/>
+        <w:numPr>
+          <w:ilvl w:val="0"/>
+          <w:numId w:val="10"/>
+        </w:numPr>
+        <w:rPr>
+          <w:rFonts w:ascii="Arial" w:hAnsi="Arial" w:cs="Arial"/>
+          <w:color w:val="70AD47" w:themeColor="accent6"/>
+          <w:lang w:val="en-US"/>
+        </w:rPr>
+      </w:pPr>
+      <w:r>
+        <w:rPr>
+          <w:rFonts w:ascii="Arial" w:hAnsi="Arial" w:cs="Arial"/>
+          <w:color w:val="70AD47" w:themeColor="accent6"/>
+          <w:lang w:val="en-US"/>
+        </w:rPr>
+        <w:t>Trail of bubbles on move</w:t>
+      </w:r>
+    </w:p>
+    <w:p>
+      <w:pPr>
+        <w:rPr>
+          <w:rFonts w:ascii="Arial" w:hAnsi="Arial" w:cs="Arial"/>
+          <w:lang w:val="en-US"/>
+        </w:rPr>
+      </w:pPr>
+      <w:r>
+        <w:rPr>
+          <w:rFonts w:ascii="Arial" w:hAnsi="Arial" w:cs="Arial"/>
+          <w:lang w:val="en-US"/>
+        </w:rPr>
+        <w:t>Enemy</w:t>
+      </w:r>
+    </w:p>
+    <w:p>
+      <w:pPr>
+        <w:pStyle w:val="Listenabsatz"/>
+        <w:numPr>
+          <w:ilvl w:val="0"/>
+          <w:numId w:val="11"/>
+        </w:numPr>
+        <w:rPr>
+          <w:rFonts w:ascii="Arial" w:hAnsi="Arial" w:cs="Arial"/>
+          <w:color w:val="70AD47" w:themeColor="accent6"/>
+          <w:lang w:val="en-US"/>
+        </w:rPr>
+      </w:pPr>
+      <w:r>
+        <w:rPr>
+          <w:rFonts w:ascii="Arial" w:hAnsi="Arial" w:cs="Arial"/>
+          <w:color w:val="70AD47" w:themeColor="accent6"/>
+          <w:lang w:val="en-US"/>
+        </w:rPr>
+        <w:t>Please Die (imploding with blood and shit)</w:t>
+      </w:r>
+    </w:p>
+    <w:p>
+      <w:pPr>
+        <w:pStyle w:val="Listenabsatz"/>
+        <w:numPr>
+          <w:ilvl w:val="0"/>
+          <w:numId w:val="11"/>
+        </w:numPr>
+        <w:rPr>
+          <w:rFonts w:ascii="Arial" w:hAnsi="Arial" w:cs="Arial"/>
+          <w:color w:val="70AD47" w:themeColor="accent6"/>
+          <w:lang w:val="en-US"/>
+        </w:rPr>
+      </w:pPr>
+      <w:r>
+        <w:rPr>
+          <w:rFonts w:ascii="Arial" w:hAnsi="Arial" w:cs="Arial"/>
+          <w:color w:val="70AD47" w:themeColor="accent6"/>
+          <w:lang w:val="en-US"/>
+        </w:rPr>
+        <w:t>Shoot</w:t>
+      </w:r>
+      <w:r>
+        <w:rPr>
+          <w:rFonts w:ascii="Arial" w:hAnsi="Arial" w:cs="Arial"/>
+          <w:color w:val="70AD47" w:themeColor="accent6"/>
+          <w:lang w:val="en-US"/>
+        </w:rPr>
+        <w:t xml:space="preserve"> (bubble Trail Medium)</w:t>
+      </w:r>
+    </w:p>
+    <w:p>
+      <w:pPr>
+        <w:pStyle w:val="Listenabsatz"/>
+        <w:numPr>
+          <w:ilvl w:val="0"/>
+          <w:numId w:val="11"/>
+        </w:numPr>
+        <w:rPr>
+          <w:rFonts w:ascii="Arial" w:hAnsi="Arial" w:cs="Arial"/>
+          <w:color w:val="70AD47" w:themeColor="accent6"/>
+          <w:lang w:val="en-US"/>
+        </w:rPr>
+      </w:pPr>
+      <w:r>
+        <w:rPr>
+          <w:rFonts w:ascii="Arial" w:hAnsi="Arial" w:cs="Arial"/>
+          <w:color w:val="70AD47" w:themeColor="accent6"/>
+          <w:lang w:val="en-US"/>
+        </w:rPr>
+        <w:t>getHit</w:t>
+      </w:r>
+    </w:p>
+    <w:p>
+      <w:pPr>
+        <w:rPr>
+          <w:rFonts w:ascii="Arial" w:hAnsi="Arial" w:cs="Arial"/>
+          <w:lang w:val="en-US"/>
+        </w:rPr>
+      </w:pPr>
+      <w:r>
+        <w:rPr>
+          <w:rFonts w:ascii="Arial" w:hAnsi="Arial" w:cs="Arial"/>
+          <w:lang w:val="en-US"/>
+        </w:rPr>
+        <w:t>Environment</w:t>
+      </w:r>
+    </w:p>
+    <w:p>
+      <w:pPr>
+        <w:pStyle w:val="Listenabsatz"/>
+        <w:numPr>
+          <w:ilvl w:val="0"/>
+          <w:numId w:val="13"/>
+        </w:numPr>
+        <w:rPr>
+          <w:rFonts w:ascii="Arial" w:hAnsi="Arial" w:cs="Arial"/>
+          <w:color w:val="70AD47" w:themeColor="accent6"/>
+          <w:lang w:val="en-US"/>
+        </w:rPr>
+      </w:pPr>
+      <w:r>
+        <w:rPr>
+          <w:rFonts w:ascii="Arial" w:hAnsi="Arial" w:cs="Arial"/>
+          <w:color w:val="70AD47" w:themeColor="accent6"/>
+          <w:lang w:val="en-US"/>
+        </w:rPr>
+        <w:t>Bubbles</w:t>
+      </w:r>
+    </w:p>
+    <w:p>
+      <w:pPr>
+        <w:pStyle w:val="Listenabsatz"/>
+        <w:numPr>
+          <w:ilvl w:val="0"/>
+          <w:numId w:val="13"/>
+        </w:numPr>
+        <w:rPr>
+          <w:rFonts w:ascii="Arial" w:hAnsi="Arial" w:cs="Arial"/>
+          <w:color w:val="70AD47" w:themeColor="accent6"/>
+          <w:lang w:val="en-US"/>
+        </w:rPr>
+      </w:pPr>
+      <w:r>
+        <w:rPr>
+          <w:rFonts w:ascii="Arial" w:hAnsi="Arial" w:cs="Arial"/>
+          <w:color w:val="70AD47" w:themeColor="accent6"/>
+          <w:lang w:val="en-US"/>
+        </w:rPr>
+        <w:t>Dissolvement</w:t>
+      </w:r>
+    </w:p>
+    <w:p>
+      <w:pPr>
+        <w:pStyle w:val="Listenabsatz"/>
+        <w:numPr>
+          <w:ilvl w:val="0"/>
+          <w:numId w:val="13"/>
+        </w:numPr>
+        <w:rPr>
+          <w:rFonts w:ascii="Arial" w:hAnsi="Arial" w:cs="Arial"/>
+          <w:color w:val="70AD47" w:themeColor="accent6"/>
+          <w:lang w:val="en-US"/>
+        </w:rPr>
+      </w:pPr>
+      <w:r>
+        <w:rPr>
+          <w:rFonts w:ascii="Arial" w:hAnsi="Arial" w:cs="Arial"/>
+          <w:color w:val="70AD47" w:themeColor="accent6"/>
+          <w:lang w:val="en-US"/>
+        </w:rPr>
+        <w:t>Sea Current</w:t>
+      </w:r>
+    </w:p>
+    <w:p>
+      <w:pPr>
+        <w:rPr>
+          <w:rFonts w:ascii="Arial" w:hAnsi="Arial" w:cs="Arial"/>
+          <w:lang w:val="en-US"/>
+        </w:rPr>
+      </w:pPr>
+      <w:r>
+        <w:rPr>
+          <w:rFonts w:ascii="Arial" w:hAnsi="Arial" w:cs="Arial"/>
+          <w:lang w:val="en-US"/>
+        </w:rPr>
+        <w:t>Other</w:t>
+      </w:r>
+    </w:p>
+    <w:p>
+      <w:pPr>
+        <w:pStyle w:val="Listenabsatz"/>
+        <w:numPr>
+          <w:ilvl w:val="0"/>
+          <w:numId w:val="12"/>
+        </w:numPr>
+        <w:rPr>
+          <w:rFonts w:ascii="Arial" w:hAnsi="Arial" w:cs="Arial"/>
+          <w:color w:val="70AD47" w:themeColor="accent6"/>
+          <w:lang w:val="en-US"/>
+        </w:rPr>
+      </w:pPr>
+      <w:r>
+        <w:rPr>
+          <w:rFonts w:ascii="Arial" w:hAnsi="Arial" w:cs="Arial"/>
+          <w:color w:val="70AD47" w:themeColor="accent6"/>
+          <w:lang w:val="en-US"/>
+        </w:rPr>
+        <w:t>Protectile Trail</w:t>
+      </w:r>
+    </w:p>
+    <w:p>
+      <w:pPr>
+        <w:pStyle w:val="Listenabsatz"/>
+        <w:numPr>
+          <w:ilvl w:val="0"/>
+          <w:numId w:val="12"/>
+        </w:numPr>
+        <w:rPr>
+          <w:rFonts w:ascii="Arial" w:hAnsi="Arial" w:cs="Arial"/>
+          <w:color w:val="70AD47" w:themeColor="accent6"/>
+          <w:lang w:val="en-US"/>
+        </w:rPr>
+      </w:pPr>
+      <w:r>
+        <w:rPr>
+          <w:rFonts w:ascii="Arial" w:hAnsi="Arial" w:cs="Arial"/>
+          <w:color w:val="70AD47" w:themeColor="accent6"/>
+          <w:lang w:val="en-US"/>
+        </w:rPr>
+        <w:t>Bomb Trail</w:t>
+      </w:r>
+      <w:r>
+        <w:rPr>
+          <w:rFonts w:ascii="Arial" w:hAnsi="Arial" w:cs="Arial"/>
+          <w:color w:val="70AD47" w:themeColor="accent6"/>
+          <w:lang w:val="en-US"/>
+        </w:rPr>
+        <w:t xml:space="preserve"> (Trail Strong)</w:t>
+      </w:r>
+    </w:p>
+    <w:p>
+      <w:pPr>
+        <w:pStyle w:val="Listenabsatz"/>
+        <w:numPr>
+          <w:ilvl w:val="0"/>
+          <w:numId w:val="12"/>
+        </w:numPr>
+        <w:rPr>
+          <w:rFonts w:ascii="Arial" w:hAnsi="Arial" w:cs="Arial"/>
+          <w:color w:val="70AD47" w:themeColor="accent6"/>
+          <w:lang w:val="en-US"/>
+        </w:rPr>
+      </w:pPr>
+      <w:r>
+        <w:rPr>
+          <w:rFonts w:ascii="Arial" w:hAnsi="Arial" w:cs="Arial"/>
+          <w:color w:val="70AD47" w:themeColor="accent6"/>
+          <w:lang w:val="en-US"/>
+        </w:rPr>
+        <w:t xml:space="preserve">Bubble </w:t>
+      </w:r>
+      <w:r>
+        <w:rPr>
+          <w:rFonts w:ascii="Arial" w:hAnsi="Arial" w:cs="Arial"/>
+          <w:color w:val="70AD47" w:themeColor="accent6"/>
+          <w:lang w:val="en-US"/>
+        </w:rPr>
+        <w:t>pop</w:t>
+      </w:r>
+    </w:p>
+    <w:p>
+      <w:pPr>
+        <w:rPr>
+          <w:rFonts w:ascii="Arial" w:hAnsi="Arial" w:cs="Arial"/>
+          <w:color w:val="70AD47" w:themeColor="accent6"/>
+          <w:lang w:val="en-US"/>
+        </w:rPr>
+      </w:pPr>
+    </w:p>
+    <w:p>
+      <w:pPr>
+        <w:rPr>
+          <w:rFonts w:ascii="Arial" w:hAnsi="Arial" w:cs="Arial"/>
+          <w:lang w:val="en-US"/>
+        </w:rPr>
+      </w:pPr>
+      <w:r>
+        <w:rPr>
+          <w:rFonts w:ascii="Arial" w:hAnsi="Arial" w:cs="Arial"/>
+          <w:lang w:val="en-US"/>
+        </w:rPr>
+        <w:t>Enemy Attacks:</w:t>
+      </w:r>
+    </w:p>
+    <w:p>
+      <w:pPr>
+        <w:pStyle w:val="Listenabsatz"/>
+        <w:numPr>
+          <w:ilvl w:val="0"/>
+          <w:numId w:val="14"/>
+        </w:numPr>
+        <w:rPr>
+          <w:rFonts w:ascii="Arial" w:hAnsi="Arial" w:cs="Arial"/>
+          <w:lang w:val="en-US"/>
+        </w:rPr>
+      </w:pPr>
+      <w:r>
+        <w:rPr>
+          <w:rFonts w:ascii="Arial" w:hAnsi="Arial" w:cs="Arial"/>
+          <w:lang w:val="en-US"/>
+        </w:rPr>
+        <w:t>Hook</w:t>
+      </w:r>
+      <w:r>
+        <w:rPr>
+          <w:rFonts w:ascii="Arial" w:hAnsi="Arial" w:cs="Arial"/>
+          <w:lang w:val="en-US"/>
+        </w:rPr>
+        <w:t xml:space="preserve"> + detatch and pull up</w:t>
+      </w:r>
+    </w:p>
+    <w:p>
+      <w:pPr>
+        <w:pStyle w:val="Listenabsatz"/>
+        <w:numPr>
+          <w:ilvl w:val="0"/>
+          <w:numId w:val="14"/>
+        </w:numPr>
+        <w:rPr>
+          <w:rFonts w:ascii="Arial" w:hAnsi="Arial" w:cs="Arial"/>
+          <w:color w:val="70AD47" w:themeColor="accent6"/>
+          <w:lang w:val="en-US"/>
+        </w:rPr>
+      </w:pPr>
+      <w:r>
+        <w:rPr>
+          <w:rFonts w:ascii="Arial" w:hAnsi="Arial" w:cs="Arial"/>
+          <w:color w:val="70AD47" w:themeColor="accent6"/>
+          <w:lang w:val="en-US"/>
+        </w:rPr>
+        <w:t>Harpoon</w:t>
+      </w:r>
+      <w:r>
+        <w:rPr>
+          <w:rFonts w:ascii="Arial" w:hAnsi="Arial" w:cs="Arial"/>
+          <w:color w:val="70AD47" w:themeColor="accent6"/>
+          <w:lang w:val="en-US"/>
         </w:rPr>
         <w:t xml:space="preserve"> </w:t>
       </w:r>
-      <w:proofErr w:type="spellStart"/>
-      <w:r>
-        <w:rPr>
-          <w:rFonts w:ascii="Arial" w:hAnsi="Arial" w:cs="Arial"/>
-        </w:rPr>
-        <w:t>Nearest</w:t>
-      </w:r>
-      <w:proofErr w:type="spellEnd"/>
-      <w:r>
-        <w:rPr>
-          <w:rFonts w:ascii="Arial" w:hAnsi="Arial" w:cs="Arial"/>
+      <w:r>
+        <w:rPr>
+          <w:rFonts w:ascii="Arial" w:hAnsi="Arial" w:cs="Arial"/>
+          <w:lang w:val="en-US"/>
+        </w:rPr>
+        <w:t>+ detatch</w:t>
+      </w:r>
+    </w:p>
+    <w:p>
+      <w:pPr>
+        <w:pStyle w:val="Listenabsatz"/>
+        <w:numPr>
+          <w:ilvl w:val="0"/>
+          <w:numId w:val="14"/>
+        </w:numPr>
+        <w:rPr>
+          <w:rFonts w:ascii="Arial" w:hAnsi="Arial" w:cs="Arial"/>
+          <w:color w:val="70AD47" w:themeColor="accent6"/>
+          <w:lang w:val="en-US"/>
+        </w:rPr>
+      </w:pPr>
+      <w:r>
+        <w:rPr>
+          <w:rFonts w:ascii="Arial" w:hAnsi="Arial" w:cs="Arial"/>
+          <w:color w:val="70AD47" w:themeColor="accent6"/>
+          <w:lang w:val="en-US"/>
+        </w:rPr>
+        <w:t>Bomb</w:t>
+      </w:r>
+      <w:r>
+        <w:rPr>
+          <w:rFonts w:ascii="Arial" w:hAnsi="Arial" w:cs="Arial"/>
+          <w:color w:val="70AD47" w:themeColor="accent6"/>
+          <w:lang w:val="en-US"/>
         </w:rPr>
         <w:t xml:space="preserve"> </w:t>
       </w:r>
-      <w:proofErr w:type="spellStart"/>
-      <w:r>
-        <w:rPr>
-          <w:rFonts w:ascii="Arial" w:hAnsi="Arial" w:cs="Arial"/>
-        </w:rPr>
-        <w:t>Tentacle</w:t>
-      </w:r>
-      <w:proofErr w:type="spellEnd"/>
-      <w:r>
-        <w:rPr>
-          <w:rFonts w:ascii="Arial" w:hAnsi="Arial" w:cs="Arial"/>
+      <w:r>
+        <w:rPr>
+          <w:rFonts w:ascii="Arial" w:hAnsi="Arial" w:cs="Arial"/>
+          <w:lang w:val="en-US"/>
+        </w:rPr>
+        <w:t>+ detatch</w:t>
+      </w:r>
+    </w:p>
+    <w:p>
+      <w:pPr>
+        <w:pStyle w:val="Listenabsatz"/>
+        <w:numPr>
+          <w:ilvl w:val="0"/>
+          <w:numId w:val="14"/>
+        </w:numPr>
+        <w:rPr>
+          <w:rFonts w:ascii="Arial" w:hAnsi="Arial" w:cs="Arial"/>
+          <w:color w:val="70AD47" w:themeColor="accent6"/>
+          <w:lang w:val="en-US"/>
+        </w:rPr>
+      </w:pPr>
+      <w:r>
+        <w:rPr>
+          <w:rFonts w:ascii="Arial" w:hAnsi="Arial" w:cs="Arial"/>
+          <w:color w:val="70AD47" w:themeColor="accent6"/>
+          <w:lang w:val="en-US"/>
+        </w:rPr>
+        <w:t>Missile</w:t>
+      </w:r>
+      <w:r>
+        <w:rPr>
+          <w:rFonts w:ascii="Arial" w:hAnsi="Arial" w:cs="Arial"/>
+          <w:color w:val="70AD47" w:themeColor="accent6"/>
+          <w:lang w:val="en-US"/>
         </w:rPr>
         <w:t xml:space="preserve"> </w:t>
       </w:r>
-      <w:proofErr w:type="spellStart"/>
-      <w:r>
-        <w:rPr>
-          <w:rFonts w:ascii="Arial" w:hAnsi="Arial" w:cs="Arial"/>
-        </w:rPr>
-        <w:t>saved</w:t>
-      </w:r>
-      <w:proofErr w:type="spellEnd"/>
-    </w:p>
-    <w:p>
-      <w:pPr>
-        <w:pStyle w:val="Listenabsatz"/>
-        <w:numPr>
-          <w:ilvl w:val="0"/>
-          <w:numId w:val="6"/>
-        </w:numPr>
-        <w:rPr>
-          <w:rFonts w:ascii="Arial" w:hAnsi="Arial" w:cs="Arial"/>
-        </w:rPr>
-      </w:pPr>
-      <w:r>
-        <w:rPr>
-          <w:rFonts w:ascii="Arial" w:hAnsi="Arial" w:cs="Arial"/>
-        </w:rPr>
-        <w:t>Click</w:t>
-      </w:r>
-    </w:p>
-    <w:p>
-      <w:pPr>
-        <w:pStyle w:val="Listenabsatz"/>
-        <w:numPr>
-          <w:ilvl w:val="0"/>
-          <w:numId w:val="6"/>
-        </w:numPr>
-        <w:rPr>
-          <w:rFonts w:ascii="Arial" w:hAnsi="Arial" w:cs="Arial"/>
-        </w:rPr>
-      </w:pPr>
-      <w:r>
-        <w:rPr>
-          <w:rFonts w:ascii="Arial" w:hAnsi="Arial" w:cs="Arial"/>
-        </w:rPr>
-        <w:t>Release</w:t>
-      </w:r>
-    </w:p>
-    <w:p>
-      <w:pPr>
-        <w:pStyle w:val="Listenabsatz"/>
-        <w:numPr>
-          <w:ilvl w:val="0"/>
-          <w:numId w:val="6"/>
-        </w:numPr>
-        <w:rPr>
-          <w:rFonts w:ascii="Arial" w:hAnsi="Arial" w:cs="Arial"/>
-        </w:rPr>
-      </w:pPr>
-      <w:r>
-        <w:rPr>
-          <w:rFonts w:ascii="Arial" w:hAnsi="Arial" w:cs="Arial"/>
-        </w:rPr>
-        <w:t xml:space="preserve">Shoot (dir + </w:t>
-      </w:r>
-      <w:proofErr w:type="spellStart"/>
-      <w:r>
-        <w:rPr>
-          <w:rFonts w:ascii="Arial" w:hAnsi="Arial" w:cs="Arial"/>
-        </w:rPr>
-        <w:t>range</w:t>
-      </w:r>
-      <w:proofErr w:type="spellEnd"/>
-      <w:r>
-        <w:rPr>
-          <w:rFonts w:ascii="Arial" w:hAnsi="Arial" w:cs="Arial"/>
-        </w:rPr>
-        <w:t>)</w:t>
-      </w:r>
-    </w:p>
-    <w:p>
-      <w:pPr>
-        <w:rPr>
-          <w:rFonts w:ascii="Arial" w:hAnsi="Arial" w:cs="Arial"/>
-        </w:rPr>
-      </w:pPr>
-      <w:r>
-        <w:rPr>
-          <w:rFonts w:ascii="Arial" w:hAnsi="Arial" w:cs="Arial"/>
-        </w:rPr>
-        <w:t>After Shoot:</w:t>
-      </w:r>
-    </w:p>
-    <w:p>
-      <w:pPr>
-        <w:pStyle w:val="Listenabsatz"/>
-        <w:numPr>
-          <w:ilvl w:val="0"/>
-          <w:numId w:val="7"/>
-        </w:numPr>
-        <w:rPr>
-          <w:rFonts w:ascii="Arial" w:hAnsi="Arial" w:cs="Arial"/>
-        </w:rPr>
-      </w:pPr>
-      <w:proofErr w:type="spellStart"/>
-      <w:r>
-        <w:rPr>
-          <w:rFonts w:ascii="Arial" w:hAnsi="Arial" w:cs="Arial"/>
-        </w:rPr>
-        <w:t>Animate</w:t>
-      </w:r>
-      <w:proofErr w:type="spellEnd"/>
-      <w:r>
-        <w:rPr>
-          <w:rFonts w:ascii="Arial" w:hAnsi="Arial" w:cs="Arial"/>
-        </w:rPr>
-        <w:t xml:space="preserve"> </w:t>
-      </w:r>
-      <w:proofErr w:type="spellStart"/>
-      <w:r>
-        <w:rPr>
-          <w:rFonts w:ascii="Arial" w:hAnsi="Arial" w:cs="Arial"/>
-        </w:rPr>
-        <w:t>Tentacle</w:t>
-      </w:r>
-      <w:proofErr w:type="spellEnd"/>
-    </w:p>
-    <w:p>
-      <w:pPr>
-        <w:pStyle w:val="Listenabsatz"/>
-        <w:numPr>
-          <w:ilvl w:val="0"/>
-          <w:numId w:val="7"/>
-        </w:numPr>
-        <w:rPr>
-          <w:rFonts w:ascii="Arial" w:hAnsi="Arial" w:cs="Arial"/>
-        </w:rPr>
-      </w:pPr>
-      <w:r>
-        <w:rPr>
-          <w:rFonts w:ascii="Arial" w:hAnsi="Arial" w:cs="Arial"/>
-        </w:rPr>
-        <w:t xml:space="preserve">Check </w:t>
-      </w:r>
-      <w:proofErr w:type="spellStart"/>
-      <w:r>
-        <w:rPr>
-          <w:rFonts w:ascii="Arial" w:hAnsi="Arial" w:cs="Arial"/>
-        </w:rPr>
-        <w:t>for</w:t>
-      </w:r>
-      <w:proofErr w:type="spellEnd"/>
-      <w:r>
-        <w:rPr>
-          <w:rFonts w:ascii="Arial" w:hAnsi="Arial" w:cs="Arial"/>
-        </w:rPr>
-        <w:t xml:space="preserve"> </w:t>
-      </w:r>
-      <w:proofErr w:type="spellStart"/>
-      <w:r>
-        <w:rPr>
-          <w:rFonts w:ascii="Arial" w:hAnsi="Arial" w:cs="Arial"/>
-        </w:rPr>
-        <w:t>hit</w:t>
-      </w:r>
-      <w:proofErr w:type="spellEnd"/>
-    </w:p>
-    <w:p>
-      <w:pPr>
-        <w:pStyle w:val="Listenabsatz"/>
-        <w:numPr>
-          <w:ilvl w:val="0"/>
-          <w:numId w:val="7"/>
-        </w:numPr>
-        <w:rPr>
-          <w:rFonts w:ascii="Arial" w:hAnsi="Arial" w:cs="Arial"/>
-          <w:lang w:val="en-US"/>
-        </w:rPr>
-      </w:pPr>
-      <w:r>
-        <w:rPr>
-          <w:rFonts w:ascii="Arial" w:hAnsi="Arial" w:cs="Arial"/>
-          <w:lang w:val="en-US"/>
-        </w:rPr>
-        <w:t xml:space="preserve">If </w:t>
-      </w:r>
-      <w:proofErr w:type="gramStart"/>
-      <w:r>
-        <w:rPr>
-          <w:rFonts w:ascii="Arial" w:hAnsi="Arial" w:cs="Arial"/>
-          <w:lang w:val="en-US"/>
-        </w:rPr>
-        <w:t>hit:</w:t>
-      </w:r>
-      <w:proofErr w:type="gramEnd"/>
-      <w:r>
-        <w:rPr>
-          <w:rFonts w:ascii="Arial" w:hAnsi="Arial" w:cs="Arial"/>
-          <w:lang w:val="en-US"/>
-        </w:rPr>
-        <w:t xml:space="preserve"> stop animate, </w:t>
-      </w:r>
-      <w:r>
-        <w:rPr>
-          <w:rFonts w:ascii="Arial" w:hAnsi="Arial" w:cs="Arial"/>
-          <w:lang w:val="en-US"/>
-        </w:rPr>
-        <w:t xml:space="preserve">lock tentacle impact point, pull Player to </w:t>
-      </w:r>
-      <w:proofErr w:type="spellStart"/>
-      <w:r>
-        <w:rPr>
-          <w:rFonts w:ascii="Arial" w:hAnsi="Arial" w:cs="Arial"/>
-          <w:lang w:val="en-US"/>
-        </w:rPr>
-        <w:t>impactpoint</w:t>
-      </w:r>
-      <w:proofErr w:type="spellEnd"/>
-    </w:p>
-    <w:p>
-      <w:pPr>
-        <w:rPr>
-          <w:rFonts w:ascii="Arial" w:hAnsi="Arial" w:cs="Arial"/>
-          <w:lang w:val="en-US"/>
-        </w:rPr>
-      </w:pPr>
-    </w:p>
-    <w:p>
-      <w:pPr>
-        <w:rPr>
-          <w:rFonts w:ascii="Arial" w:hAnsi="Arial" w:cs="Arial"/>
-          <w:lang w:val="en-US"/>
-        </w:rPr>
-      </w:pPr>
-      <w:r>
-        <w:rPr>
-          <w:rFonts w:ascii="Arial" w:hAnsi="Arial" w:cs="Arial"/>
-          <w:lang w:val="en-US"/>
-        </w:rPr>
-        <w:t>Player</w:t>
-      </w:r>
-    </w:p>
-    <w:p>
-      <w:pPr>
-        <w:pStyle w:val="Listenabsatz"/>
-        <w:numPr>
-          <w:ilvl w:val="0"/>
-          <w:numId w:val="10"/>
-        </w:numPr>
-        <w:rPr>
-          <w:rFonts w:ascii="Arial" w:hAnsi="Arial" w:cs="Arial"/>
-          <w:color w:val="70AD47" w:themeColor="accent6"/>
-          <w:lang w:val="en-US"/>
-        </w:rPr>
-      </w:pPr>
-      <w:r>
-        <w:rPr>
-          <w:rFonts w:ascii="Arial" w:hAnsi="Arial" w:cs="Arial"/>
-          <w:color w:val="70AD47" w:themeColor="accent6"/>
-          <w:lang w:val="en-US"/>
-        </w:rPr>
-        <w:t>Spike Hit</w:t>
-      </w:r>
-    </w:p>
-    <w:p>
-      <w:pPr>
-        <w:pStyle w:val="Listenabsatz"/>
-        <w:numPr>
-          <w:ilvl w:val="0"/>
-          <w:numId w:val="10"/>
-        </w:numPr>
-        <w:rPr>
-          <w:rFonts w:ascii="Arial" w:hAnsi="Arial" w:cs="Arial"/>
-          <w:color w:val="70AD47" w:themeColor="accent6"/>
-          <w:lang w:val="en-US"/>
-        </w:rPr>
-      </w:pPr>
-      <w:r>
-        <w:rPr>
-          <w:rFonts w:ascii="Arial" w:hAnsi="Arial" w:cs="Arial"/>
-          <w:color w:val="70AD47" w:themeColor="accent6"/>
-          <w:lang w:val="en-US"/>
-        </w:rPr>
-        <w:t>Trail of bubbles on move</w:t>
-      </w:r>
-    </w:p>
-    <w:p>
-      <w:pPr>
-        <w:rPr>
-          <w:rFonts w:ascii="Arial" w:hAnsi="Arial" w:cs="Arial"/>
-          <w:lang w:val="en-US"/>
-        </w:rPr>
-      </w:pPr>
-      <w:r>
-        <w:rPr>
-          <w:rFonts w:ascii="Arial" w:hAnsi="Arial" w:cs="Arial"/>
-          <w:lang w:val="en-US"/>
-        </w:rPr>
-        <w:t>Enemy</w:t>
-      </w:r>
-    </w:p>
-    <w:p>
-      <w:pPr>
-        <w:pStyle w:val="Listenabsatz"/>
-        <w:numPr>
-          <w:ilvl w:val="0"/>
-          <w:numId w:val="11"/>
-        </w:numPr>
-        <w:rPr>
-          <w:rFonts w:ascii="Arial" w:hAnsi="Arial" w:cs="Arial"/>
-          <w:color w:val="70AD47" w:themeColor="accent6"/>
-          <w:lang w:val="en-US"/>
-        </w:rPr>
-      </w:pPr>
-      <w:r>
-        <w:rPr>
-          <w:rFonts w:ascii="Arial" w:hAnsi="Arial" w:cs="Arial"/>
-          <w:color w:val="70AD47" w:themeColor="accent6"/>
-          <w:lang w:val="en-US"/>
-        </w:rPr>
-        <w:t xml:space="preserve">Please Die (imploding with blood and </w:t>
-      </w:r>
-      <w:proofErr w:type="gramStart"/>
-      <w:r>
-        <w:rPr>
-          <w:rFonts w:ascii="Arial" w:hAnsi="Arial" w:cs="Arial"/>
-          <w:color w:val="70AD47" w:themeColor="accent6"/>
-          <w:lang w:val="en-US"/>
-        </w:rPr>
-        <w:t>shit</w:t>
-      </w:r>
-      <w:proofErr w:type="gramEnd"/>
-      <w:r>
-        <w:rPr>
-          <w:rFonts w:ascii="Arial" w:hAnsi="Arial" w:cs="Arial"/>
-          <w:color w:val="70AD47" w:themeColor="accent6"/>
-          <w:lang w:val="en-US"/>
-        </w:rPr>
-        <w:t>)</w:t>
-      </w:r>
-    </w:p>
-    <w:p>
-      <w:pPr>
-        <w:pStyle w:val="Listenabsatz"/>
-        <w:numPr>
-          <w:ilvl w:val="0"/>
-          <w:numId w:val="11"/>
-        </w:numPr>
-        <w:rPr>
-          <w:rFonts w:ascii="Arial" w:hAnsi="Arial" w:cs="Arial"/>
-          <w:color w:val="70AD47" w:themeColor="accent6"/>
-          <w:lang w:val="en-US"/>
-        </w:rPr>
-      </w:pPr>
-      <w:r>
-        <w:rPr>
-          <w:rFonts w:ascii="Arial" w:hAnsi="Arial" w:cs="Arial"/>
-          <w:color w:val="70AD47" w:themeColor="accent6"/>
-          <w:lang w:val="en-US"/>
-        </w:rPr>
-        <w:t>Shoot</w:t>
-      </w:r>
-      <w:r>
-        <w:rPr>
-          <w:rFonts w:ascii="Arial" w:hAnsi="Arial" w:cs="Arial"/>
-          <w:color w:val="70AD47" w:themeColor="accent6"/>
-          <w:lang w:val="en-US"/>
-        </w:rPr>
-        <w:t xml:space="preserve"> (bubble Trail Medium)</w:t>
-      </w:r>
-    </w:p>
-    <w:p>
-      <w:pPr>
-        <w:pStyle w:val="Listenabsatz"/>
-        <w:numPr>
-          <w:ilvl w:val="0"/>
-          <w:numId w:val="11"/>
-        </w:numPr>
-        <w:rPr>
-          <w:rFonts w:ascii="Arial" w:hAnsi="Arial" w:cs="Arial"/>
-          <w:color w:val="70AD47" w:themeColor="accent6"/>
-          <w:lang w:val="en-US"/>
-        </w:rPr>
-      </w:pPr>
-      <w:proofErr w:type="spellStart"/>
-      <w:r>
-        <w:rPr>
-          <w:rFonts w:ascii="Arial" w:hAnsi="Arial" w:cs="Arial"/>
-          <w:color w:val="70AD47" w:themeColor="accent6"/>
-          <w:lang w:val="en-US"/>
-        </w:rPr>
-        <w:t>getHit</w:t>
-      </w:r>
-      <w:proofErr w:type="spellEnd"/>
-    </w:p>
-    <w:p>
-      <w:pPr>
-        <w:rPr>
-          <w:rFonts w:ascii="Arial" w:hAnsi="Arial" w:cs="Arial"/>
-          <w:lang w:val="en-US"/>
-        </w:rPr>
-      </w:pPr>
-      <w:r>
-        <w:rPr>
-          <w:rFonts w:ascii="Arial" w:hAnsi="Arial" w:cs="Arial"/>
-          <w:lang w:val="en-US"/>
-        </w:rPr>
-        <w:t>Environment</w:t>
-      </w:r>
-    </w:p>
-    <w:p>
-      <w:pPr>
-        <w:pStyle w:val="Listenabsatz"/>
-        <w:numPr>
-          <w:ilvl w:val="0"/>
-          <w:numId w:val="13"/>
-        </w:numPr>
-        <w:rPr>
-          <w:rFonts w:ascii="Arial" w:hAnsi="Arial" w:cs="Arial"/>
-          <w:color w:val="70AD47" w:themeColor="accent6"/>
-          <w:lang w:val="en-US"/>
-        </w:rPr>
-      </w:pPr>
-      <w:r>
-        <w:rPr>
-          <w:rFonts w:ascii="Arial" w:hAnsi="Arial" w:cs="Arial"/>
-          <w:color w:val="70AD47" w:themeColor="accent6"/>
-          <w:lang w:val="en-US"/>
-        </w:rPr>
-        <w:t>Bubbles</w:t>
-      </w:r>
-    </w:p>
-    <w:p>
-      <w:pPr>
-        <w:pStyle w:val="Listenabsatz"/>
-        <w:numPr>
-          <w:ilvl w:val="0"/>
-          <w:numId w:val="13"/>
-        </w:numPr>
-        <w:rPr>
-          <w:rFonts w:ascii="Arial" w:hAnsi="Arial" w:cs="Arial"/>
-          <w:color w:val="70AD47" w:themeColor="accent6"/>
-          <w:lang w:val="en-US"/>
-        </w:rPr>
-      </w:pPr>
-      <w:r>
-        <w:rPr>
-          <w:rFonts w:ascii="Arial" w:hAnsi="Arial" w:cs="Arial"/>
-          <w:color w:val="70AD47" w:themeColor="accent6"/>
-          <w:lang w:val="en-US"/>
-        </w:rPr>
-        <w:t>Dissolvement</w:t>
-      </w:r>
-    </w:p>
-    <w:p>
-      <w:pPr>
-        <w:pStyle w:val="Listenabsatz"/>
-        <w:numPr>
-          <w:ilvl w:val="0"/>
-          <w:numId w:val="13"/>
-        </w:numPr>
-        <w:rPr>
-          <w:rFonts w:ascii="Arial" w:hAnsi="Arial" w:cs="Arial"/>
-          <w:color w:val="70AD47" w:themeColor="accent6"/>
-          <w:lang w:val="en-US"/>
-        </w:rPr>
-      </w:pPr>
-      <w:r>
-        <w:rPr>
-          <w:rFonts w:ascii="Arial" w:hAnsi="Arial" w:cs="Arial"/>
-          <w:color w:val="70AD47" w:themeColor="accent6"/>
-          <w:lang w:val="en-US"/>
-        </w:rPr>
-        <w:t>Sea Current</w:t>
-      </w:r>
-    </w:p>
-    <w:p>
-      <w:pPr>
-        <w:rPr>
-          <w:rFonts w:ascii="Arial" w:hAnsi="Arial" w:cs="Arial"/>
-          <w:lang w:val="en-US"/>
-        </w:rPr>
-      </w:pPr>
-      <w:r>
-        <w:rPr>
-          <w:rFonts w:ascii="Arial" w:hAnsi="Arial" w:cs="Arial"/>
-          <w:lang w:val="en-US"/>
-        </w:rPr>
-        <w:t>Other</w:t>
-      </w:r>
-    </w:p>
-    <w:p>
-      <w:pPr>
-        <w:pStyle w:val="Listenabsatz"/>
-        <w:numPr>
-          <w:ilvl w:val="0"/>
-          <w:numId w:val="12"/>
-        </w:numPr>
-        <w:rPr>
-          <w:rFonts w:ascii="Arial" w:hAnsi="Arial" w:cs="Arial"/>
-          <w:color w:val="70AD47" w:themeColor="accent6"/>
-          <w:lang w:val="en-US"/>
-        </w:rPr>
-      </w:pPr>
-      <w:proofErr w:type="spellStart"/>
-      <w:r>
-        <w:rPr>
-          <w:rFonts w:ascii="Arial" w:hAnsi="Arial" w:cs="Arial"/>
-          <w:color w:val="70AD47" w:themeColor="accent6"/>
-          <w:lang w:val="en-US"/>
-        </w:rPr>
-        <w:t>Protectile</w:t>
-      </w:r>
-      <w:proofErr w:type="spellEnd"/>
-      <w:r>
-        <w:rPr>
-          <w:rFonts w:ascii="Arial" w:hAnsi="Arial" w:cs="Arial"/>
-          <w:color w:val="70AD47" w:themeColor="accent6"/>
-          <w:lang w:val="en-US"/>
-        </w:rPr>
-        <w:t xml:space="preserve"> Trail</w:t>
-      </w:r>
-    </w:p>
-    <w:p>
-      <w:pPr>
-        <w:pStyle w:val="Listenabsatz"/>
-        <w:numPr>
-          <w:ilvl w:val="0"/>
-          <w:numId w:val="12"/>
-        </w:numPr>
-        <w:rPr>
-          <w:rFonts w:ascii="Arial" w:hAnsi="Arial" w:cs="Arial"/>
-          <w:color w:val="70AD47" w:themeColor="accent6"/>
-          <w:lang w:val="en-US"/>
-        </w:rPr>
-      </w:pPr>
-      <w:r>
-        <w:rPr>
-          <w:rFonts w:ascii="Arial" w:hAnsi="Arial" w:cs="Arial"/>
-          <w:color w:val="70AD47" w:themeColor="accent6"/>
-          <w:lang w:val="en-US"/>
-        </w:rPr>
-        <w:t>Bomb Trail</w:t>
-      </w:r>
-      <w:r>
-        <w:rPr>
-          <w:rFonts w:ascii="Arial" w:hAnsi="Arial" w:cs="Arial"/>
-          <w:color w:val="70AD47" w:themeColor="accent6"/>
-          <w:lang w:val="en-US"/>
-        </w:rPr>
-        <w:t xml:space="preserve"> (Trail Strong)</w:t>
-      </w:r>
-    </w:p>
-    <w:p>
-      <w:pPr>
-        <w:pStyle w:val="Listenabsatz"/>
-        <w:numPr>
-          <w:ilvl w:val="0"/>
-          <w:numId w:val="12"/>
-        </w:numPr>
-        <w:rPr>
-          <w:rFonts w:ascii="Arial" w:hAnsi="Arial" w:cs="Arial"/>
-          <w:lang w:val="en-US"/>
-        </w:rPr>
-      </w:pPr>
-      <w:r>
-        <w:rPr>
-          <w:rFonts w:ascii="Arial" w:hAnsi="Arial" w:cs="Arial"/>
-          <w:lang w:val="en-US"/>
-        </w:rPr>
-        <w:t xml:space="preserve">Bubble </w:t>
-      </w:r>
-      <w:r>
-        <w:rPr>
-          <w:rFonts w:ascii="Arial" w:hAnsi="Arial" w:cs="Arial"/>
-          <w:lang w:val="en-US"/>
-        </w:rPr>
-        <w:t>pop</w:t>
-      </w:r>
-    </w:p>
-    <w:p>
-      <w:pPr>
-        <w:rPr>
-          <w:rFonts w:ascii="Arial" w:hAnsi="Arial" w:cs="Arial"/>
-          <w:color w:val="70AD47" w:themeColor="accent6"/>
-          <w:lang w:val="en-US"/>
-        </w:rPr>
-      </w:pPr>
-    </w:p>
-    <w:p>
-      <w:pPr>
-        <w:rPr>
-          <w:rFonts w:ascii="Arial" w:hAnsi="Arial" w:cs="Arial"/>
-          <w:lang w:val="en-US"/>
-        </w:rPr>
-      </w:pPr>
-      <w:r>
-        <w:rPr>
-          <w:rFonts w:ascii="Arial" w:hAnsi="Arial" w:cs="Arial"/>
-          <w:lang w:val="en-US"/>
-        </w:rPr>
-        <w:t>Enemy Attacks:</w:t>
-      </w:r>
-    </w:p>
-    <w:p>
-      <w:pPr>
-        <w:pStyle w:val="Listenabsatz"/>
-        <w:numPr>
-          <w:ilvl w:val="0"/>
-          <w:numId w:val="14"/>
-        </w:numPr>
-        <w:rPr>
-          <w:rFonts w:ascii="Arial" w:hAnsi="Arial" w:cs="Arial"/>
-          <w:lang w:val="en-US"/>
-        </w:rPr>
-      </w:pPr>
-      <w:r>
-        <w:rPr>
-          <w:rFonts w:ascii="Arial" w:hAnsi="Arial" w:cs="Arial"/>
-          <w:lang w:val="en-US"/>
-        </w:rPr>
-        <w:t>Hook</w:t>
-      </w:r>
-    </w:p>
-    <w:p>
-      <w:pPr>
-        <w:pStyle w:val="Listenabsatz"/>
-        <w:numPr>
-          <w:ilvl w:val="0"/>
-          <w:numId w:val="14"/>
-        </w:numPr>
-        <w:rPr>
-          <w:rFonts w:ascii="Arial" w:hAnsi="Arial" w:cs="Arial"/>
-          <w:color w:val="70AD47" w:themeColor="accent6"/>
-          <w:lang w:val="en-US"/>
-        </w:rPr>
-      </w:pPr>
-      <w:r>
-        <w:rPr>
-          <w:rFonts w:ascii="Arial" w:hAnsi="Arial" w:cs="Arial"/>
-          <w:color w:val="70AD47" w:themeColor="accent6"/>
-          <w:lang w:val="en-US"/>
-        </w:rPr>
-        <w:t>Harpoon</w:t>
-      </w:r>
-    </w:p>
-    <w:p>
-      <w:pPr>
-        <w:pStyle w:val="Listenabsatz"/>
-        <w:numPr>
-          <w:ilvl w:val="0"/>
-          <w:numId w:val="14"/>
-        </w:numPr>
-        <w:rPr>
-          <w:rFonts w:ascii="Arial" w:hAnsi="Arial" w:cs="Arial"/>
-          <w:color w:val="70AD47" w:themeColor="accent6"/>
-          <w:lang w:val="en-US"/>
-        </w:rPr>
-      </w:pPr>
-      <w:r>
-        <w:rPr>
-          <w:rFonts w:ascii="Arial" w:hAnsi="Arial" w:cs="Arial"/>
-          <w:color w:val="70AD47" w:themeColor="accent6"/>
-          <w:lang w:val="en-US"/>
-        </w:rPr>
-        <w:t>Bomb</w:t>
-      </w:r>
-    </w:p>
-    <w:p>
-      <w:pPr>
-        <w:pStyle w:val="Listenabsatz"/>
-        <w:numPr>
-          <w:ilvl w:val="0"/>
-          <w:numId w:val="14"/>
-        </w:numPr>
-        <w:rPr>
-          <w:rFonts w:ascii="Arial" w:hAnsi="Arial" w:cs="Arial"/>
-          <w:color w:val="70AD47" w:themeColor="accent6"/>
-          <w:lang w:val="en-US"/>
-        </w:rPr>
-      </w:pPr>
-      <w:r>
-        <w:rPr>
-          <w:rFonts w:ascii="Arial" w:hAnsi="Arial" w:cs="Arial"/>
-          <w:color w:val="70AD47" w:themeColor="accent6"/>
-          <w:lang w:val="en-US"/>
-        </w:rPr>
-        <w:t>Missile</w:t>
+      <w:r>
+        <w:rPr>
+          <w:rFonts w:ascii="Arial" w:hAnsi="Arial" w:cs="Arial"/>
+          <w:lang w:val="en-US"/>
+        </w:rPr>
+        <w:t>+ detatch</w:t>
       </w:r>
     </w:p>
     <w:p>
@@ -2568,17 +2151,8 @@
           <w:rFonts w:ascii="Arial" w:hAnsi="Arial" w:cs="Arial"/>
           <w:lang w:val="en-US"/>
         </w:rPr>
-        <w:t xml:space="preserve">Credits on </w:t>
-      </w:r>
-      <w:proofErr w:type="spellStart"/>
-      <w:r>
-        <w:rPr>
-          <w:rFonts w:ascii="Arial" w:hAnsi="Arial" w:cs="Arial"/>
-          <w:lang w:val="en-US"/>
-        </w:rPr>
-        <w:t>Submarinparts</w:t>
-      </w:r>
-      <w:proofErr w:type="spellEnd"/>
+        <w:t>Credits on Submarinparts</w:t>
+      </w:r>
     </w:p>
     <w:p>
       <w:pPr>
@@ -2725,13 +2299,8 @@
     <w:pPr>
       <w:pStyle w:val="Kopfzeile"/>
     </w:pPr>
-    <w:proofErr w:type="spellStart"/>
     <w:r>
-      <w:t>Gamejam</w:t>
-    </w:r>
-    <w:proofErr w:type="spellEnd"/>
-    <w:r>
-      <w:t xml:space="preserve"> August 2023</w:t>
+      <w:t>Gamejam August 2023</w:t>
     </w:r>
   </w:p>
 </w:hdr>

</xml_diff>

<commit_message>
mainMenu ready + animation, sound manager + libary setup
</commit_message>
<xml_diff>
--- a/1-Documents/FeatureDescription.docx
+++ b/1-Documents/FeatureDescription.docx
@@ -40,7 +40,35 @@
         <w:rPr>
           <w:rFonts w:ascii="Arial" w:hAnsi="Arial" w:cs="Arial"/>
         </w:rPr>
-        <w:t xml:space="preserve"> (isGrabbed, grabCooldown)</w:t>
+        <w:t xml:space="preserve"> (</w:t>
+      </w:r>
+      <w:proofErr w:type="spellStart"/>
+      <w:r>
+        <w:rPr>
+          <w:rFonts w:ascii="Arial" w:hAnsi="Arial" w:cs="Arial"/>
+        </w:rPr>
+        <w:t>isGrabbed</w:t>
+      </w:r>
+      <w:proofErr w:type="spellEnd"/>
+      <w:r>
+        <w:rPr>
+          <w:rFonts w:ascii="Arial" w:hAnsi="Arial" w:cs="Arial"/>
+        </w:rPr>
+        <w:t xml:space="preserve">, </w:t>
+      </w:r>
+      <w:proofErr w:type="spellStart"/>
+      <w:r>
+        <w:rPr>
+          <w:rFonts w:ascii="Arial" w:hAnsi="Arial" w:cs="Arial"/>
+        </w:rPr>
+        <w:t>grabCooldown</w:t>
+      </w:r>
+      <w:proofErr w:type="spellEnd"/>
+      <w:r>
+        <w:rPr>
+          <w:rFonts w:ascii="Arial" w:hAnsi="Arial" w:cs="Arial"/>
+        </w:rPr>
+        <w:t>)</w:t>
       </w:r>
     </w:p>
     <w:p>
@@ -110,12 +138,14 @@
           <w:rFonts w:ascii="Arial" w:hAnsi="Arial" w:cs="Arial"/>
         </w:rPr>
       </w:pPr>
+      <w:proofErr w:type="spellStart"/>
       <w:r>
         <w:rPr>
           <w:rFonts w:ascii="Arial" w:hAnsi="Arial" w:cs="Arial"/>
         </w:rPr>
         <w:t>Animations</w:t>
       </w:r>
+      <w:proofErr w:type="spellEnd"/>
     </w:p>
     <w:p>
       <w:pPr>
@@ -129,6 +159,7 @@
           <w:color w:val="70AD47" w:themeColor="accent6"/>
         </w:rPr>
       </w:pPr>
+      <w:proofErr w:type="spellStart"/>
       <w:r>
         <w:rPr>
           <w:rFonts w:ascii="Arial" w:hAnsi="Arial" w:cs="Arial"/>
@@ -136,6 +167,7 @@
         </w:rPr>
         <w:t>Camera</w:t>
       </w:r>
+      <w:proofErr w:type="spellEnd"/>
     </w:p>
     <w:p>
       <w:pPr>
@@ -161,7 +193,23 @@
           <w:rFonts w:ascii="Arial" w:hAnsi="Arial" w:cs="Arial"/>
           <w:color w:val="70AD47" w:themeColor="accent6"/>
         </w:rPr>
-        <w:t xml:space="preserve"> (heightMeterRatio)</w:t>
+        <w:t xml:space="preserve"> (</w:t>
+      </w:r>
+      <w:proofErr w:type="spellStart"/>
+      <w:r>
+        <w:rPr>
+          <w:rFonts w:ascii="Arial" w:hAnsi="Arial" w:cs="Arial"/>
+          <w:color w:val="70AD47" w:themeColor="accent6"/>
+        </w:rPr>
+        <w:t>heightMeterRatio</w:t>
+      </w:r>
+      <w:proofErr w:type="spellEnd"/>
+      <w:r>
+        <w:rPr>
+          <w:rFonts w:ascii="Arial" w:hAnsi="Arial" w:cs="Arial"/>
+          <w:color w:val="70AD47" w:themeColor="accent6"/>
+        </w:rPr>
+        <w:t>)</w:t>
       </w:r>
     </w:p>
     <w:p>
@@ -197,7 +245,23 @@
           <w:rFonts w:ascii="Arial" w:hAnsi="Arial" w:cs="Arial"/>
           <w:lang w:val="en-US"/>
         </w:rPr>
-        <w:t>(todo: pop bubble in spike script)</w:t>
+        <w:t>(</w:t>
+      </w:r>
+      <w:proofErr w:type="spellStart"/>
+      <w:r>
+        <w:rPr>
+          <w:rFonts w:ascii="Arial" w:hAnsi="Arial" w:cs="Arial"/>
+          <w:lang w:val="en-US"/>
+        </w:rPr>
+        <w:t>todo</w:t>
+      </w:r>
+      <w:proofErr w:type="spellEnd"/>
+      <w:r>
+        <w:rPr>
+          <w:rFonts w:ascii="Arial" w:hAnsi="Arial" w:cs="Arial"/>
+          <w:lang w:val="en-US"/>
+        </w:rPr>
+        <w:t>: pop bubble in spike script)</w:t>
       </w:r>
     </w:p>
     <w:p>
@@ -212,13 +276,31 @@
           <w:color w:val="70AD47" w:themeColor="accent6"/>
         </w:rPr>
       </w:pPr>
-      <w:r>
-        <w:rPr>
-          <w:rFonts w:ascii="Arial" w:hAnsi="Arial" w:cs="Arial"/>
-          <w:color w:val="70AD47" w:themeColor="accent6"/>
-        </w:rPr>
-        <w:t>Pressure meter</w:t>
-      </w:r>
+      <w:proofErr w:type="spellStart"/>
+      <w:r>
+        <w:rPr>
+          <w:rFonts w:ascii="Arial" w:hAnsi="Arial" w:cs="Arial"/>
+          <w:color w:val="70AD47" w:themeColor="accent6"/>
+        </w:rPr>
+        <w:t>Pressure</w:t>
+      </w:r>
+      <w:proofErr w:type="spellEnd"/>
+      <w:r>
+        <w:rPr>
+          <w:rFonts w:ascii="Arial" w:hAnsi="Arial" w:cs="Arial"/>
+          <w:color w:val="70AD47" w:themeColor="accent6"/>
+        </w:rPr>
+        <w:t xml:space="preserve"> </w:t>
+      </w:r>
+      <w:proofErr w:type="spellStart"/>
+      <w:r>
+        <w:rPr>
+          <w:rFonts w:ascii="Arial" w:hAnsi="Arial" w:cs="Arial"/>
+          <w:color w:val="70AD47" w:themeColor="accent6"/>
+        </w:rPr>
+        <w:t>meter</w:t>
+      </w:r>
+      <w:proofErr w:type="spellEnd"/>
     </w:p>
     <w:p>
       <w:pPr>
@@ -234,8 +316,18 @@
           <w:b/>
           <w:bCs/>
         </w:rPr>
-        <w:t>Enemy Feautures</w:t>
-      </w:r>
+        <w:t xml:space="preserve">Enemy </w:t>
+      </w:r>
+      <w:proofErr w:type="spellStart"/>
+      <w:r>
+        <w:rPr>
+          <w:rFonts w:ascii="Arial" w:hAnsi="Arial" w:cs="Arial"/>
+          <w:b/>
+          <w:bCs/>
+        </w:rPr>
+        <w:t>Feautures</w:t>
+      </w:r>
+      <w:proofErr w:type="spellEnd"/>
     </w:p>
     <w:p>
       <w:pPr>
@@ -269,12 +361,53 @@
           <w:color w:val="70AD47" w:themeColor="accent6"/>
         </w:rPr>
       </w:pPr>
-      <w:r>
-        <w:rPr>
-          <w:rFonts w:ascii="Arial" w:hAnsi="Arial" w:cs="Arial"/>
-          <w:color w:val="70AD47" w:themeColor="accent6"/>
-        </w:rPr>
-        <w:t>Evolvement (with depth)</w:t>
+      <w:proofErr w:type="spellStart"/>
+      <w:r>
+        <w:rPr>
+          <w:rFonts w:ascii="Arial" w:hAnsi="Arial" w:cs="Arial"/>
+          <w:color w:val="70AD47" w:themeColor="accent6"/>
+        </w:rPr>
+        <w:t>Evolvement</w:t>
+      </w:r>
+      <w:proofErr w:type="spellEnd"/>
+      <w:r>
+        <w:rPr>
+          <w:rFonts w:ascii="Arial" w:hAnsi="Arial" w:cs="Arial"/>
+          <w:color w:val="70AD47" w:themeColor="accent6"/>
+        </w:rPr>
+        <w:t xml:space="preserve"> (</w:t>
+      </w:r>
+      <w:proofErr w:type="spellStart"/>
+      <w:r>
+        <w:rPr>
+          <w:rFonts w:ascii="Arial" w:hAnsi="Arial" w:cs="Arial"/>
+          <w:color w:val="70AD47" w:themeColor="accent6"/>
+        </w:rPr>
+        <w:t>with</w:t>
+      </w:r>
+      <w:proofErr w:type="spellEnd"/>
+      <w:r>
+        <w:rPr>
+          <w:rFonts w:ascii="Arial" w:hAnsi="Arial" w:cs="Arial"/>
+          <w:color w:val="70AD47" w:themeColor="accent6"/>
+        </w:rPr>
+        <w:t xml:space="preserve"> </w:t>
+      </w:r>
+      <w:proofErr w:type="spellStart"/>
+      <w:r>
+        <w:rPr>
+          <w:rFonts w:ascii="Arial" w:hAnsi="Arial" w:cs="Arial"/>
+          <w:color w:val="70AD47" w:themeColor="accent6"/>
+        </w:rPr>
+        <w:t>depth</w:t>
+      </w:r>
+      <w:proofErr w:type="spellEnd"/>
+      <w:r>
+        <w:rPr>
+          <w:rFonts w:ascii="Arial" w:hAnsi="Arial" w:cs="Arial"/>
+          <w:color w:val="70AD47" w:themeColor="accent6"/>
+        </w:rPr>
+        <w:t>)</w:t>
       </w:r>
     </w:p>
     <w:p>
@@ -289,6 +422,7 @@
           <w:color w:val="70AD47" w:themeColor="accent6"/>
         </w:rPr>
       </w:pPr>
+      <w:proofErr w:type="spellStart"/>
       <w:r>
         <w:rPr>
           <w:rFonts w:ascii="Arial" w:hAnsi="Arial" w:cs="Arial"/>
@@ -296,6 +430,7 @@
         </w:rPr>
         <w:t>Pursue</w:t>
       </w:r>
+      <w:proofErr w:type="spellEnd"/>
     </w:p>
     <w:p>
       <w:pPr>
@@ -306,14 +441,25 @@
         </w:numPr>
         <w:rPr>
           <w:rFonts w:ascii="Arial" w:hAnsi="Arial" w:cs="Arial"/>
-        </w:rPr>
-      </w:pPr>
-      <w:r>
-        <w:rPr>
-          <w:rFonts w:ascii="Arial" w:hAnsi="Arial" w:cs="Arial"/>
-        </w:rPr>
-        <w:t>Shoot Protectile</w:t>
-      </w:r>
+          <w:color w:val="70AD47" w:themeColor="accent6"/>
+        </w:rPr>
+      </w:pPr>
+      <w:r>
+        <w:rPr>
+          <w:rFonts w:ascii="Arial" w:hAnsi="Arial" w:cs="Arial"/>
+          <w:color w:val="70AD47" w:themeColor="accent6"/>
+        </w:rPr>
+        <w:t xml:space="preserve">Shoot </w:t>
+      </w:r>
+      <w:proofErr w:type="spellStart"/>
+      <w:r>
+        <w:rPr>
+          <w:rFonts w:ascii="Arial" w:hAnsi="Arial" w:cs="Arial"/>
+          <w:color w:val="70AD47" w:themeColor="accent6"/>
+        </w:rPr>
+        <w:t>Protectile</w:t>
+      </w:r>
+      <w:proofErr w:type="spellEnd"/>
     </w:p>
     <w:p>
       <w:pPr>
@@ -326,12 +472,14 @@
           <w:rFonts w:ascii="Arial" w:hAnsi="Arial" w:cs="Arial"/>
         </w:rPr>
       </w:pPr>
+      <w:proofErr w:type="spellStart"/>
       <w:r>
         <w:rPr>
           <w:rFonts w:ascii="Arial" w:hAnsi="Arial" w:cs="Arial"/>
         </w:rPr>
         <w:t>Fishbait</w:t>
       </w:r>
+      <w:proofErr w:type="spellEnd"/>
     </w:p>
     <w:p>
       <w:pPr>
@@ -341,6 +489,7 @@
           <w:bCs/>
         </w:rPr>
       </w:pPr>
+      <w:proofErr w:type="spellStart"/>
       <w:r>
         <w:rPr>
           <w:rFonts w:ascii="Arial" w:hAnsi="Arial" w:cs="Arial"/>
@@ -349,6 +498,7 @@
         </w:rPr>
         <w:t>Enviroment</w:t>
       </w:r>
+      <w:proofErr w:type="spellEnd"/>
     </w:p>
     <w:p>
       <w:pPr>
@@ -361,12 +511,28 @@
           <w:rFonts w:ascii="Arial" w:hAnsi="Arial" w:cs="Arial"/>
         </w:rPr>
       </w:pPr>
-      <w:r>
-        <w:rPr>
-          <w:rFonts w:ascii="Arial" w:hAnsi="Arial" w:cs="Arial"/>
-        </w:rPr>
-        <w:t>Sea Currents</w:t>
-      </w:r>
+      <w:proofErr w:type="spellStart"/>
+      <w:r>
+        <w:rPr>
+          <w:rFonts w:ascii="Arial" w:hAnsi="Arial" w:cs="Arial"/>
+        </w:rPr>
+        <w:t>Sea</w:t>
+      </w:r>
+      <w:proofErr w:type="spellEnd"/>
+      <w:r>
+        <w:rPr>
+          <w:rFonts w:ascii="Arial" w:hAnsi="Arial" w:cs="Arial"/>
+        </w:rPr>
+        <w:t xml:space="preserve"> </w:t>
+      </w:r>
+      <w:proofErr w:type="spellStart"/>
+      <w:r>
+        <w:rPr>
+          <w:rFonts w:ascii="Arial" w:hAnsi="Arial" w:cs="Arial"/>
+        </w:rPr>
+        <w:t>Currents</w:t>
+      </w:r>
+      <w:proofErr w:type="spellEnd"/>
     </w:p>
     <w:p>
       <w:pPr>
@@ -383,7 +549,35 @@
         <w:rPr>
           <w:rFonts w:ascii="Arial" w:hAnsi="Arial" w:cs="Arial"/>
         </w:rPr>
-        <w:t>Objects (weight, sinkingSpeed, …)</w:t>
+        <w:t>Objects (</w:t>
+      </w:r>
+      <w:proofErr w:type="spellStart"/>
+      <w:r>
+        <w:rPr>
+          <w:rFonts w:ascii="Arial" w:hAnsi="Arial" w:cs="Arial"/>
+        </w:rPr>
+        <w:t>weight</w:t>
+      </w:r>
+      <w:proofErr w:type="spellEnd"/>
+      <w:r>
+        <w:rPr>
+          <w:rFonts w:ascii="Arial" w:hAnsi="Arial" w:cs="Arial"/>
+        </w:rPr>
+        <w:t xml:space="preserve">, </w:t>
+      </w:r>
+      <w:proofErr w:type="spellStart"/>
+      <w:r>
+        <w:rPr>
+          <w:rFonts w:ascii="Arial" w:hAnsi="Arial" w:cs="Arial"/>
+        </w:rPr>
+        <w:t>sinkingSpeed</w:t>
+      </w:r>
+      <w:proofErr w:type="spellEnd"/>
+      <w:r>
+        <w:rPr>
+          <w:rFonts w:ascii="Arial" w:hAnsi="Arial" w:cs="Arial"/>
+        </w:rPr>
+        <w:t>, …)</w:t>
       </w:r>
     </w:p>
     <w:p>
@@ -395,12 +589,14 @@
         </w:numPr>
         <w:rPr>
           <w:rFonts w:ascii="Arial" w:hAnsi="Arial" w:cs="Arial"/>
-          <w:lang w:val="en-US"/>
-        </w:rPr>
-      </w:pPr>
-      <w:r>
-        <w:rPr>
-          <w:rFonts w:ascii="Arial" w:hAnsi="Arial" w:cs="Arial"/>
+          <w:color w:val="70AD47" w:themeColor="accent6"/>
+          <w:lang w:val="en-US"/>
+        </w:rPr>
+      </w:pPr>
+      <w:r>
+        <w:rPr>
+          <w:rFonts w:ascii="Arial" w:hAnsi="Arial" w:cs="Arial"/>
+          <w:color w:val="70AD47" w:themeColor="accent6"/>
           <w:lang w:val="en-US"/>
         </w:rPr>
         <w:t>Object Dissolve (The faster speed the faster dissolve)</w:t>
@@ -415,12 +611,14 @@
         </w:numPr>
         <w:rPr>
           <w:rFonts w:ascii="Arial" w:hAnsi="Arial" w:cs="Arial"/>
-          <w:lang w:val="en-US"/>
-        </w:rPr>
-      </w:pPr>
-      <w:r>
-        <w:rPr>
-          <w:rFonts w:ascii="Arial" w:hAnsi="Arial" w:cs="Arial"/>
+          <w:color w:val="70AD47" w:themeColor="accent6"/>
+          <w:lang w:val="en-US"/>
+        </w:rPr>
+      </w:pPr>
+      <w:r>
+        <w:rPr>
+          <w:rFonts w:ascii="Arial" w:hAnsi="Arial" w:cs="Arial"/>
+          <w:color w:val="70AD47" w:themeColor="accent6"/>
           <w:lang w:val="en-US"/>
         </w:rPr>
         <w:t>Post processing</w:t>
@@ -439,6 +637,7 @@
           <w:lang w:val="en-US"/>
         </w:rPr>
       </w:pPr>
+      <w:proofErr w:type="spellStart"/>
       <w:r>
         <w:rPr>
           <w:rFonts w:ascii="Arial" w:hAnsi="Arial" w:cs="Arial"/>
@@ -447,6 +646,7 @@
         </w:rPr>
         <w:t>Screenshake</w:t>
       </w:r>
+      <w:proofErr w:type="spellEnd"/>
     </w:p>
     <w:p>
       <w:pPr>
@@ -457,16 +657,20 @@
         </w:numPr>
         <w:rPr>
           <w:rFonts w:ascii="Arial" w:hAnsi="Arial" w:cs="Arial"/>
-          <w:lang w:val="en-US"/>
-        </w:rPr>
-      </w:pPr>
-      <w:r>
-        <w:rPr>
-          <w:rFonts w:ascii="Arial" w:hAnsi="Arial" w:cs="Arial"/>
+          <w:color w:val="70AD47" w:themeColor="accent6"/>
+          <w:lang w:val="en-US"/>
+        </w:rPr>
+      </w:pPr>
+      <w:proofErr w:type="spellStart"/>
+      <w:r>
+        <w:rPr>
+          <w:rFonts w:ascii="Arial" w:hAnsi="Arial" w:cs="Arial"/>
+          <w:color w:val="70AD47" w:themeColor="accent6"/>
           <w:lang w:val="en-US"/>
         </w:rPr>
         <w:t>hitstop</w:t>
       </w:r>
+      <w:proofErr w:type="spellEnd"/>
     </w:p>
     <w:p>
       <w:pPr>
@@ -476,6 +680,7 @@
           <w:bCs/>
         </w:rPr>
       </w:pPr>
+      <w:proofErr w:type="spellStart"/>
       <w:r>
         <w:rPr>
           <w:rFonts w:ascii="Arial" w:hAnsi="Arial" w:cs="Arial"/>
@@ -484,6 +689,7 @@
         </w:rPr>
         <w:t>Others</w:t>
       </w:r>
+      <w:proofErr w:type="spellEnd"/>
     </w:p>
     <w:p>
       <w:pPr>
@@ -497,19 +703,44 @@
           <w:color w:val="70AD47" w:themeColor="accent6"/>
         </w:rPr>
       </w:pPr>
-      <w:r>
-        <w:rPr>
-          <w:rFonts w:ascii="Arial" w:hAnsi="Arial" w:cs="Arial"/>
-          <w:color w:val="70AD47" w:themeColor="accent6"/>
-        </w:rPr>
-        <w:t xml:space="preserve">Protectile </w:t>
-      </w:r>
-      <w:r>
-        <w:rPr>
-          <w:rFonts w:ascii="Arial" w:hAnsi="Arial" w:cs="Arial"/>
-          <w:color w:val="70AD47" w:themeColor="accent6"/>
-        </w:rPr>
-        <w:t>(Harpoon, Missile</w:t>
+      <w:proofErr w:type="spellStart"/>
+      <w:r>
+        <w:rPr>
+          <w:rFonts w:ascii="Arial" w:hAnsi="Arial" w:cs="Arial"/>
+          <w:color w:val="70AD47" w:themeColor="accent6"/>
+        </w:rPr>
+        <w:t>Protectile</w:t>
+      </w:r>
+      <w:proofErr w:type="spellEnd"/>
+      <w:r>
+        <w:rPr>
+          <w:rFonts w:ascii="Arial" w:hAnsi="Arial" w:cs="Arial"/>
+          <w:color w:val="70AD47" w:themeColor="accent6"/>
+        </w:rPr>
+        <w:t xml:space="preserve"> </w:t>
+      </w:r>
+      <w:r>
+        <w:rPr>
+          <w:rFonts w:ascii="Arial" w:hAnsi="Arial" w:cs="Arial"/>
+          <w:color w:val="70AD47" w:themeColor="accent6"/>
+        </w:rPr>
+        <w:t>(</w:t>
+      </w:r>
+      <w:proofErr w:type="spellStart"/>
+      <w:r>
+        <w:rPr>
+          <w:rFonts w:ascii="Arial" w:hAnsi="Arial" w:cs="Arial"/>
+          <w:color w:val="70AD47" w:themeColor="accent6"/>
+        </w:rPr>
+        <w:t>Harpoon</w:t>
+      </w:r>
+      <w:proofErr w:type="spellEnd"/>
+      <w:r>
+        <w:rPr>
+          <w:rFonts w:ascii="Arial" w:hAnsi="Arial" w:cs="Arial"/>
+          <w:color w:val="70AD47" w:themeColor="accent6"/>
+        </w:rPr>
+        <w:t>, Missile</w:t>
       </w:r>
       <w:r>
         <w:rPr>
@@ -535,17 +766,38 @@
         </w:numPr>
         <w:rPr>
           <w:rFonts w:ascii="Arial" w:hAnsi="Arial" w:cs="Arial"/>
-        </w:rPr>
-      </w:pPr>
-      <w:r>
-        <w:rPr>
-          <w:rFonts w:ascii="Arial" w:hAnsi="Arial" w:cs="Arial"/>
-        </w:rPr>
-        <w:t>Win Condition</w:t>
-      </w:r>
-      <w:r>
-        <w:rPr>
-          <w:rFonts w:ascii="Arial" w:hAnsi="Arial" w:cs="Arial"/>
+          <w:color w:val="70AD47" w:themeColor="accent6"/>
+        </w:rPr>
+      </w:pPr>
+      <w:proofErr w:type="spellStart"/>
+      <w:r>
+        <w:rPr>
+          <w:rFonts w:ascii="Arial" w:hAnsi="Arial" w:cs="Arial"/>
+          <w:color w:val="70AD47" w:themeColor="accent6"/>
+        </w:rPr>
+        <w:t>Win</w:t>
+      </w:r>
+      <w:proofErr w:type="spellEnd"/>
+      <w:r>
+        <w:rPr>
+          <w:rFonts w:ascii="Arial" w:hAnsi="Arial" w:cs="Arial"/>
+          <w:color w:val="70AD47" w:themeColor="accent6"/>
+        </w:rPr>
+        <w:t xml:space="preserve"> </w:t>
+      </w:r>
+      <w:proofErr w:type="spellStart"/>
+      <w:r>
+        <w:rPr>
+          <w:rFonts w:ascii="Arial" w:hAnsi="Arial" w:cs="Arial"/>
+          <w:color w:val="70AD47" w:themeColor="accent6"/>
+        </w:rPr>
+        <w:t>Condition</w:t>
+      </w:r>
+      <w:proofErr w:type="spellEnd"/>
+      <w:r>
+        <w:rPr>
+          <w:rFonts w:ascii="Arial" w:hAnsi="Arial" w:cs="Arial"/>
+          <w:color w:val="70AD47" w:themeColor="accent6"/>
         </w:rPr>
         <w:t xml:space="preserve"> </w:t>
       </w:r>
@@ -567,7 +819,39 @@
           <w:rFonts w:ascii="Arial" w:hAnsi="Arial" w:cs="Arial"/>
           <w:lang w:val="en-US"/>
         </w:rPr>
-        <w:t xml:space="preserve">When reaching height: maxheight (GameValues) win screen </w:t>
+        <w:t xml:space="preserve">When reaching height: </w:t>
+      </w:r>
+      <w:proofErr w:type="spellStart"/>
+      <w:r>
+        <w:rPr>
+          <w:rFonts w:ascii="Arial" w:hAnsi="Arial" w:cs="Arial"/>
+          <w:lang w:val="en-US"/>
+        </w:rPr>
+        <w:t>maxheight</w:t>
+      </w:r>
+      <w:proofErr w:type="spellEnd"/>
+      <w:r>
+        <w:rPr>
+          <w:rFonts w:ascii="Arial" w:hAnsi="Arial" w:cs="Arial"/>
+          <w:lang w:val="en-US"/>
+        </w:rPr>
+        <w:t xml:space="preserve"> (</w:t>
+      </w:r>
+      <w:proofErr w:type="spellStart"/>
+      <w:r>
+        <w:rPr>
+          <w:rFonts w:ascii="Arial" w:hAnsi="Arial" w:cs="Arial"/>
+          <w:lang w:val="en-US"/>
+        </w:rPr>
+        <w:t>GameValues</w:t>
+      </w:r>
+      <w:proofErr w:type="spellEnd"/>
+      <w:r>
+        <w:rPr>
+          <w:rFonts w:ascii="Arial" w:hAnsi="Arial" w:cs="Arial"/>
+          <w:lang w:val="en-US"/>
+        </w:rPr>
+        <w:t xml:space="preserve">) win screen </w:t>
       </w:r>
     </w:p>
     <w:p>
@@ -587,7 +871,23 @@
           <w:rFonts w:ascii="Arial" w:hAnsi="Arial" w:cs="Arial"/>
           <w:lang w:val="en-US"/>
         </w:rPr>
-        <w:t>Play animation on win (placeholder anim I guess)</w:t>
+        <w:t xml:space="preserve">Play animation on win (placeholder </w:t>
+      </w:r>
+      <w:proofErr w:type="spellStart"/>
+      <w:r>
+        <w:rPr>
+          <w:rFonts w:ascii="Arial" w:hAnsi="Arial" w:cs="Arial"/>
+          <w:lang w:val="en-US"/>
+        </w:rPr>
+        <w:t>anim</w:t>
+      </w:r>
+      <w:proofErr w:type="spellEnd"/>
+      <w:r>
+        <w:rPr>
+          <w:rFonts w:ascii="Arial" w:hAnsi="Arial" w:cs="Arial"/>
+          <w:lang w:val="en-US"/>
+        </w:rPr>
+        <w:t xml:space="preserve"> I guess)</w:t>
       </w:r>
     </w:p>
     <w:p>
@@ -607,8 +907,17 @@
           <w:rFonts w:ascii="Arial" w:hAnsi="Arial" w:cs="Arial"/>
           <w:lang w:val="en-US"/>
         </w:rPr>
-        <w:t>Play credits</w:t>
-      </w:r>
+        <w:t xml:space="preserve">Play </w:t>
+      </w:r>
+      <w:proofErr w:type="gramStart"/>
+      <w:r>
+        <w:rPr>
+          <w:rFonts w:ascii="Arial" w:hAnsi="Arial" w:cs="Arial"/>
+          <w:lang w:val="en-US"/>
+        </w:rPr>
+        <w:t>credits</w:t>
+      </w:r>
+      <w:proofErr w:type="gramEnd"/>
     </w:p>
     <w:p>
       <w:pPr>
@@ -621,11 +930,19 @@
           <w:rFonts w:ascii="Arial" w:hAnsi="Arial" w:cs="Arial"/>
         </w:rPr>
       </w:pPr>
-      <w:r>
-        <w:rPr>
-          <w:rFonts w:ascii="Arial" w:hAnsi="Arial" w:cs="Arial"/>
-        </w:rPr>
-        <w:t>Audio Manager (Mixer)</w:t>
+      <w:proofErr w:type="gramStart"/>
+      <w:r>
+        <w:rPr>
+          <w:rFonts w:ascii="Arial" w:hAnsi="Arial" w:cs="Arial"/>
+        </w:rPr>
+        <w:t>Audio Manager</w:t>
+      </w:r>
+      <w:proofErr w:type="gramEnd"/>
+      <w:r>
+        <w:rPr>
+          <w:rFonts w:ascii="Arial" w:hAnsi="Arial" w:cs="Arial"/>
+        </w:rPr>
+        <w:t xml:space="preserve"> (Mixer)</w:t>
       </w:r>
     </w:p>
     <w:p>
@@ -643,8 +960,16 @@
         <w:rPr>
           <w:rFonts w:ascii="Arial" w:hAnsi="Arial" w:cs="Arial"/>
         </w:rPr>
-        <w:t>Sound Controler</w:t>
-      </w:r>
+        <w:t xml:space="preserve">Sound </w:t>
+      </w:r>
+      <w:proofErr w:type="spellStart"/>
+      <w:r>
+        <w:rPr>
+          <w:rFonts w:ascii="Arial" w:hAnsi="Arial" w:cs="Arial"/>
+        </w:rPr>
+        <w:t>Controler</w:t>
+      </w:r>
+      <w:proofErr w:type="spellEnd"/>
     </w:p>
     <w:p>
       <w:pPr>
@@ -661,8 +986,16 @@
         <w:rPr>
           <w:rFonts w:ascii="Arial" w:hAnsi="Arial" w:cs="Arial"/>
         </w:rPr>
-        <w:t>Ambient Controler</w:t>
-      </w:r>
+        <w:t xml:space="preserve">Ambient </w:t>
+      </w:r>
+      <w:proofErr w:type="spellStart"/>
+      <w:r>
+        <w:rPr>
+          <w:rFonts w:ascii="Arial" w:hAnsi="Arial" w:cs="Arial"/>
+        </w:rPr>
+        <w:t>Controler</w:t>
+      </w:r>
+      <w:proofErr w:type="spellEnd"/>
     </w:p>
     <w:p>
       <w:pPr>
@@ -690,6 +1023,13 @@
         </w:rPr>
         <w:t>eight</w:t>
       </w:r>
+      <w:r>
+        <w:rPr>
+          <w:rFonts w:ascii="Arial" w:hAnsi="Arial" w:cs="Arial"/>
+          <w:lang w:val="en-US"/>
+        </w:rPr>
+        <w:t xml:space="preserve"> (make water plane black)</w:t>
+      </w:r>
     </w:p>
     <w:p>
       <w:pPr>
@@ -700,12 +1040,14 @@
         </w:numPr>
         <w:rPr>
           <w:rFonts w:ascii="Arial" w:hAnsi="Arial" w:cs="Arial"/>
-          <w:lang w:val="en-US"/>
-        </w:rPr>
-      </w:pPr>
-      <w:r>
-        <w:rPr>
-          <w:rFonts w:ascii="Arial" w:hAnsi="Arial" w:cs="Arial"/>
+          <w:color w:val="70AD47" w:themeColor="accent6"/>
+          <w:lang w:val="en-US"/>
+        </w:rPr>
+      </w:pPr>
+      <w:r>
+        <w:rPr>
+          <w:rFonts w:ascii="Arial" w:hAnsi="Arial" w:cs="Arial"/>
+          <w:color w:val="70AD47" w:themeColor="accent6"/>
           <w:lang w:val="en-US"/>
         </w:rPr>
         <w:t>Change water alpha with player height</w:t>
@@ -735,6 +1077,28 @@
     </w:p>
     <w:p>
       <w:pPr>
+        <w:pStyle w:val="Listenabsatz"/>
+        <w:numPr>
+          <w:ilvl w:val="0"/>
+          <w:numId w:val="4"/>
+        </w:numPr>
+        <w:rPr>
+          <w:rFonts w:ascii="Arial" w:hAnsi="Arial" w:cs="Arial"/>
+          <w:color w:val="70AD47" w:themeColor="accent6"/>
+          <w:lang w:val="en-US"/>
+        </w:rPr>
+      </w:pPr>
+      <w:r>
+        <w:rPr>
+          <w:rFonts w:ascii="Arial" w:hAnsi="Arial" w:cs="Arial"/>
+          <w:color w:val="70AD47" w:themeColor="accent6"/>
+          <w:lang w:val="en-US"/>
+        </w:rPr>
+        <w:t>tutorial</w:t>
+      </w:r>
+    </w:p>
+    <w:p>
+      <w:pPr>
         <w:rPr>
           <w:rFonts w:ascii="Arial" w:hAnsi="Arial" w:cs="Arial"/>
           <w:b/>
@@ -761,12 +1125,14 @@
           <w:rFonts w:ascii="Arial" w:hAnsi="Arial" w:cs="Arial"/>
         </w:rPr>
       </w:pPr>
+      <w:proofErr w:type="gramStart"/>
       <w:r>
         <w:rPr>
           <w:rFonts w:ascii="Arial" w:hAnsi="Arial" w:cs="Arial"/>
         </w:rPr>
         <w:t>Audio Settings</w:t>
       </w:r>
+      <w:proofErr w:type="gramEnd"/>
     </w:p>
     <w:p>
       <w:pPr>
@@ -1224,6 +1590,7 @@
           <w:b/>
           <w:bCs/>
         </w:rPr>
+        <w:lastRenderedPageBreak/>
         <w:t>Enemy Timeline</w:t>
       </w:r>
     </w:p>
@@ -1256,7 +1623,6 @@
               <w:rPr>
                 <w:rFonts w:ascii="Arial" w:hAnsi="Arial" w:cs="Arial"/>
               </w:rPr>
-              <w:lastRenderedPageBreak/>
               <w:t>Depth</w:t>
             </w:r>
           </w:p>
@@ -1466,12 +1832,56 @@
           <w:rFonts w:ascii="Arial" w:hAnsi="Arial" w:cs="Arial"/>
         </w:rPr>
       </w:pPr>
-      <w:r>
-        <w:rPr>
-          <w:rFonts w:ascii="Arial" w:hAnsi="Arial" w:cs="Arial"/>
-        </w:rPr>
-        <w:t>Have Nearest Tentacle saved</w:t>
-      </w:r>
+      <w:proofErr w:type="spellStart"/>
+      <w:r>
+        <w:rPr>
+          <w:rFonts w:ascii="Arial" w:hAnsi="Arial" w:cs="Arial"/>
+        </w:rPr>
+        <w:t>Have</w:t>
+      </w:r>
+      <w:proofErr w:type="spellEnd"/>
+      <w:r>
+        <w:rPr>
+          <w:rFonts w:ascii="Arial" w:hAnsi="Arial" w:cs="Arial"/>
+        </w:rPr>
+        <w:t xml:space="preserve"> </w:t>
+      </w:r>
+      <w:proofErr w:type="spellStart"/>
+      <w:r>
+        <w:rPr>
+          <w:rFonts w:ascii="Arial" w:hAnsi="Arial" w:cs="Arial"/>
+        </w:rPr>
+        <w:t>Nearest</w:t>
+      </w:r>
+      <w:proofErr w:type="spellEnd"/>
+      <w:r>
+        <w:rPr>
+          <w:rFonts w:ascii="Arial" w:hAnsi="Arial" w:cs="Arial"/>
+        </w:rPr>
+        <w:t xml:space="preserve"> </w:t>
+      </w:r>
+      <w:proofErr w:type="spellStart"/>
+      <w:r>
+        <w:rPr>
+          <w:rFonts w:ascii="Arial" w:hAnsi="Arial" w:cs="Arial"/>
+        </w:rPr>
+        <w:t>Tentacle</w:t>
+      </w:r>
+      <w:proofErr w:type="spellEnd"/>
+      <w:r>
+        <w:rPr>
+          <w:rFonts w:ascii="Arial" w:hAnsi="Arial" w:cs="Arial"/>
+        </w:rPr>
+        <w:t xml:space="preserve"> </w:t>
+      </w:r>
+      <w:proofErr w:type="spellStart"/>
+      <w:r>
+        <w:rPr>
+          <w:rFonts w:ascii="Arial" w:hAnsi="Arial" w:cs="Arial"/>
+        </w:rPr>
+        <w:t>saved</w:t>
+      </w:r>
+      <w:proofErr w:type="spellEnd"/>
     </w:p>
     <w:p>
       <w:pPr>
@@ -1524,7 +1934,21 @@
         <w:rPr>
           <w:rFonts w:ascii="Arial" w:hAnsi="Arial" w:cs="Arial"/>
         </w:rPr>
-        <w:t>Shoot (dir + range)</w:t>
+        <w:t xml:space="preserve">Shoot (dir + </w:t>
+      </w:r>
+      <w:proofErr w:type="spellStart"/>
+      <w:r>
+        <w:rPr>
+          <w:rFonts w:ascii="Arial" w:hAnsi="Arial" w:cs="Arial"/>
+        </w:rPr>
+        <w:t>range</w:t>
+      </w:r>
+      <w:proofErr w:type="spellEnd"/>
+      <w:r>
+        <w:rPr>
+          <w:rFonts w:ascii="Arial" w:hAnsi="Arial" w:cs="Arial"/>
+        </w:rPr>
+        <w:t>)</w:t>
       </w:r>
     </w:p>
     <w:p>
@@ -1551,12 +1975,28 @@
           <w:rFonts w:ascii="Arial" w:hAnsi="Arial" w:cs="Arial"/>
         </w:rPr>
       </w:pPr>
-      <w:r>
-        <w:rPr>
-          <w:rFonts w:ascii="Arial" w:hAnsi="Arial" w:cs="Arial"/>
-        </w:rPr>
-        <w:t>Animate Tentacle</w:t>
-      </w:r>
+      <w:proofErr w:type="spellStart"/>
+      <w:r>
+        <w:rPr>
+          <w:rFonts w:ascii="Arial" w:hAnsi="Arial" w:cs="Arial"/>
+        </w:rPr>
+        <w:t>Animate</w:t>
+      </w:r>
+      <w:proofErr w:type="spellEnd"/>
+      <w:r>
+        <w:rPr>
+          <w:rFonts w:ascii="Arial" w:hAnsi="Arial" w:cs="Arial"/>
+        </w:rPr>
+        <w:t xml:space="preserve"> </w:t>
+      </w:r>
+      <w:proofErr w:type="spellStart"/>
+      <w:r>
+        <w:rPr>
+          <w:rFonts w:ascii="Arial" w:hAnsi="Arial" w:cs="Arial"/>
+        </w:rPr>
+        <w:t>Tentacle</w:t>
+      </w:r>
+      <w:proofErr w:type="spellEnd"/>
     </w:p>
     <w:p>
       <w:pPr>
@@ -1573,8 +2013,30 @@
         <w:rPr>
           <w:rFonts w:ascii="Arial" w:hAnsi="Arial" w:cs="Arial"/>
         </w:rPr>
-        <w:t>Check for hit</w:t>
-      </w:r>
+        <w:t xml:space="preserve">Check </w:t>
+      </w:r>
+      <w:proofErr w:type="spellStart"/>
+      <w:r>
+        <w:rPr>
+          <w:rFonts w:ascii="Arial" w:hAnsi="Arial" w:cs="Arial"/>
+        </w:rPr>
+        <w:t>for</w:t>
+      </w:r>
+      <w:proofErr w:type="spellEnd"/>
+      <w:r>
+        <w:rPr>
+          <w:rFonts w:ascii="Arial" w:hAnsi="Arial" w:cs="Arial"/>
+        </w:rPr>
+        <w:t xml:space="preserve"> </w:t>
+      </w:r>
+      <w:proofErr w:type="spellStart"/>
+      <w:r>
+        <w:rPr>
+          <w:rFonts w:ascii="Arial" w:hAnsi="Arial" w:cs="Arial"/>
+        </w:rPr>
+        <w:t>hit</w:t>
+      </w:r>
+      <w:proofErr w:type="spellEnd"/>
     </w:p>
     <w:p>
       <w:pPr>
@@ -1593,15 +2055,40 @@
           <w:rFonts w:ascii="Arial" w:hAnsi="Arial" w:cs="Arial"/>
           <w:lang w:val="en-US"/>
         </w:rPr>
-        <w:t xml:space="preserve">If hit: stop animate, </w:t>
-      </w:r>
-      <w:r>
-        <w:rPr>
-          <w:rFonts w:ascii="Arial" w:hAnsi="Arial" w:cs="Arial"/>
-          <w:lang w:val="en-US"/>
-        </w:rPr>
-        <w:t>lock tentacle impact point, pull Player to impactpoint</w:t>
-      </w:r>
+        <w:t xml:space="preserve">If </w:t>
+      </w:r>
+      <w:proofErr w:type="gramStart"/>
+      <w:r>
+        <w:rPr>
+          <w:rFonts w:ascii="Arial" w:hAnsi="Arial" w:cs="Arial"/>
+          <w:lang w:val="en-US"/>
+        </w:rPr>
+        <w:t>hit:</w:t>
+      </w:r>
+      <w:proofErr w:type="gramEnd"/>
+      <w:r>
+        <w:rPr>
+          <w:rFonts w:ascii="Arial" w:hAnsi="Arial" w:cs="Arial"/>
+          <w:lang w:val="en-US"/>
+        </w:rPr>
+        <w:t xml:space="preserve"> stop animate, </w:t>
+      </w:r>
+      <w:r>
+        <w:rPr>
+          <w:rFonts w:ascii="Arial" w:hAnsi="Arial" w:cs="Arial"/>
+          <w:lang w:val="en-US"/>
+        </w:rPr>
+        <w:t xml:space="preserve">lock tentacle impact point, pull Player to </w:t>
+      </w:r>
+      <w:proofErr w:type="spellStart"/>
+      <w:r>
+        <w:rPr>
+          <w:rFonts w:ascii="Arial" w:hAnsi="Arial" w:cs="Arial"/>
+          <w:lang w:val="en-US"/>
+        </w:rPr>
+        <w:t>impactpoint</w:t>
+      </w:r>
+      <w:proofErr w:type="spellEnd"/>
     </w:p>
     <w:p>
       <w:pPr>
@@ -1704,7 +2191,25 @@
           <w:color w:val="70AD47" w:themeColor="accent6"/>
           <w:lang w:val="en-US"/>
         </w:rPr>
-        <w:t>Please Die (imploding with blood and shit)</w:t>
+        <w:t xml:space="preserve">Please Die (imploding with blood and </w:t>
+      </w:r>
+      <w:proofErr w:type="gramStart"/>
+      <w:r>
+        <w:rPr>
+          <w:rFonts w:ascii="Arial" w:hAnsi="Arial" w:cs="Arial"/>
+          <w:color w:val="70AD47" w:themeColor="accent6"/>
+          <w:lang w:val="en-US"/>
+        </w:rPr>
+        <w:t>shit</w:t>
+      </w:r>
+      <w:proofErr w:type="gramEnd"/>
+      <w:r>
+        <w:rPr>
+          <w:rFonts w:ascii="Arial" w:hAnsi="Arial" w:cs="Arial"/>
+          <w:color w:val="70AD47" w:themeColor="accent6"/>
+          <w:lang w:val="en-US"/>
+        </w:rPr>
+        <w:t>)</w:t>
       </w:r>
     </w:p>
     <w:p>
@@ -1750,6 +2255,7 @@
           <w:lang w:val="en-US"/>
         </w:rPr>
       </w:pPr>
+      <w:proofErr w:type="spellStart"/>
       <w:r>
         <w:rPr>
           <w:rFonts w:ascii="Arial" w:hAnsi="Arial" w:cs="Arial"/>
@@ -1758,6 +2264,7 @@
         </w:rPr>
         <w:t>getHit</w:t>
       </w:r>
+      <w:proofErr w:type="spellEnd"/>
     </w:p>
     <w:p>
       <w:pPr>
@@ -1868,13 +2375,23 @@
           <w:lang w:val="en-US"/>
         </w:rPr>
       </w:pPr>
-      <w:r>
-        <w:rPr>
-          <w:rFonts w:ascii="Arial" w:hAnsi="Arial" w:cs="Arial"/>
-          <w:color w:val="70AD47" w:themeColor="accent6"/>
-          <w:lang w:val="en-US"/>
-        </w:rPr>
-        <w:t>Protectile Trail</w:t>
+      <w:proofErr w:type="spellStart"/>
+      <w:r>
+        <w:rPr>
+          <w:rFonts w:ascii="Arial" w:hAnsi="Arial" w:cs="Arial"/>
+          <w:color w:val="70AD47" w:themeColor="accent6"/>
+          <w:lang w:val="en-US"/>
+        </w:rPr>
+        <w:t>Protectile</w:t>
+      </w:r>
+      <w:proofErr w:type="spellEnd"/>
+      <w:r>
+        <w:rPr>
+          <w:rFonts w:ascii="Arial" w:hAnsi="Arial" w:cs="Arial"/>
+          <w:color w:val="70AD47" w:themeColor="accent6"/>
+          <w:lang w:val="en-US"/>
+        </w:rPr>
+        <w:t xml:space="preserve"> Trail</w:t>
       </w:r>
     </w:p>
     <w:p>
@@ -1985,8 +2502,33 @@
           <w:rFonts w:ascii="Arial" w:hAnsi="Arial" w:cs="Arial"/>
           <w:lang w:val="en-US"/>
         </w:rPr>
-        <w:t xml:space="preserve"> + detatch and pull up</w:t>
-      </w:r>
+        <w:t xml:space="preserve"> + </w:t>
+      </w:r>
+      <w:proofErr w:type="spellStart"/>
+      <w:r>
+        <w:rPr>
+          <w:rFonts w:ascii="Arial" w:hAnsi="Arial" w:cs="Arial"/>
+          <w:lang w:val="en-US"/>
+        </w:rPr>
+        <w:t>detatch</w:t>
+      </w:r>
+      <w:proofErr w:type="spellEnd"/>
+      <w:r>
+        <w:rPr>
+          <w:rFonts w:ascii="Arial" w:hAnsi="Arial" w:cs="Arial"/>
+          <w:lang w:val="en-US"/>
+        </w:rPr>
+        <w:t xml:space="preserve"> and pull </w:t>
+      </w:r>
+      <w:proofErr w:type="gramStart"/>
+      <w:r>
+        <w:rPr>
+          <w:rFonts w:ascii="Arial" w:hAnsi="Arial" w:cs="Arial"/>
+          <w:lang w:val="en-US"/>
+        </w:rPr>
+        <w:t>up</w:t>
+      </w:r>
+      <w:proofErr w:type="gramEnd"/>
     </w:p>
     <w:p>
       <w:pPr>
@@ -2022,8 +2564,17 @@
           <w:rFonts w:ascii="Arial" w:hAnsi="Arial" w:cs="Arial"/>
           <w:lang w:val="en-US"/>
         </w:rPr>
-        <w:t>+ detatch</w:t>
-      </w:r>
+        <w:t xml:space="preserve">+ </w:t>
+      </w:r>
+      <w:proofErr w:type="spellStart"/>
+      <w:r>
+        <w:rPr>
+          <w:rFonts w:ascii="Arial" w:hAnsi="Arial" w:cs="Arial"/>
+          <w:lang w:val="en-US"/>
+        </w:rPr>
+        <w:t>detatch</w:t>
+      </w:r>
+      <w:proofErr w:type="spellEnd"/>
     </w:p>
     <w:p>
       <w:pPr>
@@ -2059,8 +2610,17 @@
           <w:rFonts w:ascii="Arial" w:hAnsi="Arial" w:cs="Arial"/>
           <w:lang w:val="en-US"/>
         </w:rPr>
-        <w:t>+ detatch</w:t>
-      </w:r>
+        <w:t xml:space="preserve">+ </w:t>
+      </w:r>
+      <w:proofErr w:type="spellStart"/>
+      <w:r>
+        <w:rPr>
+          <w:rFonts w:ascii="Arial" w:hAnsi="Arial" w:cs="Arial"/>
+          <w:lang w:val="en-US"/>
+        </w:rPr>
+        <w:t>detatch</w:t>
+      </w:r>
+      <w:proofErr w:type="spellEnd"/>
     </w:p>
     <w:p>
       <w:pPr>
@@ -2096,8 +2656,17 @@
           <w:rFonts w:ascii="Arial" w:hAnsi="Arial" w:cs="Arial"/>
           <w:lang w:val="en-US"/>
         </w:rPr>
-        <w:t>+ detatch</w:t>
-      </w:r>
+        <w:t xml:space="preserve">+ </w:t>
+      </w:r>
+      <w:proofErr w:type="spellStart"/>
+      <w:r>
+        <w:rPr>
+          <w:rFonts w:ascii="Arial" w:hAnsi="Arial" w:cs="Arial"/>
+          <w:lang w:val="en-US"/>
+        </w:rPr>
+        <w:t>detatch</w:t>
+      </w:r>
+      <w:proofErr w:type="spellEnd"/>
     </w:p>
     <w:p>
       <w:pPr>
@@ -2151,8 +2720,17 @@
           <w:rFonts w:ascii="Arial" w:hAnsi="Arial" w:cs="Arial"/>
           <w:lang w:val="en-US"/>
         </w:rPr>
-        <w:t>Credits on Submarinparts</w:t>
-      </w:r>
+        <w:t xml:space="preserve">Credits on </w:t>
+      </w:r>
+      <w:proofErr w:type="spellStart"/>
+      <w:r>
+        <w:rPr>
+          <w:rFonts w:ascii="Arial" w:hAnsi="Arial" w:cs="Arial"/>
+          <w:lang w:val="en-US"/>
+        </w:rPr>
+        <w:t>Submarinparts</w:t>
+      </w:r>
+      <w:proofErr w:type="spellEnd"/>
     </w:p>
     <w:p>
       <w:pPr>
@@ -2193,6 +2771,7 @@
           <w:color w:val="70AD47" w:themeColor="accent6"/>
           <w:lang w:val="en-US"/>
         </w:rPr>
+        <w:lastRenderedPageBreak/>
         <w:t>S</w:t>
       </w:r>
       <w:r>
@@ -2226,11 +2805,591 @@
     </w:p>
     <w:p>
       <w:pPr>
-        <w:rPr>
-          <w:rFonts w:ascii="Arial" w:hAnsi="Arial" w:cs="Arial"/>
-          <w:lang w:val="en-US"/>
-        </w:rPr>
-      </w:pPr>
+        <w:pStyle w:val="Listenabsatz"/>
+        <w:numPr>
+          <w:ilvl w:val="0"/>
+          <w:numId w:val="15"/>
+        </w:numPr>
+        <w:rPr>
+          <w:rFonts w:ascii="Arial" w:hAnsi="Arial" w:cs="Arial"/>
+          <w:color w:val="70AD47" w:themeColor="accent6"/>
+          <w:lang w:val="en-US"/>
+        </w:rPr>
+      </w:pPr>
+      <w:r>
+        <w:rPr>
+          <w:rFonts w:ascii="Arial" w:hAnsi="Arial" w:cs="Arial"/>
+          <w:color w:val="70AD47" w:themeColor="accent6"/>
+          <w:lang w:val="en-US"/>
+        </w:rPr>
+        <w:t>Volumetric lighting</w:t>
+      </w:r>
+    </w:p>
+    <w:p>
+      <w:pPr>
+        <w:rPr>
+          <w:rFonts w:ascii="Arial" w:hAnsi="Arial" w:cs="Arial"/>
+          <w:lang w:val="en-US"/>
+        </w:rPr>
+      </w:pPr>
+    </w:p>
+    <w:p>
+      <w:pPr>
+        <w:rPr>
+          <w:rFonts w:ascii="Arial" w:hAnsi="Arial" w:cs="Arial"/>
+          <w:lang w:val="en-US"/>
+        </w:rPr>
+      </w:pPr>
+      <w:r>
+        <w:rPr>
+          <w:rFonts w:ascii="Arial" w:hAnsi="Arial" w:cs="Arial"/>
+          <w:lang w:val="en-US"/>
+        </w:rPr>
+        <w:t xml:space="preserve">Tutorial: </w:t>
+      </w:r>
+    </w:p>
+    <w:p>
+      <w:pPr>
+        <w:pStyle w:val="Listenabsatz"/>
+        <w:numPr>
+          <w:ilvl w:val="0"/>
+          <w:numId w:val="16"/>
+        </w:numPr>
+        <w:rPr>
+          <w:rFonts w:ascii="Arial" w:hAnsi="Arial" w:cs="Arial"/>
+          <w:lang w:val="en-US"/>
+        </w:rPr>
+      </w:pPr>
+      <w:r>
+        <w:rPr>
+          <w:rFonts w:ascii="Arial" w:hAnsi="Arial" w:cs="Arial"/>
+          <w:lang w:val="en-US"/>
+        </w:rPr>
+        <w:t xml:space="preserve">Time = 0.1 | wait for </w:t>
+      </w:r>
+      <w:proofErr w:type="spellStart"/>
+      <w:r>
+        <w:rPr>
+          <w:rFonts w:ascii="Arial" w:hAnsi="Arial" w:cs="Arial"/>
+          <w:lang w:val="en-US"/>
+        </w:rPr>
+        <w:t>mouseclick</w:t>
+      </w:r>
+      <w:proofErr w:type="spellEnd"/>
+    </w:p>
+    <w:p>
+      <w:pPr>
+        <w:pStyle w:val="Listenabsatz"/>
+        <w:numPr>
+          <w:ilvl w:val="0"/>
+          <w:numId w:val="16"/>
+        </w:numPr>
+        <w:rPr>
+          <w:rFonts w:ascii="Arial" w:hAnsi="Arial" w:cs="Arial"/>
+          <w:lang w:val="en-US"/>
+        </w:rPr>
+      </w:pPr>
+      <w:r>
+        <w:rPr>
+          <w:rFonts w:ascii="Arial" w:hAnsi="Arial" w:cs="Arial"/>
+          <w:lang w:val="en-US"/>
+        </w:rPr>
+        <w:t>Time = 1 | wait for attachment to first wood</w:t>
+      </w:r>
+    </w:p>
+    <w:p>
+      <w:pPr>
+        <w:pStyle w:val="Listenabsatz"/>
+        <w:numPr>
+          <w:ilvl w:val="0"/>
+          <w:numId w:val="16"/>
+        </w:numPr>
+        <w:rPr>
+          <w:rFonts w:ascii="Arial" w:hAnsi="Arial" w:cs="Arial"/>
+          <w:lang w:val="en-US"/>
+        </w:rPr>
+      </w:pPr>
+      <w:r>
+        <w:rPr>
+          <w:rFonts w:ascii="Arial" w:hAnsi="Arial" w:cs="Arial"/>
+          <w:lang w:val="en-US"/>
+        </w:rPr>
+        <w:t xml:space="preserve">Time = 0.2 | wait for </w:t>
+      </w:r>
+      <w:proofErr w:type="spellStart"/>
+      <w:r>
+        <w:rPr>
+          <w:rFonts w:ascii="Arial" w:hAnsi="Arial" w:cs="Arial"/>
+          <w:lang w:val="en-US"/>
+        </w:rPr>
+        <w:t>mouseclick</w:t>
+      </w:r>
+      <w:proofErr w:type="spellEnd"/>
+    </w:p>
+    <w:p>
+      <w:pPr>
+        <w:pStyle w:val="Listenabsatz"/>
+        <w:numPr>
+          <w:ilvl w:val="0"/>
+          <w:numId w:val="16"/>
+        </w:numPr>
+        <w:rPr>
+          <w:rFonts w:ascii="Arial" w:hAnsi="Arial" w:cs="Arial"/>
+          <w:lang w:val="en-US"/>
+        </w:rPr>
+      </w:pPr>
+      <w:r>
+        <w:rPr>
+          <w:rFonts w:ascii="Arial" w:hAnsi="Arial" w:cs="Arial"/>
+          <w:lang w:val="en-US"/>
+        </w:rPr>
+        <w:t>Time = 1 | wait for attachment to second Wood</w:t>
+      </w:r>
+    </w:p>
+    <w:p>
+      <w:pPr>
+        <w:pStyle w:val="Listenabsatz"/>
+        <w:numPr>
+          <w:ilvl w:val="0"/>
+          <w:numId w:val="16"/>
+        </w:numPr>
+        <w:rPr>
+          <w:rFonts w:ascii="Arial" w:hAnsi="Arial" w:cs="Arial"/>
+          <w:lang w:val="en-US"/>
+        </w:rPr>
+      </w:pPr>
+      <w:r>
+        <w:rPr>
+          <w:rFonts w:ascii="Arial" w:hAnsi="Arial" w:cs="Arial"/>
+          <w:lang w:val="en-US"/>
+        </w:rPr>
+        <w:t xml:space="preserve">Time = 0.2 | wait for </w:t>
+      </w:r>
+      <w:proofErr w:type="spellStart"/>
+      <w:r>
+        <w:rPr>
+          <w:rFonts w:ascii="Arial" w:hAnsi="Arial" w:cs="Arial"/>
+          <w:lang w:val="en-US"/>
+        </w:rPr>
+        <w:t>mouseclick</w:t>
+      </w:r>
+      <w:proofErr w:type="spellEnd"/>
+    </w:p>
+    <w:p>
+      <w:pPr>
+        <w:pStyle w:val="Listenabsatz"/>
+        <w:numPr>
+          <w:ilvl w:val="0"/>
+          <w:numId w:val="16"/>
+        </w:numPr>
+        <w:rPr>
+          <w:rFonts w:ascii="Arial" w:hAnsi="Arial" w:cs="Arial"/>
+          <w:lang w:val="en-US"/>
+        </w:rPr>
+      </w:pPr>
+      <w:r>
+        <w:rPr>
+          <w:rFonts w:ascii="Arial" w:hAnsi="Arial" w:cs="Arial"/>
+          <w:lang w:val="en-US"/>
+        </w:rPr>
+        <w:t xml:space="preserve">Time = 1 | end tutorial </w:t>
+      </w:r>
+    </w:p>
+    <w:p>
+      <w:pPr>
+        <w:rPr>
+          <w:rFonts w:ascii="Arial" w:hAnsi="Arial" w:cs="Arial"/>
+          <w:lang w:val="en-US"/>
+        </w:rPr>
+      </w:pPr>
+      <w:r>
+        <w:rPr>
+          <w:rFonts w:ascii="Arial" w:hAnsi="Arial" w:cs="Arial"/>
+          <w:lang w:val="en-US"/>
+        </w:rPr>
+        <w:t>Sounds (when and what):</w:t>
+      </w:r>
+    </w:p>
+    <w:p>
+      <w:pPr>
+        <w:pStyle w:val="Listenabsatz"/>
+        <w:numPr>
+          <w:ilvl w:val="0"/>
+          <w:numId w:val="17"/>
+        </w:numPr>
+        <w:rPr>
+          <w:rFonts w:ascii="Arial" w:hAnsi="Arial" w:cs="Arial"/>
+          <w:lang w:val="en-US"/>
+        </w:rPr>
+      </w:pPr>
+      <w:r>
+        <w:rPr>
+          <w:rFonts w:ascii="Arial" w:hAnsi="Arial" w:cs="Arial"/>
+          <w:lang w:val="en-US"/>
+        </w:rPr>
+        <w:t>Player</w:t>
+      </w:r>
+    </w:p>
+    <w:p>
+      <w:pPr>
+        <w:pStyle w:val="Listenabsatz"/>
+        <w:numPr>
+          <w:ilvl w:val="1"/>
+          <w:numId w:val="17"/>
+        </w:numPr>
+        <w:rPr>
+          <w:rFonts w:ascii="Arial" w:hAnsi="Arial" w:cs="Arial"/>
+          <w:lang w:val="en-US"/>
+        </w:rPr>
+      </w:pPr>
+      <w:r>
+        <w:rPr>
+          <w:rFonts w:ascii="Arial" w:hAnsi="Arial" w:cs="Arial"/>
+          <w:lang w:val="en-US"/>
+        </w:rPr>
+        <w:t>Idel</w:t>
+      </w:r>
+    </w:p>
+    <w:p>
+      <w:pPr>
+        <w:pStyle w:val="Listenabsatz"/>
+        <w:numPr>
+          <w:ilvl w:val="1"/>
+          <w:numId w:val="17"/>
+        </w:numPr>
+        <w:rPr>
+          <w:rFonts w:ascii="Arial" w:hAnsi="Arial" w:cs="Arial"/>
+          <w:lang w:val="en-US"/>
+        </w:rPr>
+      </w:pPr>
+      <w:r>
+        <w:rPr>
+          <w:rFonts w:ascii="Arial" w:hAnsi="Arial" w:cs="Arial"/>
+          <w:lang w:val="en-US"/>
+        </w:rPr>
+        <w:t>Shoot Spike</w:t>
+      </w:r>
+    </w:p>
+    <w:p>
+      <w:pPr>
+        <w:pStyle w:val="Listenabsatz"/>
+        <w:numPr>
+          <w:ilvl w:val="1"/>
+          <w:numId w:val="17"/>
+        </w:numPr>
+        <w:rPr>
+          <w:rFonts w:ascii="Arial" w:hAnsi="Arial" w:cs="Arial"/>
+          <w:lang w:val="en-US"/>
+        </w:rPr>
+      </w:pPr>
+      <w:r>
+        <w:rPr>
+          <w:rFonts w:ascii="Arial" w:hAnsi="Arial" w:cs="Arial"/>
+          <w:lang w:val="en-US"/>
+        </w:rPr>
+        <w:t>Hit Spike</w:t>
+      </w:r>
+    </w:p>
+    <w:p>
+      <w:pPr>
+        <w:pStyle w:val="Listenabsatz"/>
+        <w:numPr>
+          <w:ilvl w:val="1"/>
+          <w:numId w:val="17"/>
+        </w:numPr>
+        <w:rPr>
+          <w:rFonts w:ascii="Arial" w:hAnsi="Arial" w:cs="Arial"/>
+          <w:lang w:val="en-US"/>
+        </w:rPr>
+      </w:pPr>
+      <w:r>
+        <w:rPr>
+          <w:rFonts w:ascii="Arial" w:hAnsi="Arial" w:cs="Arial"/>
+          <w:lang w:val="en-US"/>
+        </w:rPr>
+        <w:t>Pull</w:t>
+      </w:r>
+    </w:p>
+    <w:p>
+      <w:pPr>
+        <w:pStyle w:val="Listenabsatz"/>
+        <w:numPr>
+          <w:ilvl w:val="1"/>
+          <w:numId w:val="17"/>
+        </w:numPr>
+        <w:rPr>
+          <w:rFonts w:ascii="Arial" w:hAnsi="Arial" w:cs="Arial"/>
+          <w:lang w:val="en-US"/>
+        </w:rPr>
+      </w:pPr>
+      <w:r>
+        <w:rPr>
+          <w:rFonts w:ascii="Arial" w:hAnsi="Arial" w:cs="Arial"/>
+          <w:lang w:val="en-US"/>
+        </w:rPr>
+        <w:t>Push</w:t>
+      </w:r>
+    </w:p>
+    <w:p>
+      <w:pPr>
+        <w:pStyle w:val="Listenabsatz"/>
+        <w:numPr>
+          <w:ilvl w:val="0"/>
+          <w:numId w:val="17"/>
+        </w:numPr>
+        <w:rPr>
+          <w:rFonts w:ascii="Arial" w:hAnsi="Arial" w:cs="Arial"/>
+          <w:lang w:val="en-US"/>
+        </w:rPr>
+      </w:pPr>
+      <w:r>
+        <w:rPr>
+          <w:rFonts w:ascii="Arial" w:hAnsi="Arial" w:cs="Arial"/>
+          <w:lang w:val="en-US"/>
+        </w:rPr>
+        <w:t>Enemy</w:t>
+      </w:r>
+    </w:p>
+    <w:p>
+      <w:pPr>
+        <w:pStyle w:val="Listenabsatz"/>
+        <w:numPr>
+          <w:ilvl w:val="1"/>
+          <w:numId w:val="17"/>
+        </w:numPr>
+        <w:rPr>
+          <w:rFonts w:ascii="Arial" w:hAnsi="Arial" w:cs="Arial"/>
+          <w:lang w:val="en-US"/>
+        </w:rPr>
+      </w:pPr>
+      <w:r>
+        <w:rPr>
+          <w:rFonts w:ascii="Arial" w:hAnsi="Arial" w:cs="Arial"/>
+          <w:lang w:val="en-US"/>
+        </w:rPr>
+        <w:t>Idel</w:t>
+      </w:r>
+    </w:p>
+    <w:p>
+      <w:pPr>
+        <w:pStyle w:val="Listenabsatz"/>
+        <w:numPr>
+          <w:ilvl w:val="0"/>
+          <w:numId w:val="17"/>
+        </w:numPr>
+        <w:rPr>
+          <w:rFonts w:ascii="Arial" w:hAnsi="Arial" w:cs="Arial"/>
+          <w:lang w:val="en-US"/>
+        </w:rPr>
+      </w:pPr>
+      <w:r>
+        <w:rPr>
+          <w:rFonts w:ascii="Arial" w:hAnsi="Arial" w:cs="Arial"/>
+          <w:lang w:val="en-US"/>
+        </w:rPr>
+        <w:t>Enemy Attacks</w:t>
+      </w:r>
+    </w:p>
+    <w:p>
+      <w:pPr>
+        <w:pStyle w:val="Listenabsatz"/>
+        <w:numPr>
+          <w:ilvl w:val="1"/>
+          <w:numId w:val="17"/>
+        </w:numPr>
+        <w:rPr>
+          <w:rFonts w:ascii="Arial" w:hAnsi="Arial" w:cs="Arial"/>
+          <w:lang w:val="en-US"/>
+        </w:rPr>
+      </w:pPr>
+      <w:proofErr w:type="spellStart"/>
+      <w:r>
+        <w:rPr>
+          <w:rFonts w:ascii="Arial" w:hAnsi="Arial" w:cs="Arial"/>
+          <w:lang w:val="en-US"/>
+        </w:rPr>
+        <w:t>harpoonShoot</w:t>
+      </w:r>
+      <w:proofErr w:type="spellEnd"/>
+    </w:p>
+    <w:p>
+      <w:pPr>
+        <w:pStyle w:val="Listenabsatz"/>
+        <w:numPr>
+          <w:ilvl w:val="1"/>
+          <w:numId w:val="17"/>
+        </w:numPr>
+        <w:rPr>
+          <w:rFonts w:ascii="Arial" w:hAnsi="Arial" w:cs="Arial"/>
+          <w:lang w:val="en-US"/>
+        </w:rPr>
+      </w:pPr>
+      <w:proofErr w:type="spellStart"/>
+      <w:r>
+        <w:rPr>
+          <w:rFonts w:ascii="Arial" w:hAnsi="Arial" w:cs="Arial"/>
+          <w:lang w:val="en-US"/>
+        </w:rPr>
+        <w:t>harpoonIdel</w:t>
+      </w:r>
+      <w:proofErr w:type="spellEnd"/>
+    </w:p>
+    <w:p>
+      <w:pPr>
+        <w:pStyle w:val="Listenabsatz"/>
+        <w:numPr>
+          <w:ilvl w:val="1"/>
+          <w:numId w:val="17"/>
+        </w:numPr>
+        <w:rPr>
+          <w:rFonts w:ascii="Arial" w:hAnsi="Arial" w:cs="Arial"/>
+          <w:lang w:val="en-US"/>
+        </w:rPr>
+      </w:pPr>
+      <w:proofErr w:type="spellStart"/>
+      <w:r>
+        <w:rPr>
+          <w:rFonts w:ascii="Arial" w:hAnsi="Arial" w:cs="Arial"/>
+          <w:lang w:val="en-US"/>
+        </w:rPr>
+        <w:t>MillieShoot</w:t>
+      </w:r>
+      <w:proofErr w:type="spellEnd"/>
+    </w:p>
+    <w:p>
+      <w:pPr>
+        <w:pStyle w:val="Listenabsatz"/>
+        <w:numPr>
+          <w:ilvl w:val="1"/>
+          <w:numId w:val="17"/>
+        </w:numPr>
+        <w:rPr>
+          <w:rFonts w:ascii="Arial" w:hAnsi="Arial" w:cs="Arial"/>
+          <w:lang w:val="en-US"/>
+        </w:rPr>
+      </w:pPr>
+      <w:proofErr w:type="spellStart"/>
+      <w:r>
+        <w:rPr>
+          <w:rFonts w:ascii="Arial" w:hAnsi="Arial" w:cs="Arial"/>
+          <w:lang w:val="en-US"/>
+        </w:rPr>
+        <w:t>MissileIdel</w:t>
+      </w:r>
+      <w:proofErr w:type="spellEnd"/>
+    </w:p>
+    <w:p>
+      <w:pPr>
+        <w:pStyle w:val="Listenabsatz"/>
+        <w:numPr>
+          <w:ilvl w:val="1"/>
+          <w:numId w:val="17"/>
+        </w:numPr>
+        <w:rPr>
+          <w:rFonts w:ascii="Arial" w:hAnsi="Arial" w:cs="Arial"/>
+          <w:lang w:val="en-US"/>
+        </w:rPr>
+      </w:pPr>
+      <w:r>
+        <w:rPr>
+          <w:rFonts w:ascii="Arial" w:hAnsi="Arial" w:cs="Arial"/>
+          <w:lang w:val="en-US"/>
+        </w:rPr>
+        <w:t>Explosion</w:t>
+      </w:r>
+    </w:p>
+    <w:p>
+      <w:pPr>
+        <w:pStyle w:val="Listenabsatz"/>
+        <w:numPr>
+          <w:ilvl w:val="0"/>
+          <w:numId w:val="17"/>
+        </w:numPr>
+        <w:rPr>
+          <w:rFonts w:ascii="Arial" w:hAnsi="Arial" w:cs="Arial"/>
+          <w:lang w:val="en-US"/>
+        </w:rPr>
+      </w:pPr>
+      <w:r>
+        <w:rPr>
+          <w:rFonts w:ascii="Arial" w:hAnsi="Arial" w:cs="Arial"/>
+          <w:lang w:val="en-US"/>
+        </w:rPr>
+        <w:t>Environment</w:t>
+      </w:r>
+    </w:p>
+    <w:p>
+      <w:pPr>
+        <w:pStyle w:val="Listenabsatz"/>
+        <w:numPr>
+          <w:ilvl w:val="1"/>
+          <w:numId w:val="17"/>
+        </w:numPr>
+        <w:rPr>
+          <w:rFonts w:ascii="Arial" w:hAnsi="Arial" w:cs="Arial"/>
+          <w:lang w:val="en-US"/>
+        </w:rPr>
+      </w:pPr>
+      <w:r>
+        <w:rPr>
+          <w:rFonts w:ascii="Arial" w:hAnsi="Arial" w:cs="Arial"/>
+          <w:lang w:val="en-US"/>
+        </w:rPr>
+        <w:t xml:space="preserve">Underwater ambient sounds </w:t>
+      </w:r>
+    </w:p>
+    <w:p>
+      <w:pPr>
+        <w:pStyle w:val="Listenabsatz"/>
+        <w:numPr>
+          <w:ilvl w:val="2"/>
+          <w:numId w:val="17"/>
+        </w:numPr>
+        <w:rPr>
+          <w:rFonts w:ascii="Arial" w:hAnsi="Arial" w:cs="Arial"/>
+          <w:lang w:val="en-US"/>
+        </w:rPr>
+      </w:pPr>
+      <w:proofErr w:type="spellStart"/>
+      <w:r>
+        <w:rPr>
+          <w:rFonts w:ascii="Arial" w:hAnsi="Arial" w:cs="Arial"/>
+          <w:lang w:val="en-US"/>
+        </w:rPr>
+        <w:t>Bubbels</w:t>
+      </w:r>
+      <w:proofErr w:type="spellEnd"/>
+    </w:p>
+    <w:p>
+      <w:pPr>
+        <w:pStyle w:val="Listenabsatz"/>
+        <w:numPr>
+          <w:ilvl w:val="2"/>
+          <w:numId w:val="17"/>
+        </w:numPr>
+        <w:rPr>
+          <w:rFonts w:ascii="Arial" w:hAnsi="Arial" w:cs="Arial"/>
+          <w:lang w:val="en-US"/>
+        </w:rPr>
+      </w:pPr>
+      <w:r>
+        <w:rPr>
+          <w:rFonts w:ascii="Arial" w:hAnsi="Arial" w:cs="Arial"/>
+          <w:lang w:val="en-US"/>
+        </w:rPr>
+        <w:t xml:space="preserve">Random water sounds </w:t>
+      </w:r>
+      <w:proofErr w:type="spellStart"/>
+      <w:proofErr w:type="gramStart"/>
+      <w:r>
+        <w:rPr>
+          <w:rFonts w:ascii="Arial" w:hAnsi="Arial" w:cs="Arial"/>
+          <w:lang w:val="en-US"/>
+        </w:rPr>
+        <w:t>dunno</w:t>
+      </w:r>
+      <w:proofErr w:type="spellEnd"/>
+      <w:proofErr w:type="gramEnd"/>
     </w:p>
     <w:sectPr>
       <w:headerReference w:type="default" r:id="rId7"/>
@@ -2299,8 +3458,13 @@
     <w:pPr>
       <w:pStyle w:val="Kopfzeile"/>
     </w:pPr>
+    <w:proofErr w:type="spellStart"/>
     <w:r>
-      <w:t>Gamejam August 2023</w:t>
+      <w:t>Gamejam</w:t>
+    </w:r>
+    <w:proofErr w:type="spellEnd"/>
+    <w:r>
+      <w:t xml:space="preserve"> August 2023</w:t>
     </w:r>
   </w:p>
 </w:hdr>
@@ -2398,6 +3562,95 @@
     </w:lvl>
   </w:abstractNum>
   <w:abstractNum w:abstractNumId="1" w15:restartNumberingAfterBreak="0">
+    <w:nsid w:val="10FA7362"/>
+    <w:multiLevelType w:val="hybridMultilevel"/>
+    <w:tmpl w:val="06961FC2"/>
+    <w:lvl w:ilvl="0" w:tplc="0407000F">
+      <w:start w:val="1"/>
+      <w:numFmt w:val="decimal"/>
+      <w:lvlText w:val="%1."/>
+      <w:lvlJc w:val="left"/>
+      <w:pPr>
+        <w:ind w:left="720" w:hanging="360"/>
+      </w:pPr>
+      <w:rPr>
+        <w:rFonts w:hint="default"/>
+      </w:rPr>
+    </w:lvl>
+    <w:lvl w:ilvl="1" w:tplc="04070019">
+      <w:start w:val="1"/>
+      <w:numFmt w:val="lowerLetter"/>
+      <w:lvlText w:val="%2."/>
+      <w:lvlJc w:val="left"/>
+      <w:pPr>
+        <w:ind w:left="1440" w:hanging="360"/>
+      </w:pPr>
+    </w:lvl>
+    <w:lvl w:ilvl="2" w:tplc="0407001B">
+      <w:start w:val="1"/>
+      <w:numFmt w:val="lowerRoman"/>
+      <w:lvlText w:val="%3."/>
+      <w:lvlJc w:val="right"/>
+      <w:pPr>
+        <w:ind w:left="2160" w:hanging="180"/>
+      </w:pPr>
+    </w:lvl>
+    <w:lvl w:ilvl="3" w:tplc="0407000F" w:tentative="1">
+      <w:start w:val="1"/>
+      <w:numFmt w:val="decimal"/>
+      <w:lvlText w:val="%4."/>
+      <w:lvlJc w:val="left"/>
+      <w:pPr>
+        <w:ind w:left="2880" w:hanging="360"/>
+      </w:pPr>
+    </w:lvl>
+    <w:lvl w:ilvl="4" w:tplc="04070019" w:tentative="1">
+      <w:start w:val="1"/>
+      <w:numFmt w:val="lowerLetter"/>
+      <w:lvlText w:val="%5."/>
+      <w:lvlJc w:val="left"/>
+      <w:pPr>
+        <w:ind w:left="3600" w:hanging="360"/>
+      </w:pPr>
+    </w:lvl>
+    <w:lvl w:ilvl="5" w:tplc="0407001B" w:tentative="1">
+      <w:start w:val="1"/>
+      <w:numFmt w:val="lowerRoman"/>
+      <w:lvlText w:val="%6."/>
+      <w:lvlJc w:val="right"/>
+      <w:pPr>
+        <w:ind w:left="4320" w:hanging="180"/>
+      </w:pPr>
+    </w:lvl>
+    <w:lvl w:ilvl="6" w:tplc="0407000F" w:tentative="1">
+      <w:start w:val="1"/>
+      <w:numFmt w:val="decimal"/>
+      <w:lvlText w:val="%7."/>
+      <w:lvlJc w:val="left"/>
+      <w:pPr>
+        <w:ind w:left="5040" w:hanging="360"/>
+      </w:pPr>
+    </w:lvl>
+    <w:lvl w:ilvl="7" w:tplc="04070019" w:tentative="1">
+      <w:start w:val="1"/>
+      <w:numFmt w:val="lowerLetter"/>
+      <w:lvlText w:val="%8."/>
+      <w:lvlJc w:val="left"/>
+      <w:pPr>
+        <w:ind w:left="5760" w:hanging="360"/>
+      </w:pPr>
+    </w:lvl>
+    <w:lvl w:ilvl="8" w:tplc="0407001B" w:tentative="1">
+      <w:start w:val="1"/>
+      <w:numFmt w:val="lowerRoman"/>
+      <w:lvlText w:val="%9."/>
+      <w:lvlJc w:val="right"/>
+      <w:pPr>
+        <w:ind w:left="6480" w:hanging="180"/>
+      </w:pPr>
+    </w:lvl>
+  </w:abstractNum>
+  <w:abstractNum w:abstractNumId="2" w15:restartNumberingAfterBreak="0">
     <w:nsid w:val="12ED4C86"/>
     <w:multiLevelType w:val="hybridMultilevel"/>
     <w:tmpl w:val="B2EC8CD4"/>
@@ -2486,7 +3739,7 @@
       </w:pPr>
     </w:lvl>
   </w:abstractNum>
-  <w:abstractNum w:abstractNumId="2" w15:restartNumberingAfterBreak="0">
+  <w:abstractNum w:abstractNumId="3" w15:restartNumberingAfterBreak="0">
     <w:nsid w:val="1BF77672"/>
     <w:multiLevelType w:val="hybridMultilevel"/>
     <w:tmpl w:val="AE00BFC0"/>
@@ -2575,7 +3828,7 @@
       </w:pPr>
     </w:lvl>
   </w:abstractNum>
-  <w:abstractNum w:abstractNumId="3" w15:restartNumberingAfterBreak="0">
+  <w:abstractNum w:abstractNumId="4" w15:restartNumberingAfterBreak="0">
     <w:nsid w:val="23BC1563"/>
     <w:multiLevelType w:val="hybridMultilevel"/>
     <w:tmpl w:val="536E3DBA"/>
@@ -2664,7 +3917,7 @@
       </w:pPr>
     </w:lvl>
   </w:abstractNum>
-  <w:abstractNum w:abstractNumId="4" w15:restartNumberingAfterBreak="0">
+  <w:abstractNum w:abstractNumId="5" w15:restartNumberingAfterBreak="0">
     <w:nsid w:val="2AD205DC"/>
     <w:multiLevelType w:val="hybridMultilevel"/>
     <w:tmpl w:val="8BC2012A"/>
@@ -2753,7 +4006,7 @@
       </w:pPr>
     </w:lvl>
   </w:abstractNum>
-  <w:abstractNum w:abstractNumId="5" w15:restartNumberingAfterBreak="0">
+  <w:abstractNum w:abstractNumId="6" w15:restartNumberingAfterBreak="0">
     <w:nsid w:val="35385430"/>
     <w:multiLevelType w:val="hybridMultilevel"/>
     <w:tmpl w:val="22C428E4"/>
@@ -2842,7 +4095,7 @@
       </w:pPr>
     </w:lvl>
   </w:abstractNum>
-  <w:abstractNum w:abstractNumId="6" w15:restartNumberingAfterBreak="0">
+  <w:abstractNum w:abstractNumId="7" w15:restartNumberingAfterBreak="0">
     <w:nsid w:val="3A5F7BAB"/>
     <w:multiLevelType w:val="hybridMultilevel"/>
     <w:tmpl w:val="2234656E"/>
@@ -2931,7 +4184,7 @@
       </w:pPr>
     </w:lvl>
   </w:abstractNum>
-  <w:abstractNum w:abstractNumId="7" w15:restartNumberingAfterBreak="0">
+  <w:abstractNum w:abstractNumId="8" w15:restartNumberingAfterBreak="0">
     <w:nsid w:val="429C203F"/>
     <w:multiLevelType w:val="hybridMultilevel"/>
     <w:tmpl w:val="EF60FF52"/>
@@ -3020,7 +4273,7 @@
       </w:pPr>
     </w:lvl>
   </w:abstractNum>
-  <w:abstractNum w:abstractNumId="8" w15:restartNumberingAfterBreak="0">
+  <w:abstractNum w:abstractNumId="9" w15:restartNumberingAfterBreak="0">
     <w:nsid w:val="4CAA645E"/>
     <w:multiLevelType w:val="hybridMultilevel"/>
     <w:tmpl w:val="2BE0B0B0"/>
@@ -3109,7 +4362,96 @@
       </w:pPr>
     </w:lvl>
   </w:abstractNum>
-  <w:abstractNum w:abstractNumId="9" w15:restartNumberingAfterBreak="0">
+  <w:abstractNum w:abstractNumId="10" w15:restartNumberingAfterBreak="0">
+    <w:nsid w:val="571750BF"/>
+    <w:multiLevelType w:val="hybridMultilevel"/>
+    <w:tmpl w:val="64F21D7A"/>
+    <w:lvl w:ilvl="0" w:tplc="0407000F">
+      <w:start w:val="1"/>
+      <w:numFmt w:val="decimal"/>
+      <w:lvlText w:val="%1."/>
+      <w:lvlJc w:val="left"/>
+      <w:pPr>
+        <w:ind w:left="720" w:hanging="360"/>
+      </w:pPr>
+      <w:rPr>
+        <w:rFonts w:hint="default"/>
+      </w:rPr>
+    </w:lvl>
+    <w:lvl w:ilvl="1" w:tplc="04070019" w:tentative="1">
+      <w:start w:val="1"/>
+      <w:numFmt w:val="lowerLetter"/>
+      <w:lvlText w:val="%2."/>
+      <w:lvlJc w:val="left"/>
+      <w:pPr>
+        <w:ind w:left="1440" w:hanging="360"/>
+      </w:pPr>
+    </w:lvl>
+    <w:lvl w:ilvl="2" w:tplc="0407001B" w:tentative="1">
+      <w:start w:val="1"/>
+      <w:numFmt w:val="lowerRoman"/>
+      <w:lvlText w:val="%3."/>
+      <w:lvlJc w:val="right"/>
+      <w:pPr>
+        <w:ind w:left="2160" w:hanging="180"/>
+      </w:pPr>
+    </w:lvl>
+    <w:lvl w:ilvl="3" w:tplc="0407000F" w:tentative="1">
+      <w:start w:val="1"/>
+      <w:numFmt w:val="decimal"/>
+      <w:lvlText w:val="%4."/>
+      <w:lvlJc w:val="left"/>
+      <w:pPr>
+        <w:ind w:left="2880" w:hanging="360"/>
+      </w:pPr>
+    </w:lvl>
+    <w:lvl w:ilvl="4" w:tplc="04070019" w:tentative="1">
+      <w:start w:val="1"/>
+      <w:numFmt w:val="lowerLetter"/>
+      <w:lvlText w:val="%5."/>
+      <w:lvlJc w:val="left"/>
+      <w:pPr>
+        <w:ind w:left="3600" w:hanging="360"/>
+      </w:pPr>
+    </w:lvl>
+    <w:lvl w:ilvl="5" w:tplc="0407001B" w:tentative="1">
+      <w:start w:val="1"/>
+      <w:numFmt w:val="lowerRoman"/>
+      <w:lvlText w:val="%6."/>
+      <w:lvlJc w:val="right"/>
+      <w:pPr>
+        <w:ind w:left="4320" w:hanging="180"/>
+      </w:pPr>
+    </w:lvl>
+    <w:lvl w:ilvl="6" w:tplc="0407000F" w:tentative="1">
+      <w:start w:val="1"/>
+      <w:numFmt w:val="decimal"/>
+      <w:lvlText w:val="%7."/>
+      <w:lvlJc w:val="left"/>
+      <w:pPr>
+        <w:ind w:left="5040" w:hanging="360"/>
+      </w:pPr>
+    </w:lvl>
+    <w:lvl w:ilvl="7" w:tplc="04070019" w:tentative="1">
+      <w:start w:val="1"/>
+      <w:numFmt w:val="lowerLetter"/>
+      <w:lvlText w:val="%8."/>
+      <w:lvlJc w:val="left"/>
+      <w:pPr>
+        <w:ind w:left="5760" w:hanging="360"/>
+      </w:pPr>
+    </w:lvl>
+    <w:lvl w:ilvl="8" w:tplc="0407001B" w:tentative="1">
+      <w:start w:val="1"/>
+      <w:numFmt w:val="lowerRoman"/>
+      <w:lvlText w:val="%9."/>
+      <w:lvlJc w:val="right"/>
+      <w:pPr>
+        <w:ind w:left="6480" w:hanging="180"/>
+      </w:pPr>
+    </w:lvl>
+  </w:abstractNum>
+  <w:abstractNum w:abstractNumId="11" w15:restartNumberingAfterBreak="0">
     <w:nsid w:val="59991081"/>
     <w:multiLevelType w:val="hybridMultilevel"/>
     <w:tmpl w:val="B17674BC"/>
@@ -3198,7 +4540,7 @@
       </w:pPr>
     </w:lvl>
   </w:abstractNum>
-  <w:abstractNum w:abstractNumId="10" w15:restartNumberingAfterBreak="0">
+  <w:abstractNum w:abstractNumId="12" w15:restartNumberingAfterBreak="0">
     <w:nsid w:val="6FA60637"/>
     <w:multiLevelType w:val="hybridMultilevel"/>
     <w:tmpl w:val="ED1E3C80"/>
@@ -3287,7 +4629,7 @@
       </w:pPr>
     </w:lvl>
   </w:abstractNum>
-  <w:abstractNum w:abstractNumId="11" w15:restartNumberingAfterBreak="0">
+  <w:abstractNum w:abstractNumId="13" w15:restartNumberingAfterBreak="0">
     <w:nsid w:val="6FCF376B"/>
     <w:multiLevelType w:val="hybridMultilevel"/>
     <w:tmpl w:val="09D45EAC"/>
@@ -3376,7 +4718,7 @@
       </w:pPr>
     </w:lvl>
   </w:abstractNum>
-  <w:abstractNum w:abstractNumId="12" w15:restartNumberingAfterBreak="0">
+  <w:abstractNum w:abstractNumId="14" w15:restartNumberingAfterBreak="0">
     <w:nsid w:val="79DB1922"/>
     <w:multiLevelType w:val="hybridMultilevel"/>
     <w:tmpl w:val="197AADCA"/>
@@ -3465,7 +4807,7 @@
       </w:pPr>
     </w:lvl>
   </w:abstractNum>
-  <w:abstractNum w:abstractNumId="13" w15:restartNumberingAfterBreak="0">
+  <w:abstractNum w:abstractNumId="15" w15:restartNumberingAfterBreak="0">
     <w:nsid w:val="7B3328F3"/>
     <w:multiLevelType w:val="hybridMultilevel"/>
     <w:tmpl w:val="AF2E0CB4"/>
@@ -3554,7 +4896,7 @@
       </w:pPr>
     </w:lvl>
   </w:abstractNum>
-  <w:abstractNum w:abstractNumId="14" w15:restartNumberingAfterBreak="0">
+  <w:abstractNum w:abstractNumId="16" w15:restartNumberingAfterBreak="0">
     <w:nsid w:val="7E40386A"/>
     <w:multiLevelType w:val="hybridMultilevel"/>
     <w:tmpl w:val="385A4FB2"/>
@@ -3644,49 +4986,55 @@
     </w:lvl>
   </w:abstractNum>
   <w:num w:numId="1" w16cid:durableId="12459135">
-    <w:abstractNumId w:val="1"/>
+    <w:abstractNumId w:val="2"/>
   </w:num>
   <w:num w:numId="2" w16cid:durableId="819149941">
+    <w:abstractNumId w:val="13"/>
+  </w:num>
+  <w:num w:numId="3" w16cid:durableId="1911423945">
+    <w:abstractNumId w:val="8"/>
+  </w:num>
+  <w:num w:numId="4" w16cid:durableId="125054837">
     <w:abstractNumId w:val="11"/>
   </w:num>
-  <w:num w:numId="3" w16cid:durableId="1911423945">
-    <w:abstractNumId w:val="7"/>
+  <w:num w:numId="5" w16cid:durableId="2052145890">
+    <w:abstractNumId w:val="14"/>
   </w:num>
-  <w:num w:numId="4" w16cid:durableId="125054837">
+  <w:num w:numId="6" w16cid:durableId="378436933">
+    <w:abstractNumId w:val="6"/>
+  </w:num>
+  <w:num w:numId="7" w16cid:durableId="548615019">
+    <w:abstractNumId w:val="3"/>
+  </w:num>
+  <w:num w:numId="8" w16cid:durableId="1600989564">
+    <w:abstractNumId w:val="5"/>
+  </w:num>
+  <w:num w:numId="9" w16cid:durableId="671907204">
     <w:abstractNumId w:val="9"/>
   </w:num>
-  <w:num w:numId="5" w16cid:durableId="2052145890">
+  <w:num w:numId="10" w16cid:durableId="300232729">
     <w:abstractNumId w:val="12"/>
   </w:num>
-  <w:num w:numId="6" w16cid:durableId="378436933">
-    <w:abstractNumId w:val="5"/>
-  </w:num>
-  <w:num w:numId="7" w16cid:durableId="548615019">
-    <w:abstractNumId w:val="2"/>
-  </w:num>
-  <w:num w:numId="8" w16cid:durableId="1600989564">
-    <w:abstractNumId w:val="4"/>
-  </w:num>
-  <w:num w:numId="9" w16cid:durableId="671907204">
-    <w:abstractNumId w:val="8"/>
-  </w:num>
-  <w:num w:numId="10" w16cid:durableId="300232729">
-    <w:abstractNumId w:val="10"/>
-  </w:num>
   <w:num w:numId="11" w16cid:durableId="43262310">
-    <w:abstractNumId w:val="6"/>
+    <w:abstractNumId w:val="7"/>
   </w:num>
   <w:num w:numId="12" w16cid:durableId="545147792">
     <w:abstractNumId w:val="0"/>
   </w:num>
   <w:num w:numId="13" w16cid:durableId="1229151845">
-    <w:abstractNumId w:val="14"/>
+    <w:abstractNumId w:val="16"/>
   </w:num>
   <w:num w:numId="14" w16cid:durableId="32271923">
-    <w:abstractNumId w:val="13"/>
+    <w:abstractNumId w:val="15"/>
   </w:num>
   <w:num w:numId="15" w16cid:durableId="674041283">
-    <w:abstractNumId w:val="3"/>
+    <w:abstractNumId w:val="4"/>
+  </w:num>
+  <w:num w:numId="16" w16cid:durableId="744036467">
+    <w:abstractNumId w:val="10"/>
+  </w:num>
+  <w:num w:numId="17" w16cid:durableId="1472208317">
+    <w:abstractNumId w:val="1"/>
   </w:num>
 </w:numbering>
 </file>

</xml_diff>

<commit_message>
sounds - main menu - sound manager - credit animation
</commit_message>
<xml_diff>
--- a/1-Documents/FeatureDescription.docx
+++ b/1-Documents/FeatureDescription.docx
@@ -136,12 +136,14 @@
         </w:numPr>
         <w:rPr>
           <w:rFonts w:ascii="Arial" w:hAnsi="Arial" w:cs="Arial"/>
+          <w:color w:val="70AD47" w:themeColor="accent6"/>
         </w:rPr>
       </w:pPr>
       <w:proofErr w:type="spellStart"/>
       <w:r>
         <w:rPr>
           <w:rFonts w:ascii="Arial" w:hAnsi="Arial" w:cs="Arial"/>
+          <w:color w:val="70AD47" w:themeColor="accent6"/>
         </w:rPr>
         <w:t>Animations</w:t>
       </w:r>
@@ -463,26 +465,6 @@
     </w:p>
     <w:p>
       <w:pPr>
-        <w:pStyle w:val="Listenabsatz"/>
-        <w:numPr>
-          <w:ilvl w:val="0"/>
-          <w:numId w:val="3"/>
-        </w:numPr>
-        <w:rPr>
-          <w:rFonts w:ascii="Arial" w:hAnsi="Arial" w:cs="Arial"/>
-        </w:rPr>
-      </w:pPr>
-      <w:proofErr w:type="spellStart"/>
-      <w:r>
-        <w:rPr>
-          <w:rFonts w:ascii="Arial" w:hAnsi="Arial" w:cs="Arial"/>
-        </w:rPr>
-        <w:t>Fishbait</w:t>
-      </w:r>
-      <w:proofErr w:type="spellEnd"/>
-    </w:p>
-    <w:p>
-      <w:pPr>
         <w:rPr>
           <w:rFonts w:ascii="Arial" w:hAnsi="Arial" w:cs="Arial"/>
           <w:b/>
@@ -543,11 +525,13 @@
         </w:numPr>
         <w:rPr>
           <w:rFonts w:ascii="Arial" w:hAnsi="Arial" w:cs="Arial"/>
-        </w:rPr>
-      </w:pPr>
-      <w:r>
-        <w:rPr>
-          <w:rFonts w:ascii="Arial" w:hAnsi="Arial" w:cs="Arial"/>
+          <w:color w:val="70AD47" w:themeColor="accent6"/>
+        </w:rPr>
+      </w:pPr>
+      <w:r>
+        <w:rPr>
+          <w:rFonts w:ascii="Arial" w:hAnsi="Arial" w:cs="Arial"/>
+          <w:color w:val="70AD47" w:themeColor="accent6"/>
         </w:rPr>
         <w:t>Objects (</w:t>
       </w:r>
@@ -555,6 +539,7 @@
       <w:r>
         <w:rPr>
           <w:rFonts w:ascii="Arial" w:hAnsi="Arial" w:cs="Arial"/>
+          <w:color w:val="70AD47" w:themeColor="accent6"/>
         </w:rPr>
         <w:t>weight</w:t>
       </w:r>
@@ -562,6 +547,7 @@
       <w:r>
         <w:rPr>
           <w:rFonts w:ascii="Arial" w:hAnsi="Arial" w:cs="Arial"/>
+          <w:color w:val="70AD47" w:themeColor="accent6"/>
         </w:rPr>
         <w:t xml:space="preserve">, </w:t>
       </w:r>
@@ -569,6 +555,7 @@
       <w:r>
         <w:rPr>
           <w:rFonts w:ascii="Arial" w:hAnsi="Arial" w:cs="Arial"/>
+          <w:color w:val="70AD47" w:themeColor="accent6"/>
         </w:rPr>
         <w:t>sinkingSpeed</w:t>
       </w:r>
@@ -576,6 +563,7 @@
       <w:r>
         <w:rPr>
           <w:rFonts w:ascii="Arial" w:hAnsi="Arial" w:cs="Arial"/>
+          <w:color w:val="70AD47" w:themeColor="accent6"/>
         </w:rPr>
         <w:t>, …)</w:t>
       </w:r>
@@ -1590,7 +1578,6 @@
           <w:b/>
           <w:bCs/>
         </w:rPr>
-        <w:lastRenderedPageBreak/>
         <w:t>Enemy Timeline</w:t>
       </w:r>
     </w:p>
@@ -1623,6 +1610,7 @@
               <w:rPr>
                 <w:rFonts w:ascii="Arial" w:hAnsi="Arial" w:cs="Arial"/>
               </w:rPr>
+              <w:lastRenderedPageBreak/>
               <w:t>Depth</w:t>
             </w:r>
           </w:p>
@@ -2771,7 +2759,6 @@
           <w:color w:val="70AD47" w:themeColor="accent6"/>
           <w:lang w:val="en-US"/>
         </w:rPr>
-        <w:lastRenderedPageBreak/>
         <w:t>S</w:t>
       </w:r>
       <w:r>
@@ -2822,6 +2809,7 @@
           <w:color w:val="70AD47" w:themeColor="accent6"/>
           <w:lang w:val="en-US"/>
         </w:rPr>
+        <w:lastRenderedPageBreak/>
         <w:t>Volumetric lighting</w:t>
       </w:r>
     </w:p>
@@ -3039,15 +3027,17 @@
         </w:numPr>
         <w:rPr>
           <w:rFonts w:ascii="Arial" w:hAnsi="Arial" w:cs="Arial"/>
-          <w:lang w:val="en-US"/>
-        </w:rPr>
-      </w:pPr>
-      <w:r>
-        <w:rPr>
-          <w:rFonts w:ascii="Arial" w:hAnsi="Arial" w:cs="Arial"/>
-          <w:lang w:val="en-US"/>
-        </w:rPr>
-        <w:t>Idel</w:t>
+          <w:color w:val="70AD47" w:themeColor="accent6"/>
+          <w:lang w:val="en-US"/>
+        </w:rPr>
+      </w:pPr>
+      <w:r>
+        <w:rPr>
+          <w:rFonts w:ascii="Arial" w:hAnsi="Arial" w:cs="Arial"/>
+          <w:color w:val="70AD47" w:themeColor="accent6"/>
+          <w:lang w:val="en-US"/>
+        </w:rPr>
+        <w:t>Shoot Spike</w:t>
       </w:r>
     </w:p>
     <w:p>
@@ -3059,15 +3049,17 @@
         </w:numPr>
         <w:rPr>
           <w:rFonts w:ascii="Arial" w:hAnsi="Arial" w:cs="Arial"/>
-          <w:lang w:val="en-US"/>
-        </w:rPr>
-      </w:pPr>
-      <w:r>
-        <w:rPr>
-          <w:rFonts w:ascii="Arial" w:hAnsi="Arial" w:cs="Arial"/>
-          <w:lang w:val="en-US"/>
-        </w:rPr>
-        <w:t>Shoot Spike</w:t>
+          <w:color w:val="70AD47" w:themeColor="accent6"/>
+          <w:lang w:val="en-US"/>
+        </w:rPr>
+      </w:pPr>
+      <w:r>
+        <w:rPr>
+          <w:rFonts w:ascii="Arial" w:hAnsi="Arial" w:cs="Arial"/>
+          <w:color w:val="70AD47" w:themeColor="accent6"/>
+          <w:lang w:val="en-US"/>
+        </w:rPr>
+        <w:t>Hit Spike</w:t>
       </w:r>
     </w:p>
     <w:p>
@@ -3079,15 +3071,17 @@
         </w:numPr>
         <w:rPr>
           <w:rFonts w:ascii="Arial" w:hAnsi="Arial" w:cs="Arial"/>
-          <w:lang w:val="en-US"/>
-        </w:rPr>
-      </w:pPr>
-      <w:r>
-        <w:rPr>
-          <w:rFonts w:ascii="Arial" w:hAnsi="Arial" w:cs="Arial"/>
-          <w:lang w:val="en-US"/>
-        </w:rPr>
-        <w:t>Hit Spike</w:t>
+          <w:color w:val="70AD47" w:themeColor="accent6"/>
+          <w:lang w:val="en-US"/>
+        </w:rPr>
+      </w:pPr>
+      <w:r>
+        <w:rPr>
+          <w:rFonts w:ascii="Arial" w:hAnsi="Arial" w:cs="Arial"/>
+          <w:color w:val="70AD47" w:themeColor="accent6"/>
+          <w:lang w:val="en-US"/>
+        </w:rPr>
+        <w:t>Pull</w:t>
       </w:r>
     </w:p>
     <w:p>
@@ -3099,15 +3093,37 @@
         </w:numPr>
         <w:rPr>
           <w:rFonts w:ascii="Arial" w:hAnsi="Arial" w:cs="Arial"/>
-          <w:lang w:val="en-US"/>
-        </w:rPr>
-      </w:pPr>
-      <w:r>
-        <w:rPr>
-          <w:rFonts w:ascii="Arial" w:hAnsi="Arial" w:cs="Arial"/>
-          <w:lang w:val="en-US"/>
-        </w:rPr>
-        <w:t>Pull</w:t>
+          <w:color w:val="70AD47" w:themeColor="accent6"/>
+          <w:lang w:val="en-US"/>
+        </w:rPr>
+      </w:pPr>
+      <w:r>
+        <w:rPr>
+          <w:rFonts w:ascii="Arial" w:hAnsi="Arial" w:cs="Arial"/>
+          <w:color w:val="70AD47" w:themeColor="accent6"/>
+          <w:lang w:val="en-US"/>
+        </w:rPr>
+        <w:t>Push</w:t>
+      </w:r>
+    </w:p>
+    <w:p>
+      <w:pPr>
+        <w:pStyle w:val="Listenabsatz"/>
+        <w:numPr>
+          <w:ilvl w:val="0"/>
+          <w:numId w:val="17"/>
+        </w:numPr>
+        <w:rPr>
+          <w:rFonts w:ascii="Arial" w:hAnsi="Arial" w:cs="Arial"/>
+          <w:lang w:val="en-US"/>
+        </w:rPr>
+      </w:pPr>
+      <w:r>
+        <w:rPr>
+          <w:rFonts w:ascii="Arial" w:hAnsi="Arial" w:cs="Arial"/>
+          <w:lang w:val="en-US"/>
+        </w:rPr>
+        <w:t>Enemy Attacks</w:t>
       </w:r>
     </w:p>
     <w:p>
@@ -3119,15 +3135,65 @@
         </w:numPr>
         <w:rPr>
           <w:rFonts w:ascii="Arial" w:hAnsi="Arial" w:cs="Arial"/>
-          <w:lang w:val="en-US"/>
-        </w:rPr>
-      </w:pPr>
-      <w:r>
-        <w:rPr>
-          <w:rFonts w:ascii="Arial" w:hAnsi="Arial" w:cs="Arial"/>
-          <w:lang w:val="en-US"/>
-        </w:rPr>
-        <w:t>Push</w:t>
+          <w:color w:val="70AD47" w:themeColor="accent6"/>
+          <w:lang w:val="en-US"/>
+        </w:rPr>
+      </w:pPr>
+      <w:proofErr w:type="spellStart"/>
+      <w:r>
+        <w:rPr>
+          <w:rFonts w:ascii="Arial" w:hAnsi="Arial" w:cs="Arial"/>
+          <w:color w:val="70AD47" w:themeColor="accent6"/>
+          <w:lang w:val="en-US"/>
+        </w:rPr>
+        <w:t>harpoonShoot</w:t>
+      </w:r>
+      <w:proofErr w:type="spellEnd"/>
+    </w:p>
+    <w:p>
+      <w:pPr>
+        <w:pStyle w:val="Listenabsatz"/>
+        <w:numPr>
+          <w:ilvl w:val="1"/>
+          <w:numId w:val="17"/>
+        </w:numPr>
+        <w:rPr>
+          <w:rFonts w:ascii="Arial" w:hAnsi="Arial" w:cs="Arial"/>
+          <w:color w:val="70AD47" w:themeColor="accent6"/>
+          <w:lang w:val="en-US"/>
+        </w:rPr>
+      </w:pPr>
+      <w:proofErr w:type="spellStart"/>
+      <w:r>
+        <w:rPr>
+          <w:rFonts w:ascii="Arial" w:hAnsi="Arial" w:cs="Arial"/>
+          <w:color w:val="70AD47" w:themeColor="accent6"/>
+          <w:lang w:val="en-US"/>
+        </w:rPr>
+        <w:t>MillieShoot</w:t>
+      </w:r>
+      <w:proofErr w:type="spellEnd"/>
+    </w:p>
+    <w:p>
+      <w:pPr>
+        <w:pStyle w:val="Listenabsatz"/>
+        <w:numPr>
+          <w:ilvl w:val="1"/>
+          <w:numId w:val="17"/>
+        </w:numPr>
+        <w:rPr>
+          <w:rFonts w:ascii="Arial" w:hAnsi="Arial" w:cs="Arial"/>
+          <w:color w:val="70AD47" w:themeColor="accent6"/>
+          <w:lang w:val="en-US"/>
+        </w:rPr>
+      </w:pPr>
+      <w:r>
+        <w:rPr>
+          <w:rFonts w:ascii="Arial" w:hAnsi="Arial" w:cs="Arial"/>
+          <w:color w:val="70AD47" w:themeColor="accent6"/>
+          <w:lang w:val="en-US"/>
+        </w:rPr>
+        <w:t>Explosion</w:t>
       </w:r>
     </w:p>
     <w:p>
@@ -3147,7 +3213,7 @@
           <w:rFonts w:ascii="Arial" w:hAnsi="Arial" w:cs="Arial"/>
           <w:lang w:val="en-US"/>
         </w:rPr>
-        <w:t>Enemy</w:t>
+        <w:t>Environment</w:t>
       </w:r>
     </w:p>
     <w:p>
@@ -3167,174 +3233,6 @@
           <w:rFonts w:ascii="Arial" w:hAnsi="Arial" w:cs="Arial"/>
           <w:lang w:val="en-US"/>
         </w:rPr>
-        <w:t>Idel</w:t>
-      </w:r>
-    </w:p>
-    <w:p>
-      <w:pPr>
-        <w:pStyle w:val="Listenabsatz"/>
-        <w:numPr>
-          <w:ilvl w:val="0"/>
-          <w:numId w:val="17"/>
-        </w:numPr>
-        <w:rPr>
-          <w:rFonts w:ascii="Arial" w:hAnsi="Arial" w:cs="Arial"/>
-          <w:lang w:val="en-US"/>
-        </w:rPr>
-      </w:pPr>
-      <w:r>
-        <w:rPr>
-          <w:rFonts w:ascii="Arial" w:hAnsi="Arial" w:cs="Arial"/>
-          <w:lang w:val="en-US"/>
-        </w:rPr>
-        <w:t>Enemy Attacks</w:t>
-      </w:r>
-    </w:p>
-    <w:p>
-      <w:pPr>
-        <w:pStyle w:val="Listenabsatz"/>
-        <w:numPr>
-          <w:ilvl w:val="1"/>
-          <w:numId w:val="17"/>
-        </w:numPr>
-        <w:rPr>
-          <w:rFonts w:ascii="Arial" w:hAnsi="Arial" w:cs="Arial"/>
-          <w:lang w:val="en-US"/>
-        </w:rPr>
-      </w:pPr>
-      <w:proofErr w:type="spellStart"/>
-      <w:r>
-        <w:rPr>
-          <w:rFonts w:ascii="Arial" w:hAnsi="Arial" w:cs="Arial"/>
-          <w:lang w:val="en-US"/>
-        </w:rPr>
-        <w:t>harpoonShoot</w:t>
-      </w:r>
-      <w:proofErr w:type="spellEnd"/>
-    </w:p>
-    <w:p>
-      <w:pPr>
-        <w:pStyle w:val="Listenabsatz"/>
-        <w:numPr>
-          <w:ilvl w:val="1"/>
-          <w:numId w:val="17"/>
-        </w:numPr>
-        <w:rPr>
-          <w:rFonts w:ascii="Arial" w:hAnsi="Arial" w:cs="Arial"/>
-          <w:lang w:val="en-US"/>
-        </w:rPr>
-      </w:pPr>
-      <w:proofErr w:type="spellStart"/>
-      <w:r>
-        <w:rPr>
-          <w:rFonts w:ascii="Arial" w:hAnsi="Arial" w:cs="Arial"/>
-          <w:lang w:val="en-US"/>
-        </w:rPr>
-        <w:t>harpoonIdel</w:t>
-      </w:r>
-      <w:proofErr w:type="spellEnd"/>
-    </w:p>
-    <w:p>
-      <w:pPr>
-        <w:pStyle w:val="Listenabsatz"/>
-        <w:numPr>
-          <w:ilvl w:val="1"/>
-          <w:numId w:val="17"/>
-        </w:numPr>
-        <w:rPr>
-          <w:rFonts w:ascii="Arial" w:hAnsi="Arial" w:cs="Arial"/>
-          <w:lang w:val="en-US"/>
-        </w:rPr>
-      </w:pPr>
-      <w:proofErr w:type="spellStart"/>
-      <w:r>
-        <w:rPr>
-          <w:rFonts w:ascii="Arial" w:hAnsi="Arial" w:cs="Arial"/>
-          <w:lang w:val="en-US"/>
-        </w:rPr>
-        <w:t>MillieShoot</w:t>
-      </w:r>
-      <w:proofErr w:type="spellEnd"/>
-    </w:p>
-    <w:p>
-      <w:pPr>
-        <w:pStyle w:val="Listenabsatz"/>
-        <w:numPr>
-          <w:ilvl w:val="1"/>
-          <w:numId w:val="17"/>
-        </w:numPr>
-        <w:rPr>
-          <w:rFonts w:ascii="Arial" w:hAnsi="Arial" w:cs="Arial"/>
-          <w:lang w:val="en-US"/>
-        </w:rPr>
-      </w:pPr>
-      <w:proofErr w:type="spellStart"/>
-      <w:r>
-        <w:rPr>
-          <w:rFonts w:ascii="Arial" w:hAnsi="Arial" w:cs="Arial"/>
-          <w:lang w:val="en-US"/>
-        </w:rPr>
-        <w:t>MissileIdel</w:t>
-      </w:r>
-      <w:proofErr w:type="spellEnd"/>
-    </w:p>
-    <w:p>
-      <w:pPr>
-        <w:pStyle w:val="Listenabsatz"/>
-        <w:numPr>
-          <w:ilvl w:val="1"/>
-          <w:numId w:val="17"/>
-        </w:numPr>
-        <w:rPr>
-          <w:rFonts w:ascii="Arial" w:hAnsi="Arial" w:cs="Arial"/>
-          <w:lang w:val="en-US"/>
-        </w:rPr>
-      </w:pPr>
-      <w:r>
-        <w:rPr>
-          <w:rFonts w:ascii="Arial" w:hAnsi="Arial" w:cs="Arial"/>
-          <w:lang w:val="en-US"/>
-        </w:rPr>
-        <w:t>Explosion</w:t>
-      </w:r>
-    </w:p>
-    <w:p>
-      <w:pPr>
-        <w:pStyle w:val="Listenabsatz"/>
-        <w:numPr>
-          <w:ilvl w:val="0"/>
-          <w:numId w:val="17"/>
-        </w:numPr>
-        <w:rPr>
-          <w:rFonts w:ascii="Arial" w:hAnsi="Arial" w:cs="Arial"/>
-          <w:lang w:val="en-US"/>
-        </w:rPr>
-      </w:pPr>
-      <w:r>
-        <w:rPr>
-          <w:rFonts w:ascii="Arial" w:hAnsi="Arial" w:cs="Arial"/>
-          <w:lang w:val="en-US"/>
-        </w:rPr>
-        <w:t>Environment</w:t>
-      </w:r>
-    </w:p>
-    <w:p>
-      <w:pPr>
-        <w:pStyle w:val="Listenabsatz"/>
-        <w:numPr>
-          <w:ilvl w:val="1"/>
-          <w:numId w:val="17"/>
-        </w:numPr>
-        <w:rPr>
-          <w:rFonts w:ascii="Arial" w:hAnsi="Arial" w:cs="Arial"/>
-          <w:lang w:val="en-US"/>
-        </w:rPr>
-      </w:pPr>
-      <w:r>
-        <w:rPr>
-          <w:rFonts w:ascii="Arial" w:hAnsi="Arial" w:cs="Arial"/>
-          <w:lang w:val="en-US"/>
-        </w:rPr>
         <w:t xml:space="preserve">Underwater ambient sounds </w:t>
       </w:r>
     </w:p>
@@ -3347,6 +3245,7 @@
         </w:numPr>
         <w:rPr>
           <w:rFonts w:ascii="Arial" w:hAnsi="Arial" w:cs="Arial"/>
+          <w:color w:val="70AD47" w:themeColor="accent6"/>
           <w:lang w:val="en-US"/>
         </w:rPr>
       </w:pPr>
@@ -3354,6 +3253,7 @@
       <w:r>
         <w:rPr>
           <w:rFonts w:ascii="Arial" w:hAnsi="Arial" w:cs="Arial"/>
+          <w:color w:val="70AD47" w:themeColor="accent6"/>
           <w:lang w:val="en-US"/>
         </w:rPr>
         <w:t>Bubbels</w:t>
@@ -3369,12 +3269,14 @@
         </w:numPr>
         <w:rPr>
           <w:rFonts w:ascii="Arial" w:hAnsi="Arial" w:cs="Arial"/>
-          <w:lang w:val="en-US"/>
-        </w:rPr>
-      </w:pPr>
-      <w:r>
-        <w:rPr>
-          <w:rFonts w:ascii="Arial" w:hAnsi="Arial" w:cs="Arial"/>
+          <w:color w:val="70AD47" w:themeColor="accent6"/>
+          <w:lang w:val="en-US"/>
+        </w:rPr>
+      </w:pPr>
+      <w:r>
+        <w:rPr>
+          <w:rFonts w:ascii="Arial" w:hAnsi="Arial" w:cs="Arial"/>
+          <w:color w:val="70AD47" w:themeColor="accent6"/>
           <w:lang w:val="en-US"/>
         </w:rPr>
         <w:t xml:space="preserve">Random water sounds </w:t>
@@ -3384,12 +3286,440 @@
       <w:r>
         <w:rPr>
           <w:rFonts w:ascii="Arial" w:hAnsi="Arial" w:cs="Arial"/>
+          <w:color w:val="70AD47" w:themeColor="accent6"/>
           <w:lang w:val="en-US"/>
         </w:rPr>
         <w:t>dunno</w:t>
       </w:r>
       <w:proofErr w:type="spellEnd"/>
       <w:proofErr w:type="gramEnd"/>
+    </w:p>
+    <w:p>
+      <w:pPr>
+        <w:rPr>
+          <w:rFonts w:ascii="Arial" w:hAnsi="Arial" w:cs="Arial"/>
+          <w:lang w:val="en-US"/>
+        </w:rPr>
+      </w:pPr>
+      <w:r>
+        <w:rPr>
+          <w:rFonts w:ascii="Arial" w:hAnsi="Arial" w:cs="Arial"/>
+          <w:lang w:val="en-US"/>
+        </w:rPr>
+        <w:t>Grab animation fix</w:t>
+      </w:r>
+    </w:p>
+    <w:p>
+      <w:pPr>
+        <w:rPr>
+          <w:rFonts w:ascii="Arial" w:hAnsi="Arial" w:cs="Arial"/>
+          <w:lang w:val="en-US"/>
+        </w:rPr>
+      </w:pPr>
+      <w:r>
+        <w:rPr>
+          <w:rFonts w:ascii="Arial" w:hAnsi="Arial" w:cs="Arial"/>
+          <w:lang w:val="en-US"/>
+        </w:rPr>
+        <w:t xml:space="preserve">Fix grab </w:t>
+      </w:r>
+      <w:r>
+        <w:rPr>
+          <w:rFonts w:ascii="Arial" w:hAnsi="Arial" w:cs="Arial"/>
+          <w:lang w:val="en-US"/>
+        </w:rPr>
+        <w:t>enemy -&gt; spike collision only objects and default and attack</w:t>
+      </w:r>
+    </w:p>
+    <w:p>
+      <w:pPr>
+        <w:rPr>
+          <w:rFonts w:ascii="Arial" w:hAnsi="Arial" w:cs="Arial"/>
+          <w:lang w:val="en-US"/>
+        </w:rPr>
+      </w:pPr>
+      <w:proofErr w:type="spellStart"/>
+      <w:r>
+        <w:rPr>
+          <w:rFonts w:ascii="Arial" w:hAnsi="Arial" w:cs="Arial"/>
+          <w:lang w:val="en-US"/>
+        </w:rPr>
+        <w:t>isPlayerAttached</w:t>
+      </w:r>
+      <w:proofErr w:type="spellEnd"/>
+      <w:r>
+        <w:rPr>
+          <w:rFonts w:ascii="Arial" w:hAnsi="Arial" w:cs="Arial"/>
+          <w:lang w:val="en-US"/>
+        </w:rPr>
+        <w:t xml:space="preserve"> auf </w:t>
+      </w:r>
+      <w:proofErr w:type="spellStart"/>
+      <w:r>
+        <w:rPr>
+          <w:rFonts w:ascii="Arial" w:hAnsi="Arial" w:cs="Arial"/>
+          <w:lang w:val="en-US"/>
+        </w:rPr>
+        <w:t>Gameobject</w:t>
+      </w:r>
+      <w:proofErr w:type="spellEnd"/>
+      <w:r>
+        <w:rPr>
+          <w:rFonts w:ascii="Arial" w:hAnsi="Arial" w:cs="Arial"/>
+          <w:lang w:val="en-US"/>
+        </w:rPr>
+        <w:t xml:space="preserve"> (for dissolving and tutorial)</w:t>
+      </w:r>
+    </w:p>
+    <w:p>
+      <w:pPr>
+        <w:rPr>
+          <w:rFonts w:ascii="Arial" w:hAnsi="Arial" w:cs="Arial"/>
+          <w:lang w:val="en-US"/>
+        </w:rPr>
+      </w:pPr>
+      <w:r>
+        <w:rPr>
+          <w:rFonts w:ascii="Arial" w:hAnsi="Arial" w:cs="Arial"/>
+          <w:lang w:val="en-US"/>
+        </w:rPr>
+        <w:t xml:space="preserve">detach if: hit from bomb, missile, hook or </w:t>
+      </w:r>
+      <w:proofErr w:type="gramStart"/>
+      <w:r>
+        <w:rPr>
+          <w:rFonts w:ascii="Arial" w:hAnsi="Arial" w:cs="Arial"/>
+          <w:lang w:val="en-US"/>
+        </w:rPr>
+        <w:t>harpoon</w:t>
+      </w:r>
+      <w:proofErr w:type="gramEnd"/>
+    </w:p>
+    <w:p>
+      <w:pPr>
+        <w:rPr>
+          <w:rFonts w:ascii="Arial" w:hAnsi="Arial" w:cs="Arial"/>
+          <w:lang w:val="en-US"/>
+        </w:rPr>
+      </w:pPr>
+      <w:r>
+        <w:rPr>
+          <w:rFonts w:ascii="Arial" w:hAnsi="Arial" w:cs="Arial"/>
+          <w:lang w:val="en-US"/>
+        </w:rPr>
+        <w:t>balance game heights</w:t>
+      </w:r>
+    </w:p>
+    <w:p>
+      <w:pPr>
+        <w:rPr>
+          <w:rFonts w:ascii="Arial" w:hAnsi="Arial" w:cs="Arial"/>
+          <w:lang w:val="en-US"/>
+        </w:rPr>
+      </w:pPr>
+      <w:r>
+        <w:rPr>
+          <w:rFonts w:ascii="Arial" w:hAnsi="Arial" w:cs="Arial"/>
+          <w:lang w:val="en-US"/>
+        </w:rPr>
+        <w:t>Implement Sounds</w:t>
+      </w:r>
+    </w:p>
+    <w:p>
+      <w:pPr>
+        <w:pStyle w:val="Listenabsatz"/>
+        <w:numPr>
+          <w:ilvl w:val="0"/>
+          <w:numId w:val="18"/>
+        </w:numPr>
+        <w:rPr>
+          <w:rFonts w:ascii="Arial" w:hAnsi="Arial" w:cs="Arial"/>
+          <w:lang w:val="en-US"/>
+        </w:rPr>
+      </w:pPr>
+      <w:r>
+        <w:rPr>
+          <w:rFonts w:ascii="Arial" w:hAnsi="Arial" w:cs="Arial"/>
+          <w:lang w:val="en-US"/>
+        </w:rPr>
+        <w:t>Player</w:t>
+      </w:r>
+    </w:p>
+    <w:p>
+      <w:pPr>
+        <w:pStyle w:val="Listenabsatz"/>
+        <w:numPr>
+          <w:ilvl w:val="1"/>
+          <w:numId w:val="18"/>
+        </w:numPr>
+        <w:rPr>
+          <w:rFonts w:ascii="Arial" w:hAnsi="Arial" w:cs="Arial"/>
+          <w:lang w:val="en-US"/>
+        </w:rPr>
+      </w:pPr>
+      <w:r>
+        <w:rPr>
+          <w:rFonts w:ascii="Arial" w:hAnsi="Arial" w:cs="Arial"/>
+          <w:lang w:val="en-US"/>
+        </w:rPr>
+        <w:t>Shoot Spike</w:t>
+      </w:r>
+    </w:p>
+    <w:p>
+      <w:pPr>
+        <w:pStyle w:val="Listenabsatz"/>
+        <w:numPr>
+          <w:ilvl w:val="1"/>
+          <w:numId w:val="18"/>
+        </w:numPr>
+        <w:rPr>
+          <w:rFonts w:ascii="Arial" w:hAnsi="Arial" w:cs="Arial"/>
+          <w:lang w:val="en-US"/>
+        </w:rPr>
+      </w:pPr>
+      <w:r>
+        <w:rPr>
+          <w:rFonts w:ascii="Arial" w:hAnsi="Arial" w:cs="Arial"/>
+          <w:lang w:val="en-US"/>
+        </w:rPr>
+        <w:t>Hit Spike</w:t>
+      </w:r>
+    </w:p>
+    <w:p>
+      <w:pPr>
+        <w:pStyle w:val="Listenabsatz"/>
+        <w:numPr>
+          <w:ilvl w:val="1"/>
+          <w:numId w:val="18"/>
+        </w:numPr>
+        <w:rPr>
+          <w:rFonts w:ascii="Arial" w:hAnsi="Arial" w:cs="Arial"/>
+          <w:lang w:val="en-US"/>
+        </w:rPr>
+      </w:pPr>
+      <w:r>
+        <w:rPr>
+          <w:rFonts w:ascii="Arial" w:hAnsi="Arial" w:cs="Arial"/>
+          <w:lang w:val="en-US"/>
+        </w:rPr>
+        <w:t>Pull</w:t>
+      </w:r>
+    </w:p>
+    <w:p>
+      <w:pPr>
+        <w:pStyle w:val="Listenabsatz"/>
+        <w:numPr>
+          <w:ilvl w:val="1"/>
+          <w:numId w:val="18"/>
+        </w:numPr>
+        <w:rPr>
+          <w:rFonts w:ascii="Arial" w:hAnsi="Arial" w:cs="Arial"/>
+          <w:lang w:val="en-US"/>
+        </w:rPr>
+      </w:pPr>
+      <w:r>
+        <w:rPr>
+          <w:rFonts w:ascii="Arial" w:hAnsi="Arial" w:cs="Arial"/>
+          <w:lang w:val="en-US"/>
+        </w:rPr>
+        <w:t>Push</w:t>
+      </w:r>
+    </w:p>
+    <w:p>
+      <w:pPr>
+        <w:pStyle w:val="Listenabsatz"/>
+        <w:numPr>
+          <w:ilvl w:val="0"/>
+          <w:numId w:val="18"/>
+        </w:numPr>
+        <w:rPr>
+          <w:rFonts w:ascii="Arial" w:hAnsi="Arial" w:cs="Arial"/>
+          <w:lang w:val="en-US"/>
+        </w:rPr>
+      </w:pPr>
+      <w:r>
+        <w:rPr>
+          <w:rFonts w:ascii="Arial" w:hAnsi="Arial" w:cs="Arial"/>
+          <w:lang w:val="en-US"/>
+        </w:rPr>
+        <w:t>Enemy Attacks</w:t>
+      </w:r>
+    </w:p>
+    <w:p>
+      <w:pPr>
+        <w:pStyle w:val="Listenabsatz"/>
+        <w:numPr>
+          <w:ilvl w:val="1"/>
+          <w:numId w:val="18"/>
+        </w:numPr>
+        <w:rPr>
+          <w:rFonts w:ascii="Arial" w:hAnsi="Arial" w:cs="Arial"/>
+          <w:color w:val="70AD47" w:themeColor="accent6"/>
+          <w:lang w:val="en-US"/>
+        </w:rPr>
+      </w:pPr>
+      <w:proofErr w:type="spellStart"/>
+      <w:r>
+        <w:rPr>
+          <w:rFonts w:ascii="Arial" w:hAnsi="Arial" w:cs="Arial"/>
+          <w:color w:val="70AD47" w:themeColor="accent6"/>
+          <w:lang w:val="en-US"/>
+        </w:rPr>
+        <w:t>harpoonShoot</w:t>
+      </w:r>
+      <w:proofErr w:type="spellEnd"/>
+    </w:p>
+    <w:p>
+      <w:pPr>
+        <w:pStyle w:val="Listenabsatz"/>
+        <w:numPr>
+          <w:ilvl w:val="1"/>
+          <w:numId w:val="18"/>
+        </w:numPr>
+        <w:rPr>
+          <w:rFonts w:ascii="Arial" w:hAnsi="Arial" w:cs="Arial"/>
+          <w:color w:val="70AD47" w:themeColor="accent6"/>
+          <w:lang w:val="en-US"/>
+        </w:rPr>
+      </w:pPr>
+      <w:proofErr w:type="spellStart"/>
+      <w:r>
+        <w:rPr>
+          <w:rFonts w:ascii="Arial" w:hAnsi="Arial" w:cs="Arial"/>
+          <w:color w:val="70AD47" w:themeColor="accent6"/>
+          <w:lang w:val="en-US"/>
+        </w:rPr>
+        <w:t>MillieShoot</w:t>
+      </w:r>
+      <w:proofErr w:type="spellEnd"/>
+    </w:p>
+    <w:p>
+      <w:pPr>
+        <w:pStyle w:val="Listenabsatz"/>
+        <w:numPr>
+          <w:ilvl w:val="1"/>
+          <w:numId w:val="18"/>
+        </w:numPr>
+        <w:rPr>
+          <w:rFonts w:ascii="Arial" w:hAnsi="Arial" w:cs="Arial"/>
+          <w:color w:val="70AD47" w:themeColor="accent6"/>
+          <w:lang w:val="en-US"/>
+        </w:rPr>
+      </w:pPr>
+      <w:r>
+        <w:rPr>
+          <w:rFonts w:ascii="Arial" w:hAnsi="Arial" w:cs="Arial"/>
+          <w:color w:val="70AD47" w:themeColor="accent6"/>
+          <w:lang w:val="en-US"/>
+        </w:rPr>
+        <w:t>Explosion</w:t>
+      </w:r>
+    </w:p>
+    <w:p>
+      <w:pPr>
+        <w:pStyle w:val="Listenabsatz"/>
+        <w:numPr>
+          <w:ilvl w:val="0"/>
+          <w:numId w:val="18"/>
+        </w:numPr>
+        <w:rPr>
+          <w:rFonts w:ascii="Arial" w:hAnsi="Arial" w:cs="Arial"/>
+          <w:lang w:val="en-US"/>
+        </w:rPr>
+      </w:pPr>
+      <w:r>
+        <w:rPr>
+          <w:rFonts w:ascii="Arial" w:hAnsi="Arial" w:cs="Arial"/>
+          <w:lang w:val="en-US"/>
+        </w:rPr>
+        <w:t>Environment</w:t>
+      </w:r>
+    </w:p>
+    <w:p>
+      <w:pPr>
+        <w:pStyle w:val="Listenabsatz"/>
+        <w:numPr>
+          <w:ilvl w:val="1"/>
+          <w:numId w:val="18"/>
+        </w:numPr>
+        <w:rPr>
+          <w:rFonts w:ascii="Arial" w:hAnsi="Arial" w:cs="Arial"/>
+          <w:lang w:val="en-US"/>
+        </w:rPr>
+      </w:pPr>
+      <w:r>
+        <w:rPr>
+          <w:rFonts w:ascii="Arial" w:hAnsi="Arial" w:cs="Arial"/>
+          <w:lang w:val="en-US"/>
+        </w:rPr>
+        <w:t xml:space="preserve">Underwater ambient sounds </w:t>
+      </w:r>
+    </w:p>
+    <w:p>
+      <w:pPr>
+        <w:pStyle w:val="Listenabsatz"/>
+        <w:numPr>
+          <w:ilvl w:val="2"/>
+          <w:numId w:val="18"/>
+        </w:numPr>
+        <w:rPr>
+          <w:rFonts w:ascii="Arial" w:hAnsi="Arial" w:cs="Arial"/>
+          <w:color w:val="70AD47" w:themeColor="accent6"/>
+          <w:lang w:val="en-US"/>
+        </w:rPr>
+      </w:pPr>
+      <w:proofErr w:type="spellStart"/>
+      <w:r>
+        <w:rPr>
+          <w:rFonts w:ascii="Arial" w:hAnsi="Arial" w:cs="Arial"/>
+          <w:color w:val="70AD47" w:themeColor="accent6"/>
+          <w:lang w:val="en-US"/>
+        </w:rPr>
+        <w:t>Bubbels</w:t>
+      </w:r>
+      <w:proofErr w:type="spellEnd"/>
+    </w:p>
+    <w:p>
+      <w:pPr>
+        <w:pStyle w:val="Listenabsatz"/>
+        <w:numPr>
+          <w:ilvl w:val="2"/>
+          <w:numId w:val="18"/>
+        </w:numPr>
+        <w:rPr>
+          <w:rFonts w:ascii="Arial" w:hAnsi="Arial" w:cs="Arial"/>
+          <w:color w:val="70AD47" w:themeColor="accent6"/>
+          <w:lang w:val="en-US"/>
+        </w:rPr>
+      </w:pPr>
+      <w:r>
+        <w:rPr>
+          <w:rFonts w:ascii="Arial" w:hAnsi="Arial" w:cs="Arial"/>
+          <w:color w:val="70AD47" w:themeColor="accent6"/>
+          <w:lang w:val="en-US"/>
+        </w:rPr>
+        <w:t xml:space="preserve">Random water sounds </w:t>
+      </w:r>
+      <w:proofErr w:type="spellStart"/>
+      <w:proofErr w:type="gramStart"/>
+      <w:r>
+        <w:rPr>
+          <w:rFonts w:ascii="Arial" w:hAnsi="Arial" w:cs="Arial"/>
+          <w:color w:val="70AD47" w:themeColor="accent6"/>
+          <w:lang w:val="en-US"/>
+        </w:rPr>
+        <w:t>dunno</w:t>
+      </w:r>
+      <w:proofErr w:type="spellEnd"/>
+      <w:proofErr w:type="gramEnd"/>
+    </w:p>
+    <w:p>
+      <w:pPr>
+        <w:rPr>
+          <w:rFonts w:ascii="Arial" w:hAnsi="Arial" w:cs="Arial"/>
+          <w:lang w:val="en-US"/>
+        </w:rPr>
+      </w:pPr>
     </w:p>
     <w:sectPr>
       <w:headerReference w:type="default" r:id="rId7"/>
@@ -4007,6 +4337,95 @@
     </w:lvl>
   </w:abstractNum>
   <w:abstractNum w:abstractNumId="6" w15:restartNumberingAfterBreak="0">
+    <w:nsid w:val="32941532"/>
+    <w:multiLevelType w:val="hybridMultilevel"/>
+    <w:tmpl w:val="06961FC2"/>
+    <w:lvl w:ilvl="0" w:tplc="FFFFFFFF">
+      <w:start w:val="1"/>
+      <w:numFmt w:val="decimal"/>
+      <w:lvlText w:val="%1."/>
+      <w:lvlJc w:val="left"/>
+      <w:pPr>
+        <w:ind w:left="720" w:hanging="360"/>
+      </w:pPr>
+      <w:rPr>
+        <w:rFonts w:hint="default"/>
+      </w:rPr>
+    </w:lvl>
+    <w:lvl w:ilvl="1" w:tplc="FFFFFFFF">
+      <w:start w:val="1"/>
+      <w:numFmt w:val="lowerLetter"/>
+      <w:lvlText w:val="%2."/>
+      <w:lvlJc w:val="left"/>
+      <w:pPr>
+        <w:ind w:left="1440" w:hanging="360"/>
+      </w:pPr>
+    </w:lvl>
+    <w:lvl w:ilvl="2" w:tplc="FFFFFFFF">
+      <w:start w:val="1"/>
+      <w:numFmt w:val="lowerRoman"/>
+      <w:lvlText w:val="%3."/>
+      <w:lvlJc w:val="right"/>
+      <w:pPr>
+        <w:ind w:left="2160" w:hanging="180"/>
+      </w:pPr>
+    </w:lvl>
+    <w:lvl w:ilvl="3" w:tplc="FFFFFFFF" w:tentative="1">
+      <w:start w:val="1"/>
+      <w:numFmt w:val="decimal"/>
+      <w:lvlText w:val="%4."/>
+      <w:lvlJc w:val="left"/>
+      <w:pPr>
+        <w:ind w:left="2880" w:hanging="360"/>
+      </w:pPr>
+    </w:lvl>
+    <w:lvl w:ilvl="4" w:tplc="FFFFFFFF" w:tentative="1">
+      <w:start w:val="1"/>
+      <w:numFmt w:val="lowerLetter"/>
+      <w:lvlText w:val="%5."/>
+      <w:lvlJc w:val="left"/>
+      <w:pPr>
+        <w:ind w:left="3600" w:hanging="360"/>
+      </w:pPr>
+    </w:lvl>
+    <w:lvl w:ilvl="5" w:tplc="FFFFFFFF" w:tentative="1">
+      <w:start w:val="1"/>
+      <w:numFmt w:val="lowerRoman"/>
+      <w:lvlText w:val="%6."/>
+      <w:lvlJc w:val="right"/>
+      <w:pPr>
+        <w:ind w:left="4320" w:hanging="180"/>
+      </w:pPr>
+    </w:lvl>
+    <w:lvl w:ilvl="6" w:tplc="FFFFFFFF" w:tentative="1">
+      <w:start w:val="1"/>
+      <w:numFmt w:val="decimal"/>
+      <w:lvlText w:val="%7."/>
+      <w:lvlJc w:val="left"/>
+      <w:pPr>
+        <w:ind w:left="5040" w:hanging="360"/>
+      </w:pPr>
+    </w:lvl>
+    <w:lvl w:ilvl="7" w:tplc="FFFFFFFF" w:tentative="1">
+      <w:start w:val="1"/>
+      <w:numFmt w:val="lowerLetter"/>
+      <w:lvlText w:val="%8."/>
+      <w:lvlJc w:val="left"/>
+      <w:pPr>
+        <w:ind w:left="5760" w:hanging="360"/>
+      </w:pPr>
+    </w:lvl>
+    <w:lvl w:ilvl="8" w:tplc="FFFFFFFF" w:tentative="1">
+      <w:start w:val="1"/>
+      <w:numFmt w:val="lowerRoman"/>
+      <w:lvlText w:val="%9."/>
+      <w:lvlJc w:val="right"/>
+      <w:pPr>
+        <w:ind w:left="6480" w:hanging="180"/>
+      </w:pPr>
+    </w:lvl>
+  </w:abstractNum>
+  <w:abstractNum w:abstractNumId="7" w15:restartNumberingAfterBreak="0">
     <w:nsid w:val="35385430"/>
     <w:multiLevelType w:val="hybridMultilevel"/>
     <w:tmpl w:val="22C428E4"/>
@@ -4095,7 +4514,7 @@
       </w:pPr>
     </w:lvl>
   </w:abstractNum>
-  <w:abstractNum w:abstractNumId="7" w15:restartNumberingAfterBreak="0">
+  <w:abstractNum w:abstractNumId="8" w15:restartNumberingAfterBreak="0">
     <w:nsid w:val="3A5F7BAB"/>
     <w:multiLevelType w:val="hybridMultilevel"/>
     <w:tmpl w:val="2234656E"/>
@@ -4184,7 +4603,7 @@
       </w:pPr>
     </w:lvl>
   </w:abstractNum>
-  <w:abstractNum w:abstractNumId="8" w15:restartNumberingAfterBreak="0">
+  <w:abstractNum w:abstractNumId="9" w15:restartNumberingAfterBreak="0">
     <w:nsid w:val="429C203F"/>
     <w:multiLevelType w:val="hybridMultilevel"/>
     <w:tmpl w:val="EF60FF52"/>
@@ -4273,7 +4692,7 @@
       </w:pPr>
     </w:lvl>
   </w:abstractNum>
-  <w:abstractNum w:abstractNumId="9" w15:restartNumberingAfterBreak="0">
+  <w:abstractNum w:abstractNumId="10" w15:restartNumberingAfterBreak="0">
     <w:nsid w:val="4CAA645E"/>
     <w:multiLevelType w:val="hybridMultilevel"/>
     <w:tmpl w:val="2BE0B0B0"/>
@@ -4362,7 +4781,7 @@
       </w:pPr>
     </w:lvl>
   </w:abstractNum>
-  <w:abstractNum w:abstractNumId="10" w15:restartNumberingAfterBreak="0">
+  <w:abstractNum w:abstractNumId="11" w15:restartNumberingAfterBreak="0">
     <w:nsid w:val="571750BF"/>
     <w:multiLevelType w:val="hybridMultilevel"/>
     <w:tmpl w:val="64F21D7A"/>
@@ -4451,7 +4870,7 @@
       </w:pPr>
     </w:lvl>
   </w:abstractNum>
-  <w:abstractNum w:abstractNumId="11" w15:restartNumberingAfterBreak="0">
+  <w:abstractNum w:abstractNumId="12" w15:restartNumberingAfterBreak="0">
     <w:nsid w:val="59991081"/>
     <w:multiLevelType w:val="hybridMultilevel"/>
     <w:tmpl w:val="B17674BC"/>
@@ -4540,7 +4959,7 @@
       </w:pPr>
     </w:lvl>
   </w:abstractNum>
-  <w:abstractNum w:abstractNumId="12" w15:restartNumberingAfterBreak="0">
+  <w:abstractNum w:abstractNumId="13" w15:restartNumberingAfterBreak="0">
     <w:nsid w:val="6FA60637"/>
     <w:multiLevelType w:val="hybridMultilevel"/>
     <w:tmpl w:val="ED1E3C80"/>
@@ -4629,7 +5048,7 @@
       </w:pPr>
     </w:lvl>
   </w:abstractNum>
-  <w:abstractNum w:abstractNumId="13" w15:restartNumberingAfterBreak="0">
+  <w:abstractNum w:abstractNumId="14" w15:restartNumberingAfterBreak="0">
     <w:nsid w:val="6FCF376B"/>
     <w:multiLevelType w:val="hybridMultilevel"/>
     <w:tmpl w:val="09D45EAC"/>
@@ -4718,7 +5137,7 @@
       </w:pPr>
     </w:lvl>
   </w:abstractNum>
-  <w:abstractNum w:abstractNumId="14" w15:restartNumberingAfterBreak="0">
+  <w:abstractNum w:abstractNumId="15" w15:restartNumberingAfterBreak="0">
     <w:nsid w:val="79DB1922"/>
     <w:multiLevelType w:val="hybridMultilevel"/>
     <w:tmpl w:val="197AADCA"/>
@@ -4807,7 +5226,7 @@
       </w:pPr>
     </w:lvl>
   </w:abstractNum>
-  <w:abstractNum w:abstractNumId="15" w15:restartNumberingAfterBreak="0">
+  <w:abstractNum w:abstractNumId="16" w15:restartNumberingAfterBreak="0">
     <w:nsid w:val="7B3328F3"/>
     <w:multiLevelType w:val="hybridMultilevel"/>
     <w:tmpl w:val="AF2E0CB4"/>
@@ -4896,7 +5315,7 @@
       </w:pPr>
     </w:lvl>
   </w:abstractNum>
-  <w:abstractNum w:abstractNumId="16" w15:restartNumberingAfterBreak="0">
+  <w:abstractNum w:abstractNumId="17" w15:restartNumberingAfterBreak="0">
     <w:nsid w:val="7E40386A"/>
     <w:multiLevelType w:val="hybridMultilevel"/>
     <w:tmpl w:val="385A4FB2"/>
@@ -4989,19 +5408,19 @@
     <w:abstractNumId w:val="2"/>
   </w:num>
   <w:num w:numId="2" w16cid:durableId="819149941">
-    <w:abstractNumId w:val="13"/>
+    <w:abstractNumId w:val="14"/>
   </w:num>
   <w:num w:numId="3" w16cid:durableId="1911423945">
-    <w:abstractNumId w:val="8"/>
+    <w:abstractNumId w:val="9"/>
   </w:num>
   <w:num w:numId="4" w16cid:durableId="125054837">
-    <w:abstractNumId w:val="11"/>
+    <w:abstractNumId w:val="12"/>
   </w:num>
   <w:num w:numId="5" w16cid:durableId="2052145890">
-    <w:abstractNumId w:val="14"/>
+    <w:abstractNumId w:val="15"/>
   </w:num>
   <w:num w:numId="6" w16cid:durableId="378436933">
-    <w:abstractNumId w:val="6"/>
+    <w:abstractNumId w:val="7"/>
   </w:num>
   <w:num w:numId="7" w16cid:durableId="548615019">
     <w:abstractNumId w:val="3"/>
@@ -5010,31 +5429,34 @@
     <w:abstractNumId w:val="5"/>
   </w:num>
   <w:num w:numId="9" w16cid:durableId="671907204">
-    <w:abstractNumId w:val="9"/>
+    <w:abstractNumId w:val="10"/>
   </w:num>
   <w:num w:numId="10" w16cid:durableId="300232729">
-    <w:abstractNumId w:val="12"/>
+    <w:abstractNumId w:val="13"/>
   </w:num>
   <w:num w:numId="11" w16cid:durableId="43262310">
-    <w:abstractNumId w:val="7"/>
+    <w:abstractNumId w:val="8"/>
   </w:num>
   <w:num w:numId="12" w16cid:durableId="545147792">
     <w:abstractNumId w:val="0"/>
   </w:num>
   <w:num w:numId="13" w16cid:durableId="1229151845">
-    <w:abstractNumId w:val="16"/>
+    <w:abstractNumId w:val="17"/>
   </w:num>
   <w:num w:numId="14" w16cid:durableId="32271923">
-    <w:abstractNumId w:val="15"/>
+    <w:abstractNumId w:val="16"/>
   </w:num>
   <w:num w:numId="15" w16cid:durableId="674041283">
     <w:abstractNumId w:val="4"/>
   </w:num>
   <w:num w:numId="16" w16cid:durableId="744036467">
-    <w:abstractNumId w:val="10"/>
+    <w:abstractNumId w:val="11"/>
   </w:num>
   <w:num w:numId="17" w16cid:durableId="1472208317">
     <w:abstractNumId w:val="1"/>
+  </w:num>
+  <w:num w:numId="18" w16cid:durableId="1643659036">
+    <w:abstractNumId w:val="6"/>
   </w:num>
 </w:numbering>
 </file>

</xml_diff>